<commit_message>
Update for finalising units
</commit_message>
<xml_diff>
--- a/src/Guide.docx
+++ b/src/Guide.docx
@@ -1,6 +1,6 @@
 
 <file path=word/document.xml><?xml version="1.0" encoding="utf-8"?>
-<w:document xmlns:wpc="http://schemas.microsoft.com/office/word/2010/wordprocessingCanvas" xmlns:mc="http://schemas.openxmlformats.org/markup-compatibility/2006" xmlns:o="urn:schemas-microsoft-com:office:office" xmlns:r="http://schemas.openxmlformats.org/officeDocument/2006/relationships" xmlns:m="http://schemas.openxmlformats.org/officeDocument/2006/math" xmlns:v="urn:schemas-microsoft-com:vml" xmlns:wp14="http://schemas.microsoft.com/office/word/2010/wordprocessingDrawing" xmlns:wp="http://schemas.openxmlformats.org/drawingml/2006/wordprocessingDrawing" xmlns:w10="urn:schemas-microsoft-com:office:word" xmlns:w="http://schemas.openxmlformats.org/wordprocessingml/2006/main" xmlns:w14="http://schemas.microsoft.com/office/word/2010/wordml" xmlns:w15="http://schemas.microsoft.com/office/word/2012/wordml" xmlns:wpg="http://schemas.microsoft.com/office/word/2010/wordprocessingGroup" xmlns:wpi="http://schemas.microsoft.com/office/word/2010/wordprocessingInk" xmlns:wne="http://schemas.microsoft.com/office/word/2006/wordml" xmlns:wps="http://schemas.microsoft.com/office/word/2010/wordprocessingShape" mc:Ignorable="w14 w15 wp14">
+<w:document xmlns:wpc="http://schemas.microsoft.com/office/word/2010/wordprocessingCanvas" xmlns:cx="http://schemas.microsoft.com/office/drawing/2014/chartex" xmlns:cx1="http://schemas.microsoft.com/office/drawing/2015/9/8/chartex" xmlns:cx2="http://schemas.microsoft.com/office/drawing/2015/10/21/chartex" xmlns:mc="http://schemas.openxmlformats.org/markup-compatibility/2006" xmlns:o="urn:schemas-microsoft-com:office:office" xmlns:r="http://schemas.openxmlformats.org/officeDocument/2006/relationships" xmlns:m="http://schemas.openxmlformats.org/officeDocument/2006/math" xmlns:v="urn:schemas-microsoft-com:vml" xmlns:wp14="http://schemas.microsoft.com/office/word/2010/wordprocessingDrawing" xmlns:wp="http://schemas.openxmlformats.org/drawingml/2006/wordprocessingDrawing" xmlns:w10="urn:schemas-microsoft-com:office:word" xmlns:w="http://schemas.openxmlformats.org/wordprocessingml/2006/main" xmlns:w14="http://schemas.microsoft.com/office/word/2010/wordml" xmlns:w15="http://schemas.microsoft.com/office/word/2012/wordml" xmlns:w16se="http://schemas.microsoft.com/office/word/2015/wordml/symex" xmlns:wpg="http://schemas.microsoft.com/office/word/2010/wordprocessingGroup" xmlns:wpi="http://schemas.microsoft.com/office/word/2010/wordprocessingInk" xmlns:wne="http://schemas.microsoft.com/office/word/2006/wordml" xmlns:wps="http://schemas.microsoft.com/office/word/2010/wordprocessingShape" mc:Ignorable="w14 w15 w16se wp14">
   <w:body>
     <w:sdt>
       <w:sdtPr>
@@ -32,7 +32,7 @@
           <w:r>
             <w:rPr>
               <w:noProof/>
-              <w:lang w:eastAsia="en-GB"/>
+              <w:lang w:val="en-US"/>
             </w:rPr>
             <mc:AlternateContent>
               <mc:Choice Requires="wpg">
@@ -207,23 +207,13 @@
                                     </w:sdtPr>
                                     <w:sdtEndPr/>
                                     <w:sdtContent>
-                                      <w:proofErr w:type="spellStart"/>
                                       <w:r>
                                         <w:rPr>
                                           <w:color w:val="FFFFFF" w:themeColor="background1"/>
                                           <w:sz w:val="72"/>
                                           <w:szCs w:val="72"/>
                                         </w:rPr>
-                                        <w:t>MyUniTracker</w:t>
-                                      </w:r>
-                                      <w:proofErr w:type="spellEnd"/>
-                                      <w:r>
-                                        <w:rPr>
-                                          <w:color w:val="FFFFFF" w:themeColor="background1"/>
-                                          <w:sz w:val="72"/>
-                                          <w:szCs w:val="72"/>
-                                        </w:rPr>
-                                        <w:t xml:space="preserve"> v1.0.0</w:t>
+                                        <w:t>MyUniTracker v1.0.1</w:t>
                                       </w:r>
                                     </w:sdtContent>
                                   </w:sdt>
@@ -356,7 +346,7 @@
                 <w:pict>
                   <v:group id="Group 125" o:spid="_x0000_s1026" style="position:absolute;margin-left:0;margin-top:0;width:540pt;height:556.55pt;z-index:-251657216;mso-width-percent:1154;mso-height-percent:670;mso-top-percent:45;mso-position-horizontal:center;mso-position-horizontal-relative:margin;mso-position-vertical-relative:page;mso-width-percent:1154;mso-height-percent:670;mso-top-percent:45;mso-width-relative:margin" coordsize="55613,54044" o:gfxdata="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">
                     <o:lock v:ext="edit" aspectratio="t"/>
-                    <v:shape id="Freeform 10" o:spid="_x0000_s1027" style="position:absolute;width:55575;height:54044;visibility:visible;mso-wrap-style:square;v-text-anchor:bottom" coordsize="720,700" o:spt="100" o:gfxdata="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" adj="-11796480,,5400" path="m,c,644,,644,,644v23,6,62,14,113,21c250,685,476,700,720,644v,-27,,-27,,-27c720,,720,,720,,,,,,,e" fillcolor="#4d5f78 [2994]" stroked="f">
+                    <v:shape id="Freeform 10" o:spid="_x0000_s1027" style="position:absolute;width:55575;height:54044;visibility:visible;mso-wrap-style:square;v-text-anchor:bottom" coordsize="720,700" o:spt="100" o:gfxdata="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" adj="-11796480,,5400" path="m,c,644,,644,,644v23,6,62,14,113,21c250,685,476,700,720,644v,-27,,-27,,-27c720,,720,,720,,,,,,,e" fillcolor="#4d5f78 [2994]" stroked="f">
                       <v:fill color2="#2a3442 [2018]" rotate="t" colors="0 #5d6d85;.5 #485972;1 #334258" focus="100%" type="gradient">
                         <o:fill v:ext="view" type="gradientUnscaled"/>
                       </v:fill>
@@ -388,23 +378,13 @@
                               </w:sdtPr>
                               <w:sdtEndPr/>
                               <w:sdtContent>
-                                <w:proofErr w:type="spellStart"/>
                                 <w:r>
                                   <w:rPr>
                                     <w:color w:val="FFFFFF" w:themeColor="background1"/>
                                     <w:sz w:val="72"/>
                                     <w:szCs w:val="72"/>
                                   </w:rPr>
-                                  <w:t>MyUniTracker</w:t>
-                                </w:r>
-                                <w:proofErr w:type="spellEnd"/>
-                                <w:r>
-                                  <w:rPr>
-                                    <w:color w:val="FFFFFF" w:themeColor="background1"/>
-                                    <w:sz w:val="72"/>
-                                    <w:szCs w:val="72"/>
-                                  </w:rPr>
-                                  <w:t xml:space="preserve"> v1.0.0</w:t>
+                                  <w:t>MyUniTracker v1.0.1</w:t>
                                 </w:r>
                               </w:sdtContent>
                             </w:sdt>
@@ -412,7 +392,7 @@
                         </w:txbxContent>
                       </v:textbox>
                     </v:shape>
-                    <v:shape id="Freeform 11" o:spid="_x0000_s1028" style="position:absolute;left:8763;top:47697;width:46850;height:5099;visibility:visible;mso-wrap-style:square;v-text-anchor:bottom" coordsize="607,66" o:gfxdata="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" path="m607,c450,44,300,57,176,57,109,57,49,53,,48,66,58,152,66,251,66,358,66,480,56,607,27,607,,607,,607,e" fillcolor="white [3212]" stroked="f">
+                    <v:shape id="Freeform 11" o:spid="_x0000_s1028" style="position:absolute;left:8763;top:47697;width:46850;height:5099;visibility:visible;mso-wrap-style:square;v-text-anchor:bottom" coordsize="607,66" o:gfxdata="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" path="m607,c450,44,300,57,176,57,109,57,49,53,,48,66,58,152,66,251,66,358,66,480,56,607,27,607,,607,,607,e" fillcolor="white [3212]" stroked="f">
                       <v:fill opacity="19789f"/>
                       <v:path arrowok="t" o:connecttype="custom" o:connectlocs="4685030,0;1358427,440373;0,370840;1937302,509905;4685030,208598;4685030,0" o:connectangles="0,0,0,0,0,0"/>
                     </v:shape>
@@ -425,7 +405,7 @@
           <w:r>
             <w:rPr>
               <w:noProof/>
-              <w:lang w:eastAsia="en-GB"/>
+              <w:lang w:val="en-US"/>
             </w:rPr>
             <mc:AlternateContent>
               <mc:Choice Requires="wps">
@@ -593,7 +573,7 @@
           <w:r>
             <w:rPr>
               <w:noProof/>
-              <w:lang w:eastAsia="en-GB"/>
+              <w:lang w:val="en-US"/>
             </w:rPr>
             <mc:AlternateContent>
               <mc:Choice Requires="wps">
@@ -774,7 +754,7 @@
           <w:r>
             <w:rPr>
               <w:noProof/>
-              <w:lang w:eastAsia="en-GB"/>
+              <w:lang w:val="en-US"/>
             </w:rPr>
             <mc:AlternateContent>
               <mc:Choice Requires="wps">
@@ -2067,23 +2047,13 @@
           <w:lang w:val="en-US"/>
         </w:rPr>
       </w:pPr>
-      <w:proofErr w:type="spellStart"/>
-      <w:r>
-        <w:rPr>
-          <w:sz w:val="26"/>
-          <w:szCs w:val="26"/>
-          <w:lang w:val="en-US"/>
-        </w:rPr>
-        <w:t>MyUniTracker</w:t>
-      </w:r>
-      <w:proofErr w:type="spellEnd"/>
-      <w:r>
-        <w:rPr>
-          <w:sz w:val="26"/>
-          <w:szCs w:val="26"/>
-          <w:lang w:val="en-US"/>
-        </w:rPr>
-        <w:t xml:space="preserve"> is an easy to use tool, designed to give university students and overview of their units semester by semester. It gives them a general overview of how they are going in all their units, as well as giving useful statistics on their GPA (grade point average) and WAM (weighted average mark). It also has a breakdown of each individual unit, by allowing students to add assessments as they get the marks back, and to receive useful statistics such as their current percentage and grade. At the end of semester it will show students what percent they need in the final exam to achieve a selected grade.</w:t>
+      <w:r>
+        <w:rPr>
+          <w:sz w:val="26"/>
+          <w:szCs w:val="26"/>
+          <w:lang w:val="en-US"/>
+        </w:rPr>
+        <w:t>MyUniTracker is an easy to use tool, designed to give university students and overview of their units semester by semester. It gives them a general overview of how they are going in all their units, as well as giving useful statistics on their GPA (grade point average) and WAM (weighted average mark). It also has a breakdown of each individual unit, by allowing students to add assessments as they get the marks back, and to receive useful statistics such as their current percentage and grade. At the end of semester it will show students what percent they need in the final exam to achieve a selected grade.</w:t>
       </w:r>
     </w:p>
     <w:p>
@@ -2489,25 +2459,7 @@
           <w:szCs w:val="26"/>
           <w:lang w:val="en-US"/>
         </w:rPr>
-        <w:t xml:space="preserve"> </w:t>
-      </w:r>
-      <w:proofErr w:type="gramStart"/>
-      <w:r>
-        <w:rPr>
-          <w:sz w:val="26"/>
-          <w:szCs w:val="26"/>
-          <w:lang w:val="en-US"/>
-        </w:rPr>
-        <w:t>You</w:t>
-      </w:r>
-      <w:proofErr w:type="gramEnd"/>
-      <w:r>
-        <w:rPr>
-          <w:sz w:val="26"/>
-          <w:szCs w:val="26"/>
-          <w:lang w:val="en-US"/>
-        </w:rPr>
-        <w:t xml:space="preserve"> will also need at an absolute </w:t>
+        <w:t xml:space="preserve"> You will also need at an absolute </w:t>
       </w:r>
       <w:r>
         <w:rPr>
@@ -2946,7 +2898,7 @@
             <v:path o:extrusionok="f" gradientshapeok="t" o:connecttype="rect"/>
             <o:lock v:ext="edit" aspectratio="t"/>
           </v:shapetype>
-          <v:shape id="_x0000_i1025" type="#_x0000_t75" style="width:450.7pt;height:424.4pt">
+          <v:shape id="_x0000_i1025" type="#_x0000_t75" style="width:450.75pt;height:424.5pt">
             <v:imagedata r:id="rId11" o:title="UserAgreement"/>
           </v:shape>
         </w:pict>
@@ -2959,27 +2911,14 @@
       <w:r>
         <w:t xml:space="preserve">Step </w:t>
       </w:r>
-      <w:r>
-        <w:fldChar w:fldCharType="begin"/>
-      </w:r>
-      <w:r>
-        <w:instrText xml:space="preserve"> SEQ Figure \* ARABIC </w:instrText>
-      </w:r>
-      <w:r>
-        <w:fldChar w:fldCharType="separate"/>
-      </w:r>
-      <w:r>
-        <w:rPr>
-          <w:noProof/>
-        </w:rPr>
-        <w:t>1</w:t>
-      </w:r>
-      <w:r>
-        <w:rPr>
-          <w:noProof/>
-        </w:rPr>
-        <w:fldChar w:fldCharType="end"/>
-      </w:r>
+      <w:fldSimple w:instr=" SEQ Figure \* ARABIC ">
+        <w:r>
+          <w:rPr>
+            <w:noProof/>
+          </w:rPr>
+          <w:t>1</w:t>
+        </w:r>
+      </w:fldSimple>
       <w:r>
         <w:t>: Accept the user agreement.</w:t>
       </w:r>
@@ -3057,7 +2996,7 @@
         </w:rPr>
         <w:lastRenderedPageBreak/>
         <w:pict>
-          <v:shape id="_x0000_i1026" type="#_x0000_t75" style="width:451pt;height:421.6pt">
+          <v:shape id="_x0000_i1026" type="#_x0000_t75" style="width:450.75pt;height:421.5pt">
             <v:imagedata r:id="rId12" o:title="Downloads"/>
           </v:shape>
         </w:pict>
@@ -3070,27 +3009,14 @@
       <w:r>
         <w:t xml:space="preserve">Step </w:t>
       </w:r>
-      <w:r>
-        <w:fldChar w:fldCharType="begin"/>
-      </w:r>
-      <w:r>
-        <w:instrText xml:space="preserve"> SEQ Figure \* ARABIC </w:instrText>
-      </w:r>
-      <w:r>
-        <w:fldChar w:fldCharType="separate"/>
-      </w:r>
-      <w:r>
-        <w:rPr>
-          <w:noProof/>
-        </w:rPr>
-        <w:t>2</w:t>
-      </w:r>
-      <w:r>
-        <w:rPr>
-          <w:noProof/>
-        </w:rPr>
-        <w:fldChar w:fldCharType="end"/>
-      </w:r>
+      <w:fldSimple w:instr=" SEQ Figure \* ARABIC ">
+        <w:r>
+          <w:rPr>
+            <w:noProof/>
+          </w:rPr>
+          <w:t>2</w:t>
+        </w:r>
+      </w:fldSimple>
       <w:r>
         <w:t>: Choose the download that suits your machine.</w:t>
       </w:r>
@@ -3241,25 +3167,7 @@
           <w:szCs w:val="26"/>
           <w:lang w:val="en-US"/>
         </w:rPr>
-        <w:t xml:space="preserve">rsion you just installed </w:t>
-      </w:r>
-      <w:proofErr w:type="spellStart"/>
-      <w:r>
-        <w:rPr>
-          <w:sz w:val="26"/>
-          <w:szCs w:val="26"/>
-          <w:lang w:val="en-US"/>
-        </w:rPr>
-        <w:t>e.g</w:t>
-      </w:r>
-      <w:proofErr w:type="spellEnd"/>
-      <w:r>
-        <w:rPr>
-          <w:sz w:val="26"/>
-          <w:szCs w:val="26"/>
-          <w:lang w:val="en-US"/>
-        </w:rPr>
-        <w:t xml:space="preserve"> 1.6…, 1.7…,</w:t>
+        <w:t>rsion you just installed e.g 1.6…, 1.7…,</w:t>
       </w:r>
       <w:r>
         <w:rPr>
@@ -3527,538 +3435,434 @@
           <w:szCs w:val="36"/>
           <w:lang w:val="en-US"/>
         </w:rPr>
-        <w:t xml:space="preserve">How </w:t>
-      </w:r>
-      <w:proofErr w:type="gramStart"/>
+        <w:t>How t</w:t>
+      </w:r>
       <w:r>
         <w:rPr>
           <w:sz w:val="36"/>
           <w:szCs w:val="36"/>
           <w:lang w:val="en-US"/>
         </w:rPr>
-        <w:t>To</w:t>
-      </w:r>
-      <w:proofErr w:type="gramEnd"/>
-      <w:r>
+        <w:t>o Use:</w:t>
+      </w:r>
+      <w:bookmarkEnd w:id="9"/>
+    </w:p>
+    <w:p>
+      <w:pPr>
+        <w:rPr>
+          <w:sz w:val="26"/>
+          <w:szCs w:val="26"/>
+          <w:lang w:val="en-US"/>
+        </w:rPr>
+      </w:pPr>
+      <w:r>
+        <w:rPr>
+          <w:sz w:val="26"/>
+          <w:szCs w:val="26"/>
+          <w:lang w:val="en-US"/>
+        </w:rPr>
+        <w:t>If it is your first time using the app, you will see a summary page with nothing on it, this will later be filled with all your unit results and also give you your current and expected GPA and WAM.</w:t>
+      </w:r>
+    </w:p>
+    <w:p>
+      <w:pPr>
+        <w:rPr>
+          <w:sz w:val="26"/>
+          <w:szCs w:val="26"/>
+          <w:lang w:val="en-US"/>
+        </w:rPr>
+      </w:pPr>
+    </w:p>
+    <w:p>
+      <w:pPr>
+        <w:pStyle w:val="Heading2"/>
+        <w:rPr>
+          <w:sz w:val="30"/>
+          <w:szCs w:val="30"/>
+          <w:lang w:val="en-US"/>
+        </w:rPr>
+      </w:pPr>
+      <w:bookmarkStart w:id="10" w:name="_Toc457587211"/>
+      <w:r>
+        <w:rPr>
+          <w:sz w:val="30"/>
+          <w:szCs w:val="30"/>
+          <w:lang w:val="en-US"/>
+        </w:rPr>
+        <w:t>Adding units and assessments:</w:t>
+      </w:r>
+      <w:bookmarkEnd w:id="10"/>
+    </w:p>
+    <w:p>
+      <w:pPr>
+        <w:rPr>
+          <w:sz w:val="26"/>
+          <w:szCs w:val="26"/>
+          <w:lang w:val="en-US"/>
+        </w:rPr>
+      </w:pPr>
+      <w:r>
+        <w:rPr>
+          <w:sz w:val="26"/>
+          <w:szCs w:val="26"/>
+          <w:lang w:val="en-US"/>
+        </w:rPr>
+        <w:t>To get started</w:t>
+      </w:r>
+      <w:r>
+        <w:rPr>
+          <w:sz w:val="26"/>
+          <w:szCs w:val="26"/>
+          <w:lang w:val="en-US"/>
+        </w:rPr>
+        <w:t xml:space="preserve"> (assuming you are on the Overview tab) enter the unit code of a unit you are undertaking this semester, or coming semester (found in the Units subpanel). Then</w:t>
+      </w:r>
+      <w:r>
+        <w:rPr>
+          <w:sz w:val="26"/>
+          <w:szCs w:val="26"/>
+          <w:lang w:val="en-US"/>
+        </w:rPr>
+        <w:t xml:space="preserve"> </w:t>
+      </w:r>
+      <w:r>
+        <w:rPr>
+          <w:sz w:val="26"/>
+          <w:szCs w:val="26"/>
+          <w:lang w:val="en-US"/>
+        </w:rPr>
+        <w:t>click the add unit but</w:t>
+      </w:r>
+      <w:r>
+        <w:rPr>
+          <w:sz w:val="26"/>
+          <w:szCs w:val="26"/>
+          <w:lang w:val="en-US"/>
+        </w:rPr>
+        <w:t>ton. This will create a new tab where you will be taken to the unit interface.</w:t>
+      </w:r>
+    </w:p>
+    <w:p>
+      <w:pPr>
+        <w:rPr>
+          <w:sz w:val="26"/>
+          <w:szCs w:val="26"/>
+          <w:lang w:val="en-US"/>
+        </w:rPr>
+      </w:pPr>
+      <w:r>
+        <w:rPr>
+          <w:sz w:val="26"/>
+          <w:szCs w:val="26"/>
+          <w:lang w:val="en-US"/>
+        </w:rPr>
+        <w:t xml:space="preserve">Once you have added your first unit you can start adding assessments, by using the appropriate buttons </w:t>
+      </w:r>
+      <w:r>
+        <w:rPr>
+          <w:sz w:val="26"/>
+          <w:szCs w:val="26"/>
+          <w:lang w:val="en-US"/>
+        </w:rPr>
+        <w:t>to the left of the graph.</w:t>
+      </w:r>
+    </w:p>
+    <w:p>
+      <w:pPr>
+        <w:rPr>
+          <w:sz w:val="26"/>
+          <w:szCs w:val="26"/>
+          <w:lang w:val="en-US"/>
+        </w:rPr>
+      </w:pPr>
+    </w:p>
+    <w:p>
+      <w:pPr>
+        <w:pStyle w:val="Heading2"/>
+        <w:rPr>
+          <w:sz w:val="30"/>
+          <w:szCs w:val="30"/>
+          <w:lang w:val="en-US"/>
+        </w:rPr>
+      </w:pPr>
+      <w:bookmarkStart w:id="11" w:name="_Toc457587212"/>
+      <w:r>
+        <w:rPr>
+          <w:sz w:val="30"/>
+          <w:szCs w:val="30"/>
+          <w:lang w:val="en-US"/>
+        </w:rPr>
+        <w:t>Editing and removing units and assessments:</w:t>
+      </w:r>
+      <w:bookmarkEnd w:id="11"/>
+    </w:p>
+    <w:p>
+      <w:pPr>
+        <w:rPr>
+          <w:sz w:val="26"/>
+          <w:szCs w:val="26"/>
+          <w:lang w:val="en-US"/>
+        </w:rPr>
+      </w:pPr>
+      <w:r>
+        <w:rPr>
+          <w:sz w:val="26"/>
+          <w:szCs w:val="26"/>
+          <w:lang w:val="en-US"/>
+        </w:rPr>
+        <w:t>To edit or remove a unit, mak</w:t>
+      </w:r>
+      <w:r>
+        <w:rPr>
+          <w:sz w:val="26"/>
+          <w:szCs w:val="26"/>
+          <w:lang w:val="en-US"/>
+        </w:rPr>
+        <w:t>e sure you have selected</w:t>
+      </w:r>
+      <w:r>
+        <w:rPr>
+          <w:sz w:val="26"/>
+          <w:szCs w:val="26"/>
+          <w:lang w:val="en-US"/>
+        </w:rPr>
+        <w:t xml:space="preserve"> the</w:t>
+      </w:r>
+      <w:r>
+        <w:rPr>
+          <w:sz w:val="26"/>
+          <w:szCs w:val="26"/>
+          <w:lang w:val="en-US"/>
+        </w:rPr>
+        <w:t xml:space="preserve"> unit you wish to modify (w</w:t>
+      </w:r>
+      <w:r>
+        <w:rPr>
+          <w:sz w:val="26"/>
+          <w:szCs w:val="26"/>
+          <w:lang w:val="en-US"/>
+        </w:rPr>
+        <w:t>hen a</w:t>
+      </w:r>
+      <w:r>
+        <w:rPr>
+          <w:sz w:val="26"/>
+          <w:szCs w:val="26"/>
+          <w:lang w:val="en-US"/>
+        </w:rPr>
+        <w:t>dding a unit it doesn’t matter).</w:t>
+      </w:r>
+    </w:p>
+    <w:p>
+      <w:pPr>
+        <w:rPr>
+          <w:sz w:val="26"/>
+          <w:szCs w:val="26"/>
+          <w:lang w:val="en-US"/>
+        </w:rPr>
+      </w:pPr>
+      <w:r>
+        <w:rPr>
+          <w:sz w:val="26"/>
+          <w:szCs w:val="26"/>
+          <w:lang w:val="en-US"/>
+        </w:rPr>
+        <w:t>When editing or removing the assessments of a unit, use the selection box to choose the a</w:t>
+      </w:r>
+      <w:r>
+        <w:rPr>
+          <w:sz w:val="26"/>
+          <w:szCs w:val="26"/>
+          <w:lang w:val="en-US"/>
+        </w:rPr>
+        <w:t>ssessment you need to modify, and</w:t>
+      </w:r>
+      <w:r>
+        <w:rPr>
+          <w:sz w:val="26"/>
+          <w:szCs w:val="26"/>
+          <w:lang w:val="en-US"/>
+        </w:rPr>
+        <w:t xml:space="preserve"> then press </w:t>
+      </w:r>
+      <w:r>
+        <w:rPr>
+          <w:sz w:val="26"/>
+          <w:szCs w:val="26"/>
+          <w:lang w:val="en-US"/>
+        </w:rPr>
+        <w:t>the respective buttons nearby</w:t>
+      </w:r>
+      <w:r>
+        <w:rPr>
+          <w:sz w:val="26"/>
+          <w:szCs w:val="26"/>
+          <w:lang w:val="en-US"/>
+        </w:rPr>
+        <w:t xml:space="preserve"> to </w:t>
+      </w:r>
+      <w:r>
+        <w:rPr>
+          <w:sz w:val="26"/>
+          <w:szCs w:val="26"/>
+          <w:lang w:val="en-US"/>
+        </w:rPr>
+        <w:lastRenderedPageBreak/>
+        <w:t>edit or remove it. Editing wi</w:t>
+      </w:r>
+      <w:r>
+        <w:rPr>
+          <w:sz w:val="26"/>
+          <w:szCs w:val="26"/>
+          <w:lang w:val="en-US"/>
+        </w:rPr>
+        <w:t>ll open the same option pane as when</w:t>
+      </w:r>
+      <w:r>
+        <w:rPr>
+          <w:sz w:val="26"/>
+          <w:szCs w:val="26"/>
+          <w:lang w:val="en-US"/>
+        </w:rPr>
+        <w:t xml:space="preserve"> adding assessments, so make the changes you need to and press save changes.</w:t>
+      </w:r>
+    </w:p>
+    <w:p>
+      <w:pPr>
+        <w:rPr>
+          <w:sz w:val="26"/>
+          <w:szCs w:val="26"/>
+          <w:lang w:val="en-US"/>
+        </w:rPr>
+      </w:pPr>
+    </w:p>
+    <w:p>
+      <w:pPr>
+        <w:pStyle w:val="Heading1"/>
         <w:rPr>
           <w:sz w:val="36"/>
           <w:szCs w:val="36"/>
-          <w:lang w:val="en-US"/>
-        </w:rPr>
-        <w:t xml:space="preserve"> Use:</w:t>
-      </w:r>
-      <w:bookmarkEnd w:id="9"/>
-    </w:p>
-    <w:p>
-      <w:pPr>
-        <w:rPr>
-          <w:sz w:val="26"/>
-          <w:szCs w:val="26"/>
-          <w:lang w:val="en-US"/>
-        </w:rPr>
-      </w:pPr>
-      <w:r>
-        <w:rPr>
-          <w:sz w:val="26"/>
-          <w:szCs w:val="26"/>
-          <w:lang w:val="en-US"/>
-        </w:rPr>
-        <w:t>If it is your first time using the app, you will see a summary page with nothing on it, this will later be filled with all your unit results and also give you your current and expected GPA and WAM.</w:t>
-      </w:r>
-    </w:p>
-    <w:p>
-      <w:pPr>
-        <w:rPr>
-          <w:sz w:val="26"/>
-          <w:szCs w:val="26"/>
-          <w:lang w:val="en-US"/>
-        </w:rPr>
-      </w:pPr>
-    </w:p>
-    <w:p>
-      <w:pPr>
-        <w:pStyle w:val="Heading2"/>
-        <w:rPr>
-          <w:sz w:val="30"/>
-          <w:szCs w:val="30"/>
-          <w:lang w:val="en-US"/>
-        </w:rPr>
-      </w:pPr>
-      <w:bookmarkStart w:id="10" w:name="_Toc457587211"/>
-      <w:r>
-        <w:rPr>
-          <w:sz w:val="30"/>
-          <w:szCs w:val="30"/>
-          <w:lang w:val="en-US"/>
-        </w:rPr>
-        <w:t>Adding units and assessments:</w:t>
-      </w:r>
-      <w:bookmarkEnd w:id="10"/>
-    </w:p>
-    <w:p>
-      <w:pPr>
-        <w:rPr>
-          <w:sz w:val="26"/>
-          <w:szCs w:val="26"/>
-          <w:lang w:val="en-US"/>
-        </w:rPr>
-      </w:pPr>
-      <w:r>
-        <w:rPr>
-          <w:sz w:val="26"/>
-          <w:szCs w:val="26"/>
-          <w:lang w:val="en-US"/>
-        </w:rPr>
-        <w:t>To get started</w:t>
-      </w:r>
-      <w:r>
-        <w:rPr>
-          <w:sz w:val="26"/>
-          <w:szCs w:val="26"/>
-          <w:lang w:val="en-US"/>
-        </w:rPr>
-        <w:t xml:space="preserve"> (assuming you are on the Overview tab) enter the unit code of a unit you are undertaking this semester, or coming semester (found in the Units subpanel). Then</w:t>
-      </w:r>
-      <w:r>
-        <w:rPr>
-          <w:sz w:val="26"/>
-          <w:szCs w:val="26"/>
-          <w:lang w:val="en-US"/>
-        </w:rPr>
-        <w:t xml:space="preserve"> </w:t>
-      </w:r>
-      <w:r>
-        <w:rPr>
-          <w:sz w:val="26"/>
-          <w:szCs w:val="26"/>
-          <w:lang w:val="en-US"/>
-        </w:rPr>
-        <w:t>click the add unit but</w:t>
-      </w:r>
-      <w:r>
-        <w:rPr>
-          <w:sz w:val="26"/>
-          <w:szCs w:val="26"/>
-          <w:lang w:val="en-US"/>
-        </w:rPr>
-        <w:t>ton. This will create a new tab where you will be taken to the unit interface.</w:t>
-      </w:r>
-    </w:p>
-    <w:p>
-      <w:pPr>
-        <w:rPr>
-          <w:sz w:val="26"/>
-          <w:szCs w:val="26"/>
-          <w:lang w:val="en-US"/>
-        </w:rPr>
-      </w:pPr>
-      <w:r>
-        <w:rPr>
-          <w:sz w:val="26"/>
-          <w:szCs w:val="26"/>
-          <w:lang w:val="en-US"/>
-        </w:rPr>
-        <w:t xml:space="preserve">Once you have added your first unit you can start adding assessments, by using the appropriate buttons </w:t>
-      </w:r>
-      <w:r>
-        <w:rPr>
-          <w:sz w:val="26"/>
-          <w:szCs w:val="26"/>
-          <w:lang w:val="en-US"/>
-        </w:rPr>
-        <w:t>to the left of the graph.</w:t>
-      </w:r>
-    </w:p>
-    <w:p>
-      <w:pPr>
-        <w:rPr>
-          <w:sz w:val="26"/>
-          <w:szCs w:val="26"/>
-          <w:lang w:val="en-US"/>
-        </w:rPr>
-      </w:pPr>
-    </w:p>
-    <w:p>
-      <w:pPr>
-        <w:pStyle w:val="Heading2"/>
-        <w:rPr>
-          <w:sz w:val="30"/>
-          <w:szCs w:val="30"/>
-          <w:lang w:val="en-US"/>
-        </w:rPr>
-      </w:pPr>
-      <w:bookmarkStart w:id="11" w:name="_Toc457587212"/>
-      <w:r>
-        <w:rPr>
-          <w:sz w:val="30"/>
-          <w:szCs w:val="30"/>
-          <w:lang w:val="en-US"/>
-        </w:rPr>
-        <w:t>Editing and removing units and assessments:</w:t>
-      </w:r>
-      <w:bookmarkEnd w:id="11"/>
-    </w:p>
-    <w:p>
-      <w:pPr>
-        <w:rPr>
-          <w:sz w:val="26"/>
-          <w:szCs w:val="26"/>
-          <w:lang w:val="en-US"/>
-        </w:rPr>
-      </w:pPr>
-      <w:r>
-        <w:rPr>
-          <w:sz w:val="26"/>
-          <w:szCs w:val="26"/>
-          <w:lang w:val="en-US"/>
-        </w:rPr>
-        <w:t>To edit or remove a unit, mak</w:t>
-      </w:r>
-      <w:r>
-        <w:rPr>
-          <w:sz w:val="26"/>
-          <w:szCs w:val="26"/>
-          <w:lang w:val="en-US"/>
-        </w:rPr>
-        <w:t>e sure you have selected</w:t>
-      </w:r>
-      <w:r>
-        <w:rPr>
-          <w:sz w:val="26"/>
-          <w:szCs w:val="26"/>
-          <w:lang w:val="en-US"/>
-        </w:rPr>
-        <w:t xml:space="preserve"> the</w:t>
-      </w:r>
-      <w:r>
-        <w:rPr>
-          <w:sz w:val="26"/>
-          <w:szCs w:val="26"/>
-          <w:lang w:val="en-US"/>
-        </w:rPr>
-        <w:t xml:space="preserve"> unit you wish to modify (w</w:t>
-      </w:r>
-      <w:r>
-        <w:rPr>
-          <w:sz w:val="26"/>
-          <w:szCs w:val="26"/>
-          <w:lang w:val="en-US"/>
-        </w:rPr>
-        <w:t>hen a</w:t>
-      </w:r>
-      <w:r>
-        <w:rPr>
-          <w:sz w:val="26"/>
-          <w:szCs w:val="26"/>
-          <w:lang w:val="en-US"/>
-        </w:rPr>
-        <w:t>dding a unit it doesn’t matter).</w:t>
-      </w:r>
-    </w:p>
-    <w:p>
-      <w:pPr>
-        <w:rPr>
-          <w:sz w:val="26"/>
-          <w:szCs w:val="26"/>
-          <w:lang w:val="en-US"/>
-        </w:rPr>
-      </w:pPr>
-      <w:r>
-        <w:rPr>
-          <w:sz w:val="26"/>
-          <w:szCs w:val="26"/>
-          <w:lang w:val="en-US"/>
-        </w:rPr>
-        <w:t>When editing or removing the assessments of a unit, use the selection box to choose the a</w:t>
-      </w:r>
-      <w:r>
-        <w:rPr>
-          <w:sz w:val="26"/>
-          <w:szCs w:val="26"/>
-          <w:lang w:val="en-US"/>
-        </w:rPr>
-        <w:t>ssessment you need to modify, and</w:t>
-      </w:r>
-      <w:r>
-        <w:rPr>
-          <w:sz w:val="26"/>
-          <w:szCs w:val="26"/>
-          <w:lang w:val="en-US"/>
-        </w:rPr>
-        <w:t xml:space="preserve"> then press </w:t>
-      </w:r>
-      <w:r>
-        <w:rPr>
-          <w:sz w:val="26"/>
-          <w:szCs w:val="26"/>
-          <w:lang w:val="en-US"/>
-        </w:rPr>
-        <w:t>the respective buttons nearby</w:t>
-      </w:r>
-      <w:r>
-        <w:rPr>
-          <w:sz w:val="26"/>
-          <w:szCs w:val="26"/>
-          <w:lang w:val="en-US"/>
-        </w:rPr>
-        <w:t xml:space="preserve"> to </w:t>
-      </w:r>
-      <w:r>
-        <w:rPr>
-          <w:sz w:val="26"/>
-          <w:szCs w:val="26"/>
-          <w:lang w:val="en-US"/>
-        </w:rPr>
-        <w:lastRenderedPageBreak/>
-        <w:t>edit or remove it. Editing wi</w:t>
-      </w:r>
-      <w:r>
-        <w:rPr>
-          <w:sz w:val="26"/>
-          <w:szCs w:val="26"/>
-          <w:lang w:val="en-US"/>
-        </w:rPr>
-        <w:t>ll open the same option pane as when</w:t>
-      </w:r>
-      <w:r>
-        <w:rPr>
-          <w:sz w:val="26"/>
-          <w:szCs w:val="26"/>
-          <w:lang w:val="en-US"/>
-        </w:rPr>
-        <w:t xml:space="preserve"> adding assessments, so make the changes you need to and press save changes.</w:t>
-      </w:r>
-    </w:p>
-    <w:p>
-      <w:pPr>
-        <w:rPr>
-          <w:sz w:val="26"/>
-          <w:szCs w:val="26"/>
-          <w:lang w:val="en-US"/>
-        </w:rPr>
-      </w:pPr>
-    </w:p>
-    <w:p>
-      <w:pPr>
-        <w:pStyle w:val="Heading2"/>
-        <w:rPr>
-          <w:sz w:val="30"/>
-          <w:szCs w:val="30"/>
-        </w:rPr>
-      </w:pPr>
-      <w:bookmarkStart w:id="12" w:name="_Toc457587213"/>
-      <w:r>
-        <w:rPr>
-          <w:sz w:val="30"/>
-          <w:szCs w:val="30"/>
-        </w:rPr>
-        <w:t>Adding a Final Exam W</w:t>
-      </w:r>
-      <w:r>
-        <w:rPr>
-          <w:sz w:val="30"/>
-          <w:szCs w:val="30"/>
-        </w:rPr>
-        <w:t>eighting:</w:t>
-      </w:r>
-      <w:bookmarkEnd w:id="12"/>
-    </w:p>
-    <w:p>
-      <w:pPr>
-        <w:rPr>
-          <w:sz w:val="26"/>
-          <w:szCs w:val="26"/>
-        </w:rPr>
-      </w:pPr>
-      <w:r>
-        <w:rPr>
-          <w:sz w:val="26"/>
-          <w:szCs w:val="26"/>
-        </w:rPr>
-        <w:t>To add a final exam weighting so the application can tell you what mark you need in the exam, simply create a new assessment and title it AS written, Final Exam</w:t>
-      </w:r>
-      <w:r>
-        <w:rPr>
-          <w:sz w:val="26"/>
-          <w:szCs w:val="26"/>
-        </w:rPr>
-        <w:t xml:space="preserve"> (This is case sensitive so it needs to be exactly as written)</w:t>
-      </w:r>
-      <w:r>
-        <w:rPr>
-          <w:sz w:val="26"/>
-          <w:szCs w:val="26"/>
-        </w:rPr>
-        <w:t>. Th</w:t>
-      </w:r>
-      <w:r>
-        <w:rPr>
-          <w:sz w:val="26"/>
-          <w:szCs w:val="26"/>
-        </w:rPr>
-        <w:t xml:space="preserve">ere is no need to add a mark, but the weighting of this assessment is </w:t>
-      </w:r>
-      <w:r>
-        <w:rPr>
-          <w:b/>
-          <w:sz w:val="26"/>
-          <w:szCs w:val="26"/>
-          <w:u w:val="single"/>
-        </w:rPr>
-        <w:t>VITAL</w:t>
-      </w:r>
-      <w:r>
-        <w:rPr>
-          <w:sz w:val="26"/>
-          <w:szCs w:val="26"/>
-        </w:rPr>
-        <w:t xml:space="preserve"> in the calculation of your mark.</w:t>
-      </w:r>
-      <w:r>
-        <w:rPr>
-          <w:sz w:val="26"/>
-          <w:szCs w:val="26"/>
-        </w:rPr>
-        <w:t xml:space="preserve"> This</w:t>
-      </w:r>
-      <w:r>
-        <w:rPr>
-          <w:sz w:val="26"/>
-          <w:szCs w:val="26"/>
-        </w:rPr>
-        <w:t xml:space="preserve"> “assessment”</w:t>
-      </w:r>
-      <w:r>
-        <w:rPr>
-          <w:sz w:val="26"/>
-          <w:szCs w:val="26"/>
-        </w:rPr>
-        <w:t xml:space="preserve"> won’t be added to your </w:t>
-      </w:r>
-      <w:r>
-        <w:rPr>
-          <w:sz w:val="26"/>
-          <w:szCs w:val="26"/>
-        </w:rPr>
-        <w:t>graph but it is editable</w:t>
-      </w:r>
-      <w:r>
-        <w:rPr>
-          <w:sz w:val="26"/>
-          <w:szCs w:val="26"/>
-        </w:rPr>
-        <w:t xml:space="preserve"> via the </w:t>
-      </w:r>
-      <w:r>
-        <w:rPr>
-          <w:i/>
-          <w:sz w:val="26"/>
-          <w:szCs w:val="26"/>
-        </w:rPr>
-        <w:t>assessments</w:t>
-      </w:r>
-      <w:r>
-        <w:rPr>
-          <w:sz w:val="26"/>
-          <w:szCs w:val="26"/>
-        </w:rPr>
-        <w:t xml:space="preserve"> selection box</w:t>
-      </w:r>
-      <w:r>
-        <w:rPr>
-          <w:sz w:val="26"/>
-          <w:szCs w:val="26"/>
-        </w:rPr>
-        <w:t>.</w:t>
-      </w:r>
-    </w:p>
-    <w:p>
-      <w:pPr>
-        <w:rPr>
-          <w:sz w:val="26"/>
-          <w:szCs w:val="26"/>
-        </w:rPr>
-      </w:pPr>
-    </w:p>
-    <w:p>
-      <w:pPr>
-        <w:pStyle w:val="Heading1"/>
+        </w:rPr>
+      </w:pPr>
+      <w:bookmarkStart w:id="12" w:name="_Toc457587214"/>
+      <w:r>
         <w:rPr>
           <w:sz w:val="36"/>
           <w:szCs w:val="36"/>
         </w:rPr>
-      </w:pPr>
-      <w:bookmarkStart w:id="13" w:name="_Toc457587214"/>
-      <w:r>
-        <w:rPr>
-          <w:sz w:val="36"/>
-          <w:szCs w:val="36"/>
-        </w:rPr>
         <w:t>Conclusion:</w:t>
       </w:r>
+      <w:bookmarkEnd w:id="12"/>
+    </w:p>
+    <w:p>
+      <w:pPr>
+        <w:rPr>
+          <w:sz w:val="26"/>
+          <w:szCs w:val="26"/>
+        </w:rPr>
+      </w:pPr>
+      <w:r>
+        <w:rPr>
+          <w:sz w:val="26"/>
+          <w:szCs w:val="26"/>
+        </w:rPr>
+        <w:t xml:space="preserve">This application is just used </w:t>
+      </w:r>
+      <w:r>
+        <w:rPr>
+          <w:sz w:val="26"/>
+          <w:szCs w:val="26"/>
+        </w:rPr>
+        <w:t>as a close</w:t>
+      </w:r>
+      <w:r>
+        <w:rPr>
+          <w:sz w:val="26"/>
+          <w:szCs w:val="26"/>
+        </w:rPr>
+        <w:t xml:space="preserve"> </w:t>
+      </w:r>
+      <w:r>
+        <w:rPr>
+          <w:b/>
+          <w:sz w:val="26"/>
+          <w:szCs w:val="26"/>
+        </w:rPr>
+        <w:t>estimation</w:t>
+      </w:r>
+      <w:r>
+        <w:rPr>
+          <w:sz w:val="26"/>
+          <w:szCs w:val="26"/>
+        </w:rPr>
+        <w:t xml:space="preserve"> of how the</w:t>
+      </w:r>
+      <w:r>
+        <w:rPr>
+          <w:sz w:val="26"/>
+          <w:szCs w:val="26"/>
+        </w:rPr>
+        <w:t xml:space="preserve"> university works this stuff out</w:t>
+      </w:r>
+      <w:r>
+        <w:rPr>
+          <w:sz w:val="26"/>
+          <w:szCs w:val="26"/>
+        </w:rPr>
+        <w:t>. I’m not</w:t>
+      </w:r>
+      <w:r>
+        <w:rPr>
+          <w:sz w:val="26"/>
+          <w:szCs w:val="26"/>
+        </w:rPr>
+        <w:t xml:space="preserve"> an expert so I hope it helps you</w:t>
+      </w:r>
+      <w:r>
+        <w:rPr>
+          <w:sz w:val="26"/>
+          <w:szCs w:val="26"/>
+        </w:rPr>
+        <w:t xml:space="preserve"> out.</w:t>
+      </w:r>
+    </w:p>
+    <w:p>
+      <w:pPr>
+        <w:rPr>
+          <w:sz w:val="26"/>
+          <w:szCs w:val="26"/>
+        </w:rPr>
+      </w:pPr>
+      <w:r>
+        <w:rPr>
+          <w:sz w:val="26"/>
+          <w:szCs w:val="26"/>
+        </w:rPr>
+        <w:t xml:space="preserve">If you get stuck remember the data is in a text file </w:t>
+      </w:r>
+      <w:r>
+        <w:rPr>
+          <w:sz w:val="26"/>
+          <w:szCs w:val="26"/>
+        </w:rPr>
+        <w:t>for a reason. You can edit it if you figure out the pattern</w:t>
+      </w:r>
+      <w:r>
+        <w:rPr>
+          <w:sz w:val="26"/>
+          <w:szCs w:val="26"/>
+        </w:rPr>
+        <w:t>.</w:t>
+      </w:r>
+      <w:r>
+        <w:rPr>
+          <w:sz w:val="26"/>
+          <w:szCs w:val="26"/>
+        </w:rPr>
+        <w:t xml:space="preserve"> (To edit on Mac use “Show Contents”)</w:t>
+      </w:r>
+      <w:bookmarkStart w:id="13" w:name="_GoBack"/>
       <w:bookmarkEnd w:id="13"/>
-    </w:p>
-    <w:p>
-      <w:pPr>
-        <w:rPr>
-          <w:sz w:val="26"/>
-          <w:szCs w:val="26"/>
-        </w:rPr>
-      </w:pPr>
-      <w:r>
-        <w:rPr>
-          <w:sz w:val="26"/>
-          <w:szCs w:val="26"/>
-        </w:rPr>
-        <w:t xml:space="preserve">This application is just used as an estimation of how the university works this shit out. I am not responsible for any failings of the application to help you achieve your hopes, dreams or </w:t>
-      </w:r>
-      <w:r>
-        <w:rPr>
-          <w:sz w:val="26"/>
-          <w:szCs w:val="26"/>
-        </w:rPr>
-        <w:t>ice creams</w:t>
-      </w:r>
-      <w:r>
-        <w:rPr>
-          <w:sz w:val="26"/>
-          <w:szCs w:val="26"/>
-        </w:rPr>
-        <w:t xml:space="preserve">. I’m not an expert so I hope it helps </w:t>
-      </w:r>
-      <w:proofErr w:type="spellStart"/>
-      <w:r>
-        <w:rPr>
-          <w:sz w:val="26"/>
-          <w:szCs w:val="26"/>
-        </w:rPr>
-        <w:t>ya</w:t>
-      </w:r>
-      <w:proofErr w:type="spellEnd"/>
-      <w:r>
-        <w:rPr>
-          <w:sz w:val="26"/>
-          <w:szCs w:val="26"/>
-        </w:rPr>
-        <w:t xml:space="preserve"> out.</w:t>
-      </w:r>
-    </w:p>
-    <w:p>
-      <w:pPr>
-        <w:rPr>
-          <w:sz w:val="26"/>
-          <w:szCs w:val="26"/>
-        </w:rPr>
-      </w:pPr>
-      <w:r>
-        <w:rPr>
-          <w:sz w:val="26"/>
-          <w:szCs w:val="26"/>
-        </w:rPr>
-        <w:t>If you get stuck remember the data is in a text file for a reason. You can edit that shit easily.</w:t>
-      </w:r>
-      <w:bookmarkStart w:id="14" w:name="_GoBack"/>
-      <w:bookmarkEnd w:id="14"/>
     </w:p>
     <w:sectPr>
       <w:footerReference w:type="default" r:id="rId13"/>
@@ -4075,7 +3879,7 @@
 </file>
 
 <file path=word/endnotes.xml><?xml version="1.0" encoding="utf-8"?>
-<w:endnotes xmlns:wpc="http://schemas.microsoft.com/office/word/2010/wordprocessingCanvas" xmlns:mc="http://schemas.openxmlformats.org/markup-compatibility/2006" xmlns:o="urn:schemas-microsoft-com:office:office" xmlns:r="http://schemas.openxmlformats.org/officeDocument/2006/relationships" xmlns:m="http://schemas.openxmlformats.org/officeDocument/2006/math" xmlns:v="urn:schemas-microsoft-com:vml" xmlns:wp14="http://schemas.microsoft.com/office/word/2010/wordprocessingDrawing" xmlns:wp="http://schemas.openxmlformats.org/drawingml/2006/wordprocessingDrawing" xmlns:w10="urn:schemas-microsoft-com:office:word" xmlns:w="http://schemas.openxmlformats.org/wordprocessingml/2006/main" xmlns:w14="http://schemas.microsoft.com/office/word/2010/wordml" xmlns:w15="http://schemas.microsoft.com/office/word/2012/wordml" xmlns:wpg="http://schemas.microsoft.com/office/word/2010/wordprocessingGroup" xmlns:wpi="http://schemas.microsoft.com/office/word/2010/wordprocessingInk" xmlns:wne="http://schemas.microsoft.com/office/word/2006/wordml" xmlns:wps="http://schemas.microsoft.com/office/word/2010/wordprocessingShape" mc:Ignorable="w14 w15 wp14">
+<w:endnotes xmlns:wpc="http://schemas.microsoft.com/office/word/2010/wordprocessingCanvas" xmlns:cx="http://schemas.microsoft.com/office/drawing/2014/chartex" xmlns:cx1="http://schemas.microsoft.com/office/drawing/2015/9/8/chartex" xmlns:cx2="http://schemas.microsoft.com/office/drawing/2015/10/21/chartex" xmlns:mc="http://schemas.openxmlformats.org/markup-compatibility/2006" xmlns:o="urn:schemas-microsoft-com:office:office" xmlns:r="http://schemas.openxmlformats.org/officeDocument/2006/relationships" xmlns:m="http://schemas.openxmlformats.org/officeDocument/2006/math" xmlns:v="urn:schemas-microsoft-com:vml" xmlns:wp14="http://schemas.microsoft.com/office/word/2010/wordprocessingDrawing" xmlns:wp="http://schemas.openxmlformats.org/drawingml/2006/wordprocessingDrawing" xmlns:w10="urn:schemas-microsoft-com:office:word" xmlns:w="http://schemas.openxmlformats.org/wordprocessingml/2006/main" xmlns:w14="http://schemas.microsoft.com/office/word/2010/wordml" xmlns:w15="http://schemas.microsoft.com/office/word/2012/wordml" xmlns:w16se="http://schemas.microsoft.com/office/word/2015/wordml/symex" xmlns:wpg="http://schemas.microsoft.com/office/word/2010/wordprocessingGroup" xmlns:wpi="http://schemas.microsoft.com/office/word/2010/wordprocessingInk" xmlns:wne="http://schemas.microsoft.com/office/word/2006/wordml" xmlns:wps="http://schemas.microsoft.com/office/word/2010/wordprocessingShape" mc:Ignorable="w14 w15 w16se wp14">
   <w:endnote w:type="separator" w:id="-1">
     <w:p>
       <w:pPr>
@@ -4100,7 +3904,7 @@
 </file>
 
 <file path=word/footer1.xml><?xml version="1.0" encoding="utf-8"?>
-<w:ftr xmlns:wpc="http://schemas.microsoft.com/office/word/2010/wordprocessingCanvas" xmlns:mc="http://schemas.openxmlformats.org/markup-compatibility/2006" xmlns:o="urn:schemas-microsoft-com:office:office" xmlns:r="http://schemas.openxmlformats.org/officeDocument/2006/relationships" xmlns:m="http://schemas.openxmlformats.org/officeDocument/2006/math" xmlns:v="urn:schemas-microsoft-com:vml" xmlns:wp14="http://schemas.microsoft.com/office/word/2010/wordprocessingDrawing" xmlns:wp="http://schemas.openxmlformats.org/drawingml/2006/wordprocessingDrawing" xmlns:w10="urn:schemas-microsoft-com:office:word" xmlns:w="http://schemas.openxmlformats.org/wordprocessingml/2006/main" xmlns:w14="http://schemas.microsoft.com/office/word/2010/wordml" xmlns:w15="http://schemas.microsoft.com/office/word/2012/wordml" xmlns:wpg="http://schemas.microsoft.com/office/word/2010/wordprocessingGroup" xmlns:wpi="http://schemas.microsoft.com/office/word/2010/wordprocessingInk" xmlns:wne="http://schemas.microsoft.com/office/word/2006/wordml" xmlns:wps="http://schemas.microsoft.com/office/word/2010/wordprocessingShape" mc:Ignorable="w14 w15 wp14">
+<w:ftr xmlns:wpc="http://schemas.microsoft.com/office/word/2010/wordprocessingCanvas" xmlns:cx="http://schemas.microsoft.com/office/drawing/2014/chartex" xmlns:cx1="http://schemas.microsoft.com/office/drawing/2015/9/8/chartex" xmlns:cx2="http://schemas.microsoft.com/office/drawing/2015/10/21/chartex" xmlns:mc="http://schemas.openxmlformats.org/markup-compatibility/2006" xmlns:o="urn:schemas-microsoft-com:office:office" xmlns:r="http://schemas.openxmlformats.org/officeDocument/2006/relationships" xmlns:m="http://schemas.openxmlformats.org/officeDocument/2006/math" xmlns:v="urn:schemas-microsoft-com:vml" xmlns:wp14="http://schemas.microsoft.com/office/word/2010/wordprocessingDrawing" xmlns:wp="http://schemas.openxmlformats.org/drawingml/2006/wordprocessingDrawing" xmlns:w10="urn:schemas-microsoft-com:office:word" xmlns:w="http://schemas.openxmlformats.org/wordprocessingml/2006/main" xmlns:w14="http://schemas.microsoft.com/office/word/2010/wordml" xmlns:w15="http://schemas.microsoft.com/office/word/2012/wordml" xmlns:w16se="http://schemas.microsoft.com/office/word/2015/wordml/symex" xmlns:wpg="http://schemas.microsoft.com/office/word/2010/wordprocessingGroup" xmlns:wpi="http://schemas.microsoft.com/office/word/2010/wordprocessingInk" xmlns:wne="http://schemas.microsoft.com/office/word/2006/wordml" xmlns:wps="http://schemas.microsoft.com/office/word/2010/wordprocessingShape" mc:Ignorable="w14 w15 w16se wp14">
   <w:sdt>
     <w:sdtPr>
       <w:id w:val="-294827731"/>
@@ -4153,7 +3957,7 @@
 </file>
 
 <file path=word/footer2.xml><?xml version="1.0" encoding="utf-8"?>
-<w:ftr xmlns:wpc="http://schemas.microsoft.com/office/word/2010/wordprocessingCanvas" xmlns:mc="http://schemas.openxmlformats.org/markup-compatibility/2006" xmlns:o="urn:schemas-microsoft-com:office:office" xmlns:r="http://schemas.openxmlformats.org/officeDocument/2006/relationships" xmlns:m="http://schemas.openxmlformats.org/officeDocument/2006/math" xmlns:v="urn:schemas-microsoft-com:vml" xmlns:wp14="http://schemas.microsoft.com/office/word/2010/wordprocessingDrawing" xmlns:wp="http://schemas.openxmlformats.org/drawingml/2006/wordprocessingDrawing" xmlns:w10="urn:schemas-microsoft-com:office:word" xmlns:w="http://schemas.openxmlformats.org/wordprocessingml/2006/main" xmlns:w14="http://schemas.microsoft.com/office/word/2010/wordml" xmlns:w15="http://schemas.microsoft.com/office/word/2012/wordml" xmlns:wpg="http://schemas.microsoft.com/office/word/2010/wordprocessingGroup" xmlns:wpi="http://schemas.microsoft.com/office/word/2010/wordprocessingInk" xmlns:wne="http://schemas.microsoft.com/office/word/2006/wordml" xmlns:wps="http://schemas.microsoft.com/office/word/2010/wordprocessingShape" mc:Ignorable="w14 w15 wp14">
+<w:ftr xmlns:wpc="http://schemas.microsoft.com/office/word/2010/wordprocessingCanvas" xmlns:cx="http://schemas.microsoft.com/office/drawing/2014/chartex" xmlns:cx1="http://schemas.microsoft.com/office/drawing/2015/9/8/chartex" xmlns:cx2="http://schemas.microsoft.com/office/drawing/2015/10/21/chartex" xmlns:mc="http://schemas.openxmlformats.org/markup-compatibility/2006" xmlns:o="urn:schemas-microsoft-com:office:office" xmlns:r="http://schemas.openxmlformats.org/officeDocument/2006/relationships" xmlns:m="http://schemas.openxmlformats.org/officeDocument/2006/math" xmlns:v="urn:schemas-microsoft-com:vml" xmlns:wp14="http://schemas.microsoft.com/office/word/2010/wordprocessingDrawing" xmlns:wp="http://schemas.openxmlformats.org/drawingml/2006/wordprocessingDrawing" xmlns:w10="urn:schemas-microsoft-com:office:word" xmlns:w="http://schemas.openxmlformats.org/wordprocessingml/2006/main" xmlns:w14="http://schemas.microsoft.com/office/word/2010/wordml" xmlns:w15="http://schemas.microsoft.com/office/word/2012/wordml" xmlns:w16se="http://schemas.microsoft.com/office/word/2015/wordml/symex" xmlns:wpg="http://schemas.microsoft.com/office/word/2010/wordprocessingGroup" xmlns:wpi="http://schemas.microsoft.com/office/word/2010/wordprocessingInk" xmlns:wne="http://schemas.microsoft.com/office/word/2006/wordml" xmlns:wps="http://schemas.microsoft.com/office/word/2010/wordprocessingShape" mc:Ignorable="w14 w15 w16se wp14">
   <w:sdt>
     <w:sdtPr>
       <w:id w:val="940874271"/>
@@ -4206,7 +4010,7 @@
 </file>
 
 <file path=word/footnotes.xml><?xml version="1.0" encoding="utf-8"?>
-<w:footnotes xmlns:wpc="http://schemas.microsoft.com/office/word/2010/wordprocessingCanvas" xmlns:mc="http://schemas.openxmlformats.org/markup-compatibility/2006" xmlns:o="urn:schemas-microsoft-com:office:office" xmlns:r="http://schemas.openxmlformats.org/officeDocument/2006/relationships" xmlns:m="http://schemas.openxmlformats.org/officeDocument/2006/math" xmlns:v="urn:schemas-microsoft-com:vml" xmlns:wp14="http://schemas.microsoft.com/office/word/2010/wordprocessingDrawing" xmlns:wp="http://schemas.openxmlformats.org/drawingml/2006/wordprocessingDrawing" xmlns:w10="urn:schemas-microsoft-com:office:word" xmlns:w="http://schemas.openxmlformats.org/wordprocessingml/2006/main" xmlns:w14="http://schemas.microsoft.com/office/word/2010/wordml" xmlns:w15="http://schemas.microsoft.com/office/word/2012/wordml" xmlns:wpg="http://schemas.microsoft.com/office/word/2010/wordprocessingGroup" xmlns:wpi="http://schemas.microsoft.com/office/word/2010/wordprocessingInk" xmlns:wne="http://schemas.microsoft.com/office/word/2006/wordml" xmlns:wps="http://schemas.microsoft.com/office/word/2010/wordprocessingShape" mc:Ignorable="w14 w15 wp14">
+<w:footnotes xmlns:wpc="http://schemas.microsoft.com/office/word/2010/wordprocessingCanvas" xmlns:cx="http://schemas.microsoft.com/office/drawing/2014/chartex" xmlns:cx1="http://schemas.microsoft.com/office/drawing/2015/9/8/chartex" xmlns:cx2="http://schemas.microsoft.com/office/drawing/2015/10/21/chartex" xmlns:mc="http://schemas.openxmlformats.org/markup-compatibility/2006" xmlns:o="urn:schemas-microsoft-com:office:office" xmlns:r="http://schemas.openxmlformats.org/officeDocument/2006/relationships" xmlns:m="http://schemas.openxmlformats.org/officeDocument/2006/math" xmlns:v="urn:schemas-microsoft-com:vml" xmlns:wp14="http://schemas.microsoft.com/office/word/2010/wordprocessingDrawing" xmlns:wp="http://schemas.openxmlformats.org/drawingml/2006/wordprocessingDrawing" xmlns:w10="urn:schemas-microsoft-com:office:word" xmlns:w="http://schemas.openxmlformats.org/wordprocessingml/2006/main" xmlns:w14="http://schemas.microsoft.com/office/word/2010/wordml" xmlns:w15="http://schemas.microsoft.com/office/word/2012/wordml" xmlns:w16se="http://schemas.microsoft.com/office/word/2015/wordml/symex" xmlns:wpg="http://schemas.microsoft.com/office/word/2010/wordprocessingGroup" xmlns:wpi="http://schemas.microsoft.com/office/word/2010/wordprocessingInk" xmlns:wne="http://schemas.microsoft.com/office/word/2006/wordml" xmlns:wps="http://schemas.microsoft.com/office/word/2010/wordprocessingShape" mc:Ignorable="w14 w15 w16se wp14">
   <w:footnote w:type="separator" w:id="-1">
     <w:p>
       <w:pPr>
@@ -4231,7 +4035,7 @@
 </file>
 
 <file path=word/numbering.xml><?xml version="1.0" encoding="utf-8"?>
-<w:numbering xmlns:wpc="http://schemas.microsoft.com/office/word/2010/wordprocessingCanvas" xmlns:mc="http://schemas.openxmlformats.org/markup-compatibility/2006" xmlns:o="urn:schemas-microsoft-com:office:office" xmlns:r="http://schemas.openxmlformats.org/officeDocument/2006/relationships" xmlns:m="http://schemas.openxmlformats.org/officeDocument/2006/math" xmlns:v="urn:schemas-microsoft-com:vml" xmlns:wp14="http://schemas.microsoft.com/office/word/2010/wordprocessingDrawing" xmlns:wp="http://schemas.openxmlformats.org/drawingml/2006/wordprocessingDrawing" xmlns:w10="urn:schemas-microsoft-com:office:word" xmlns:w="http://schemas.openxmlformats.org/wordprocessingml/2006/main" xmlns:w14="http://schemas.microsoft.com/office/word/2010/wordml" xmlns:w15="http://schemas.microsoft.com/office/word/2012/wordml" xmlns:wpg="http://schemas.microsoft.com/office/word/2010/wordprocessingGroup" xmlns:wpi="http://schemas.microsoft.com/office/word/2010/wordprocessingInk" xmlns:wne="http://schemas.microsoft.com/office/word/2006/wordml" xmlns:wps="http://schemas.microsoft.com/office/word/2010/wordprocessingShape" mc:Ignorable="w14 w15 wp14">
+<w:numbering xmlns:wpc="http://schemas.microsoft.com/office/word/2010/wordprocessingCanvas" xmlns:cx="http://schemas.microsoft.com/office/drawing/2014/chartex" xmlns:cx1="http://schemas.microsoft.com/office/drawing/2015/9/8/chartex" xmlns:cx2="http://schemas.microsoft.com/office/drawing/2015/10/21/chartex" xmlns:mc="http://schemas.openxmlformats.org/markup-compatibility/2006" xmlns:o="urn:schemas-microsoft-com:office:office" xmlns:r="http://schemas.openxmlformats.org/officeDocument/2006/relationships" xmlns:m="http://schemas.openxmlformats.org/officeDocument/2006/math" xmlns:v="urn:schemas-microsoft-com:vml" xmlns:wp14="http://schemas.microsoft.com/office/word/2010/wordprocessingDrawing" xmlns:wp="http://schemas.openxmlformats.org/drawingml/2006/wordprocessingDrawing" xmlns:w10="urn:schemas-microsoft-com:office:word" xmlns:w="http://schemas.openxmlformats.org/wordprocessingml/2006/main" xmlns:w14="http://schemas.microsoft.com/office/word/2010/wordml" xmlns:w15="http://schemas.microsoft.com/office/word/2012/wordml" xmlns:w16se="http://schemas.microsoft.com/office/word/2015/wordml/symex" xmlns:wpg="http://schemas.microsoft.com/office/word/2010/wordprocessingGroup" xmlns:wpi="http://schemas.microsoft.com/office/word/2010/wordprocessingInk" xmlns:wne="http://schemas.microsoft.com/office/word/2006/wordml" xmlns:wps="http://schemas.microsoft.com/office/word/2010/wordprocessingShape" mc:Ignorable="w14 w15 w16se wp14">
   <w:abstractNum w:abstractNumId="0" w15:restartNumberingAfterBreak="0">
     <w:nsid w:val="1E944AA1"/>
     <w:multiLevelType w:val="hybridMultilevel"/>
@@ -4352,7 +4156,7 @@
 </file>
 
 <file path=word/styles.xml><?xml version="1.0" encoding="utf-8"?>
-<w:styles xmlns:mc="http://schemas.openxmlformats.org/markup-compatibility/2006" xmlns:r="http://schemas.openxmlformats.org/officeDocument/2006/relationships" xmlns:w="http://schemas.openxmlformats.org/wordprocessingml/2006/main" xmlns:w14="http://schemas.microsoft.com/office/word/2010/wordml" xmlns:w15="http://schemas.microsoft.com/office/word/2012/wordml" mc:Ignorable="w14 w15">
+<w:styles xmlns:mc="http://schemas.openxmlformats.org/markup-compatibility/2006" xmlns:r="http://schemas.openxmlformats.org/officeDocument/2006/relationships" xmlns:w="http://schemas.openxmlformats.org/wordprocessingml/2006/main" xmlns:w14="http://schemas.microsoft.com/office/word/2010/wordml" xmlns:w15="http://schemas.microsoft.com/office/word/2012/wordml" xmlns:w16se="http://schemas.microsoft.com/office/word/2015/wordml/symex" mc:Ignorable="w14 w15 w16se">
   <w:docDefaults>
     <w:rPrDefault>
       <w:rPr>
@@ -4368,7 +4172,7 @@
       </w:pPr>
     </w:pPrDefault>
   </w:docDefaults>
-  <w:latentStyles w:defLockedState="0" w:defUIPriority="99" w:defSemiHidden="0" w:defUnhideWhenUsed="0" w:defQFormat="0" w:count="371">
+  <w:latentStyles w:defLockedState="0" w:defUIPriority="99" w:defSemiHidden="0" w:defUnhideWhenUsed="0" w:defQFormat="0" w:count="372">
     <w:lsdException w:name="Normal" w:uiPriority="0" w:qFormat="1"/>
     <w:lsdException w:name="heading 1" w:uiPriority="9" w:qFormat="1"/>
     <w:lsdException w:name="heading 2" w:semiHidden="1" w:uiPriority="9" w:unhideWhenUsed="1" w:qFormat="1"/>
@@ -4474,7 +4278,6 @@
     <w:lsdException w:name="HTML Sample" w:semiHidden="1" w:unhideWhenUsed="1"/>
     <w:lsdException w:name="HTML Typewriter" w:semiHidden="1" w:unhideWhenUsed="1"/>
     <w:lsdException w:name="HTML Variable" w:semiHidden="1" w:unhideWhenUsed="1"/>
-    <w:lsdException w:name="Normal Table" w:semiHidden="1" w:unhideWhenUsed="1"/>
     <w:lsdException w:name="annotation subject" w:semiHidden="1" w:unhideWhenUsed="1"/>
     <w:lsdException w:name="No List" w:semiHidden="1" w:unhideWhenUsed="1"/>
     <w:lsdException w:name="Outline List 1" w:semiHidden="1" w:unhideWhenUsed="1"/>
@@ -4521,10 +4324,8 @@
     <w:lsdException w:name="Table Subtle 2" w:semiHidden="1" w:unhideWhenUsed="1"/>
     <w:lsdException w:name="Table Web 1" w:semiHidden="1" w:unhideWhenUsed="1"/>
     <w:lsdException w:name="Table Web 2" w:semiHidden="1" w:unhideWhenUsed="1"/>
-    <w:lsdException w:name="Table Web 3" w:semiHidden="1" w:unhideWhenUsed="1"/>
     <w:lsdException w:name="Balloon Text" w:semiHidden="1" w:unhideWhenUsed="1"/>
     <w:lsdException w:name="Table Grid" w:uiPriority="39"/>
-    <w:lsdException w:name="Table Theme" w:semiHidden="1" w:unhideWhenUsed="1"/>
     <w:lsdException w:name="Placeholder Text" w:semiHidden="1"/>
     <w:lsdException w:name="No Spacing" w:uiPriority="1" w:qFormat="1"/>
     <w:lsdException w:name="Light Shading" w:uiPriority="60"/>
@@ -4740,6 +4541,7 @@
     <w:lsdException w:name="List Table 5 Dark Accent 6" w:uiPriority="50"/>
     <w:lsdException w:name="List Table 6 Colorful Accent 6" w:uiPriority="51"/>
     <w:lsdException w:name="List Table 7 Colorful Accent 6" w:uiPriority="52"/>
+    <w:lsdException w:name="Mention" w:semiHidden="1" w:unhideWhenUsed="1"/>
   </w:latentStyles>
   <w:style w:type="paragraph" w:default="1" w:styleId="Normal">
     <w:name w:val="Normal"/>
@@ -5291,7 +5093,7 @@
 </file>
 
 <file path=customXml/itemProps2.xml><?xml version="1.0" encoding="utf-8"?>
-<ds:datastoreItem xmlns:ds="http://schemas.openxmlformats.org/officeDocument/2006/customXml" ds:itemID="{640EEED7-5342-46C9-B6F3-765DB8EB63DA}">
+<ds:datastoreItem xmlns:ds="http://schemas.openxmlformats.org/officeDocument/2006/customXml" ds:itemID="{B20106E5-4197-4290-846B-D2B7989CE73E}">
   <ds:schemaRefs>
     <ds:schemaRef ds:uri="http://schemas.openxmlformats.org/officeDocument/2006/bibliography"/>
   </ds:schemaRefs>

</xml_diff>

<commit_message>
Update to base guide doc
</commit_message>
<xml_diff>
--- a/src/Guide.docx
+++ b/src/Guide.docx
@@ -37,7 +37,7 @@
             <mc:AlternateContent>
               <mc:Choice Requires="wpg">
                 <w:drawing>
-                  <wp:anchor distT="0" distB="0" distL="114300" distR="114300" simplePos="0" relativeHeight="251659264" behindDoc="1" locked="0" layoutInCell="1" allowOverlap="1">
+                  <wp:anchor distT="0" distB="0" distL="114300" distR="114300" simplePos="0" relativeHeight="251659264" behindDoc="1" locked="0" layoutInCell="1" allowOverlap="1" wp14:anchorId="73FBCFC0" wp14:editId="1E5DFD9A">
                     <wp:simplePos x="0" y="0"/>
                     <wp:positionH relativeFrom="margin">
                       <wp:align>center</wp:align>
@@ -205,15 +205,26 @@
                                       <w:dataBinding w:prefixMappings="xmlns:ns0='http://purl.org/dc/elements/1.1/' xmlns:ns1='http://schemas.openxmlformats.org/package/2006/metadata/core-properties' " w:xpath="/ns1:coreProperties[1]/ns0:title[1]" w:storeItemID="{6C3C8BC8-F283-45AE-878A-BAB7291924A1}"/>
                                       <w:text/>
                                     </w:sdtPr>
-                                    <w:sdtEndPr/>
                                     <w:sdtContent>
+                                      <w:proofErr w:type="spellStart"/>
                                       <w:r>
                                         <w:rPr>
                                           <w:color w:val="FFFFFF" w:themeColor="background1"/>
                                           <w:sz w:val="72"/>
                                           <w:szCs w:val="72"/>
+                                          <w:lang w:val="en-US"/>
                                         </w:rPr>
-                                        <w:t>MyUniTracker v1.0.1</w:t>
+                                        <w:t>MyUniTracker</w:t>
+                                      </w:r>
+                                      <w:proofErr w:type="spellEnd"/>
+                                      <w:r>
+                                        <w:rPr>
+                                          <w:color w:val="FFFFFF" w:themeColor="background1"/>
+                                          <w:sz w:val="72"/>
+                                          <w:szCs w:val="72"/>
+                                          <w:lang w:val="en-US"/>
+                                        </w:rPr>
+                                        <w:t xml:space="preserve"> v1.0.1</w:t>
                                       </w:r>
                                     </w:sdtContent>
                                   </w:sdt>
@@ -314,8 +325,8 @@
                                 <a:noFill/>
                               </a:ln>
                               <a:extLst>
-                                <a:ext uri="{91240B29-F687-4F45-9708-019B960494DF}">
-                                  <a14:hiddenLine xmlns:a14="http://schemas.microsoft.com/office/drawing/2010/main" w="9525">
+                                <a:ext uri="{91240B29-F687-4f45-9708-019B960494DF}">
+                                  <a14:hiddenLine xmlns="" xmlns:mo="http://schemas.microsoft.com/office/mac/office/2008/main" xmlns:mv="urn:schemas-microsoft-com:mac:vml" xmlns:o="urn:schemas-microsoft-com:office:office" xmlns:v="urn:schemas-microsoft-com:vml" xmlns:w10="urn:schemas-microsoft-com:office:word" xmlns:w="http://schemas.openxmlformats.org/wordprocessingml/2006/main" xmlns:a14="http://schemas.microsoft.com/office/drawing/2010/main" w="9525">
                                     <a:solidFill>
                                       <a:srgbClr val="000000"/>
                                     </a:solidFill>
@@ -344,7 +355,7 @@
               </mc:Choice>
               <mc:Fallback>
                 <w:pict>
-                  <v:group id="Group 125" o:spid="_x0000_s1026" style="position:absolute;margin-left:0;margin-top:0;width:540pt;height:556.55pt;z-index:-251657216;mso-width-percent:1154;mso-height-percent:670;mso-top-percent:45;mso-position-horizontal:center;mso-position-horizontal-relative:margin;mso-position-vertical-relative:page;mso-width-percent:1154;mso-height-percent:670;mso-top-percent:45;mso-width-relative:margin" coordsize="55613,54044" o:gfxdata="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">
+                  <v:group w14:anchorId="73FBCFC0" id="Group 125" o:spid="_x0000_s1026" style="position:absolute;margin-left:0;margin-top:0;width:540pt;height:556.55pt;z-index:-251657216;mso-width-percent:1154;mso-height-percent:670;mso-top-percent:45;mso-position-horizontal:center;mso-position-horizontal-relative:margin;mso-position-vertical-relative:page;mso-width-percent:1154;mso-height-percent:670;mso-top-percent:45;mso-width-relative:margin" coordsize="55613,54044" o:gfxdata="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">
                     <o:lock v:ext="edit" aspectratio="t"/>
                     <v:shape id="Freeform 10" o:spid="_x0000_s1027" style="position:absolute;width:55575;height:54044;visibility:visible;mso-wrap-style:square;v-text-anchor:bottom" coordsize="720,700" o:spt="100" o:gfxdata="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" adj="-11796480,,5400" path="m,c,644,,644,,644v23,6,62,14,113,21c250,685,476,700,720,644v,-27,,-27,,-27c720,,720,,720,,,,,,,e" fillcolor="#4d5f78 [2994]" stroked="f">
                       <v:fill color2="#2a3442 [2018]" rotate="t" colors="0 #5d6d85;.5 #485972;1 #334258" focus="100%" type="gradient">
@@ -376,15 +387,26 @@
                                 <w:dataBinding w:prefixMappings="xmlns:ns0='http://purl.org/dc/elements/1.1/' xmlns:ns1='http://schemas.openxmlformats.org/package/2006/metadata/core-properties' " w:xpath="/ns1:coreProperties[1]/ns0:title[1]" w:storeItemID="{6C3C8BC8-F283-45AE-878A-BAB7291924A1}"/>
                                 <w:text/>
                               </w:sdtPr>
-                              <w:sdtEndPr/>
                               <w:sdtContent>
+                                <w:proofErr w:type="spellStart"/>
                                 <w:r>
                                   <w:rPr>
                                     <w:color w:val="FFFFFF" w:themeColor="background1"/>
                                     <w:sz w:val="72"/>
                                     <w:szCs w:val="72"/>
+                                    <w:lang w:val="en-US"/>
                                   </w:rPr>
-                                  <w:t>MyUniTracker v1.0.1</w:t>
+                                  <w:t>MyUniTracker</w:t>
+                                </w:r>
+                                <w:proofErr w:type="spellEnd"/>
+                                <w:r>
+                                  <w:rPr>
+                                    <w:color w:val="FFFFFF" w:themeColor="background1"/>
+                                    <w:sz w:val="72"/>
+                                    <w:szCs w:val="72"/>
+                                    <w:lang w:val="en-US"/>
+                                  </w:rPr>
+                                  <w:t xml:space="preserve"> v1.0.1</w:t>
                                 </w:r>
                               </w:sdtContent>
                             </w:sdt>
@@ -410,7 +432,7 @@
             <mc:AlternateContent>
               <mc:Choice Requires="wps">
                 <w:drawing>
-                  <wp:anchor distT="0" distB="0" distL="114300" distR="114300" simplePos="0" relativeHeight="251662336" behindDoc="0" locked="0" layoutInCell="1" allowOverlap="1">
+                  <wp:anchor distT="0" distB="0" distL="114300" distR="114300" simplePos="0" relativeHeight="251662336" behindDoc="0" locked="0" layoutInCell="1" allowOverlap="1" wp14:anchorId="16D6B25F" wp14:editId="4585AD8B">
                     <wp:simplePos x="0" y="0"/>
                     <wp:positionH relativeFrom="page">
                       <wp:align>center</wp:align>
@@ -418,7 +440,7 @@
                     <wp:positionV relativeFrom="margin">
                       <wp:align>bottom</wp:align>
                     </wp:positionV>
-                    <wp:extent cx="5753100" cy="146304"/>
+                    <wp:extent cx="6614160" cy="146050"/>
                     <wp:effectExtent l="0" t="0" r="0" b="5715"/>
                     <wp:wrapSquare wrapText="bothSides"/>
                     <wp:docPr id="128" name="Text Box 128"/>
@@ -430,7 +452,7 @@
                           <wps:spPr>
                             <a:xfrm>
                               <a:off x="0" y="0"/>
-                              <a:ext cx="5753100" cy="146304"/>
+                              <a:ext cx="6614160" cy="146050"/>
                             </a:xfrm>
                             <a:prstGeom prst="rect">
                               <a:avLst/>
@@ -481,7 +503,6 @@
                                     <w:dataBinding w:prefixMappings="xmlns:ns0='http://schemas.openxmlformats.org/officeDocument/2006/extended-properties' " w:xpath="/ns0:Properties[1]/ns0:Company[1]" w:storeItemID="{6668398D-A668-4E3E-A5EB-62B293D839F1}"/>
                                     <w:text/>
                                   </w:sdtPr>
-                                  <w:sdtEndPr/>
                                   <w:sdtContent>
                                     <w:r>
                                       <w:rPr>
@@ -517,11 +538,11 @@
               </mc:Choice>
               <mc:Fallback>
                 <w:pict>
-                  <v:shapetype id="_x0000_t202" coordsize="21600,21600" o:spt="202" path="m,l,21600r21600,l21600,xe">
+                  <v:shapetype w14:anchorId="16D6B25F" id="_x0000_t202" coordsize="21600,21600" o:spt="202" path="m,l,21600r21600,l21600,xe">
                     <v:stroke joinstyle="miter"/>
                     <v:path gradientshapeok="t" o:connecttype="rect"/>
                   </v:shapetype>
-                  <v:shape id="Text Box 128" o:spid="_x0000_s1029" type="#_x0000_t202" style="position:absolute;margin-left:0;margin-top:0;width:453pt;height:11.5pt;z-index:251662336;visibility:visible;mso-wrap-style:square;mso-width-percent:1154;mso-height-percent:0;mso-wrap-distance-left:9pt;mso-wrap-distance-top:0;mso-wrap-distance-right:9pt;mso-wrap-distance-bottom:0;mso-position-horizontal:center;mso-position-horizontal-relative:page;mso-position-vertical:bottom;mso-position-vertical-relative:margin;mso-width-percent:1154;mso-height-percent:0;mso-width-relative:margin;mso-height-relative:margin;v-text-anchor:bottom" o:gfxdata="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" filled="f" stroked="f" strokeweight=".5pt">
+                  <v:shape id="Text Box 128" o:spid="_x0000_s1029" type="#_x0000_t202" style="position:absolute;margin-left:0;margin-top:0;width:520.8pt;height:11.5pt;z-index:251662336;visibility:visible;mso-wrap-style:square;mso-width-percent:1154;mso-height-percent:0;mso-wrap-distance-left:9pt;mso-wrap-distance-top:0;mso-wrap-distance-right:9pt;mso-wrap-distance-bottom:0;mso-position-horizontal:center;mso-position-horizontal-relative:page;mso-position-vertical:bottom;mso-position-vertical-relative:margin;mso-width-percent:1154;mso-height-percent:0;mso-width-relative:margin;mso-height-relative:margin;v-text-anchor:bottom" o:gfxdata="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" filled="f" stroked="f" strokeweight=".5pt">
                     <v:textbox style="mso-fit-shape-to-text:t" inset="1in,0,86.4pt,0">
                       <w:txbxContent>
                         <w:p>
@@ -548,7 +569,6 @@
                               <w:dataBinding w:prefixMappings="xmlns:ns0='http://schemas.openxmlformats.org/officeDocument/2006/extended-properties' " w:xpath="/ns0:Properties[1]/ns0:Company[1]" w:storeItemID="{6668398D-A668-4E3E-A5EB-62B293D839F1}"/>
                               <w:text/>
                             </w:sdtPr>
-                            <w:sdtEndPr/>
                             <w:sdtContent>
                               <w:r>
                                 <w:rPr>
@@ -578,7 +598,7 @@
             <mc:AlternateContent>
               <mc:Choice Requires="wps">
                 <w:drawing>
-                  <wp:anchor distT="0" distB="0" distL="114300" distR="114300" simplePos="0" relativeHeight="251661312" behindDoc="0" locked="0" layoutInCell="1" allowOverlap="1">
+                  <wp:anchor distT="0" distB="0" distL="114300" distR="114300" simplePos="0" relativeHeight="251661312" behindDoc="0" locked="0" layoutInCell="1" allowOverlap="1" wp14:anchorId="345F8ED4" wp14:editId="50F732FB">
                     <wp:simplePos x="0" y="0"/>
                     <wp:positionH relativeFrom="page">
                       <wp:align>center</wp:align>
@@ -595,7 +615,7 @@
                         </wp:positionV>
                       </mc:Fallback>
                     </mc:AlternateContent>
-                    <wp:extent cx="5753100" cy="484632"/>
+                    <wp:extent cx="6614160" cy="243205"/>
                     <wp:effectExtent l="0" t="0" r="0" b="7620"/>
                     <wp:wrapSquare wrapText="bothSides"/>
                     <wp:docPr id="129" name="Text Box 129"/>
@@ -607,7 +627,7 @@
                           <wps:spPr>
                             <a:xfrm>
                               <a:off x="0" y="0"/>
-                              <a:ext cx="5753100" cy="484632"/>
+                              <a:ext cx="6614160" cy="243205"/>
                             </a:xfrm>
                             <a:prstGeom prst="rect">
                               <a:avLst/>
@@ -649,7 +669,6 @@
                                   <w:dataBinding w:prefixMappings="xmlns:ns0='http://purl.org/dc/elements/1.1/' xmlns:ns1='http://schemas.openxmlformats.org/package/2006/metadata/core-properties' " w:xpath="/ns1:coreProperties[1]/ns0:creator[1]" w:storeItemID="{6C3C8BC8-F283-45AE-878A-BAB7291924A1}"/>
                                   <w:text/>
                                 </w:sdtPr>
-                                <w:sdtEndPr/>
                                 <w:sdtContent>
                                   <w:p>
                                     <w:pPr>
@@ -669,7 +688,6 @@
                                         <w:color w:val="4472C4" w:themeColor="accent5"/>
                                         <w:sz w:val="24"/>
                                         <w:szCs w:val="24"/>
-                                        <w:lang w:val="fr-FR"/>
                                       </w:rPr>
                                       <w:t>Samuel Heath</w:t>
                                     </w:r>
@@ -698,7 +716,7 @@
               </mc:Choice>
               <mc:Fallback>
                 <w:pict>
-                  <v:shape id="Text Box 129" o:spid="_x0000_s1030" type="#_x0000_t202" style="position:absolute;margin-left:0;margin-top:0;width:453pt;height:38.15pt;z-index:251661312;visibility:visible;mso-wrap-style:square;mso-width-percent:1154;mso-height-percent:0;mso-top-percent:790;mso-wrap-distance-left:9pt;mso-wrap-distance-top:0;mso-wrap-distance-right:9pt;mso-wrap-distance-bottom:0;mso-position-horizontal:center;mso-position-horizontal-relative:page;mso-position-vertical-relative:page;mso-width-percent:1154;mso-height-percent:0;mso-top-percent:790;mso-width-relative:margin;mso-height-relative:margin;v-text-anchor:top" o:gfxdata="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" filled="f" stroked="f" strokeweight=".5pt">
+                  <v:shape w14:anchorId="345F8ED4" id="Text Box 129" o:spid="_x0000_s1030" type="#_x0000_t202" style="position:absolute;margin-left:0;margin-top:0;width:520.8pt;height:19.15pt;z-index:251661312;visibility:visible;mso-wrap-style:square;mso-width-percent:1154;mso-height-percent:0;mso-top-percent:790;mso-wrap-distance-left:9pt;mso-wrap-distance-top:0;mso-wrap-distance-right:9pt;mso-wrap-distance-bottom:0;mso-position-horizontal:center;mso-position-horizontal-relative:page;mso-position-vertical-relative:page;mso-width-percent:1154;mso-height-percent:0;mso-top-percent:790;mso-width-relative:margin;mso-height-relative:margin;v-text-anchor:top" o:gfxdata="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" filled="f" stroked="f" strokeweight=".5pt">
                     <v:textbox style="mso-fit-shape-to-text:t" inset="1in,0,86.4pt,0">
                       <w:txbxContent>
                         <w:sdt>
@@ -716,7 +734,6 @@
                             <w:dataBinding w:prefixMappings="xmlns:ns0='http://purl.org/dc/elements/1.1/' xmlns:ns1='http://schemas.openxmlformats.org/package/2006/metadata/core-properties' " w:xpath="/ns1:coreProperties[1]/ns0:creator[1]" w:storeItemID="{6C3C8BC8-F283-45AE-878A-BAB7291924A1}"/>
                             <w:text/>
                           </w:sdtPr>
-                          <w:sdtEndPr/>
                           <w:sdtContent>
                             <w:p>
                               <w:pPr>
@@ -736,7 +753,6 @@
                                   <w:color w:val="4472C4" w:themeColor="accent5"/>
                                   <w:sz w:val="24"/>
                                   <w:szCs w:val="24"/>
-                                  <w:lang w:val="fr-FR"/>
                                 </w:rPr>
                                 <w:t>Samuel Heath</w:t>
                               </w:r>
@@ -759,7 +775,7 @@
             <mc:AlternateContent>
               <mc:Choice Requires="wps">
                 <w:drawing>
-                  <wp:anchor distT="0" distB="0" distL="114300" distR="114300" simplePos="0" relativeHeight="251660288" behindDoc="0" locked="0" layoutInCell="1" allowOverlap="1">
+                  <wp:anchor distT="0" distB="0" distL="114300" distR="114300" simplePos="0" relativeHeight="251660288" behindDoc="0" locked="0" layoutInCell="1" allowOverlap="1" wp14:anchorId="366BAA77" wp14:editId="5B77648E">
                     <wp:simplePos x="0" y="0"/>
                     <wp:positionH relativeFrom="margin">
                       <wp:align>right</wp:align>
@@ -837,7 +853,6 @@
                                     <w:calendar w:val="gregorian"/>
                                   </w:date>
                                 </w:sdtPr>
-                                <w:sdtEndPr/>
                                 <w:sdtContent>
                                   <w:p>
                                     <w:pPr>
@@ -882,7 +897,7 @@
               </mc:Choice>
               <mc:Fallback>
                 <w:pict>
-                  <v:rect id="Rectangle 130" o:spid="_x0000_s1031" style="position:absolute;margin-left:-4.4pt;margin-top:0;width:46.8pt;height:77.75pt;z-index:251660288;visibility:visible;mso-wrap-style:square;mso-width-percent:76;mso-height-percent:98;mso-top-percent:23;mso-wrap-distance-left:9pt;mso-wrap-distance-top:0;mso-wrap-distance-right:9pt;mso-wrap-distance-bottom:0;mso-position-horizontal:right;mso-position-horizontal-relative:margin;mso-position-vertical-relative:page;mso-width-percent:76;mso-height-percent:98;mso-top-percent:23;mso-width-relative:page;mso-height-relative:page;v-text-anchor:bottom" o:gfxdata="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" fillcolor="#5b9bd5 [3204]" stroked="f" strokeweight="1pt">
+                  <v:rect w14:anchorId="366BAA77" id="Rectangle 130" o:spid="_x0000_s1031" style="position:absolute;margin-left:-4.4pt;margin-top:0;width:46.8pt;height:77.75pt;z-index:251660288;visibility:visible;mso-wrap-style:square;mso-width-percent:76;mso-height-percent:98;mso-top-percent:23;mso-wrap-distance-left:9pt;mso-wrap-distance-top:0;mso-wrap-distance-right:9pt;mso-wrap-distance-bottom:0;mso-position-horizontal:right;mso-position-horizontal-relative:margin;mso-position-vertical-relative:page;mso-width-percent:76;mso-height-percent:98;mso-top-percent:23;mso-width-relative:page;mso-height-relative:page;v-text-anchor:bottom" o:gfxdata="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" fillcolor="#5b9bd5 [3204]" stroked="f" strokeweight="1pt">
                     <v:path arrowok="t"/>
                     <o:lock v:ext="edit" aspectratio="t"/>
                     <v:textbox inset="3.6pt,,3.6pt">
@@ -905,7 +920,6 @@
                               <w:calendar w:val="gregorian"/>
                             </w:date>
                           </w:sdtPr>
-                          <w:sdtEndPr/>
                           <w:sdtContent>
                             <w:p>
                               <w:pPr>
@@ -988,7 +1002,7 @@
             <w:rPr>
               <w:rFonts w:eastAsiaTheme="minorEastAsia"/>
               <w:noProof/>
-              <w:lang w:eastAsia="en-GB"/>
+              <w:lang w:val="en-US"/>
             </w:rPr>
           </w:pPr>
           <w:r>
@@ -1000,7 +1014,7 @@
           <w:r>
             <w:fldChar w:fldCharType="separate"/>
           </w:r>
-          <w:hyperlink w:anchor="_Toc457587201" w:history="1">
+          <w:hyperlink w:anchor="_Toc475461617" w:history="1">
             <w:r>
               <w:rPr>
                 <w:rStyle w:val="Hyperlink"/>
@@ -1028,7 +1042,7 @@
                 <w:noProof/>
                 <w:webHidden/>
               </w:rPr>
-              <w:instrText xml:space="preserve"> PAGEREF _Toc457587201 \h </w:instrText>
+              <w:instrText xml:space="preserve"> PAGEREF _Toc475461617 \h </w:instrText>
             </w:r>
             <w:r>
               <w:rPr>
@@ -1068,10 +1082,10 @@
             <w:rPr>
               <w:rFonts w:eastAsiaTheme="minorEastAsia"/>
               <w:noProof/>
-              <w:lang w:eastAsia="en-GB"/>
+              <w:lang w:val="en-US"/>
             </w:rPr>
           </w:pPr>
-          <w:hyperlink w:anchor="_Toc457587202" w:history="1">
+          <w:hyperlink w:anchor="_Toc475461618" w:history="1">
             <w:r>
               <w:rPr>
                 <w:rStyle w:val="Hyperlink"/>
@@ -1099,7 +1113,7 @@
                 <w:noProof/>
                 <w:webHidden/>
               </w:rPr>
-              <w:instrText xml:space="preserve"> PAGEREF _Toc457587202 \h </w:instrText>
+              <w:instrText xml:space="preserve"> PAGEREF _Toc475461618 \h </w:instrText>
             </w:r>
             <w:r>
               <w:rPr>
@@ -1139,10 +1153,10 @@
             <w:rPr>
               <w:rFonts w:eastAsiaTheme="minorEastAsia"/>
               <w:noProof/>
-              <w:lang w:eastAsia="en-GB"/>
+              <w:lang w:val="en-US"/>
             </w:rPr>
           </w:pPr>
-          <w:hyperlink w:anchor="_Toc457587203" w:history="1">
+          <w:hyperlink w:anchor="_Toc475461619" w:history="1">
             <w:r>
               <w:rPr>
                 <w:rStyle w:val="Hyperlink"/>
@@ -1170,7 +1184,7 @@
                 <w:noProof/>
                 <w:webHidden/>
               </w:rPr>
-              <w:instrText xml:space="preserve"> PAGEREF _Toc457587203 \h </w:instrText>
+              <w:instrText xml:space="preserve"> PAGEREF _Toc475461619 \h </w:instrText>
             </w:r>
             <w:r>
               <w:rPr>
@@ -1210,10 +1224,10 @@
             <w:rPr>
               <w:rFonts w:eastAsiaTheme="minorEastAsia"/>
               <w:noProof/>
-              <w:lang w:eastAsia="en-GB"/>
+              <w:lang w:val="en-US"/>
             </w:rPr>
           </w:pPr>
-          <w:hyperlink w:anchor="_Toc457587204" w:history="1">
+          <w:hyperlink w:anchor="_Toc475461620" w:history="1">
             <w:r>
               <w:rPr>
                 <w:rStyle w:val="Hyperlink"/>
@@ -1241,7 +1255,7 @@
                 <w:noProof/>
                 <w:webHidden/>
               </w:rPr>
-              <w:instrText xml:space="preserve"> PAGEREF _Toc457587204 \h </w:instrText>
+              <w:instrText xml:space="preserve"> PAGEREF _Toc475461620 \h </w:instrText>
             </w:r>
             <w:r>
               <w:rPr>
@@ -1281,17 +1295,17 @@
             <w:rPr>
               <w:rFonts w:eastAsiaTheme="minorEastAsia"/>
               <w:noProof/>
-              <w:lang w:eastAsia="en-GB"/>
+              <w:lang w:val="en-US"/>
             </w:rPr>
           </w:pPr>
-          <w:hyperlink w:anchor="_Toc457587205" w:history="1">
+          <w:hyperlink w:anchor="_Toc475461621" w:history="1">
             <w:r>
               <w:rPr>
                 <w:rStyle w:val="Hyperlink"/>
                 <w:noProof/>
                 <w:lang w:val="en-US"/>
               </w:rPr>
-              <w:t>How To Get It:</w:t>
+              <w:t>How to Get It:</w:t>
             </w:r>
             <w:r>
               <w:rPr>
@@ -1312,7 +1326,7 @@
                 <w:noProof/>
                 <w:webHidden/>
               </w:rPr>
-              <w:instrText xml:space="preserve"> PAGEREF _Toc457587205 \h </w:instrText>
+              <w:instrText xml:space="preserve"> PAGEREF _Toc475461621 \h </w:instrText>
             </w:r>
             <w:r>
               <w:rPr>
@@ -1352,10 +1366,10 @@
             <w:rPr>
               <w:rFonts w:eastAsiaTheme="minorEastAsia"/>
               <w:noProof/>
-              <w:lang w:eastAsia="en-GB"/>
+              <w:lang w:val="en-US"/>
             </w:rPr>
           </w:pPr>
-          <w:hyperlink w:anchor="_Toc457587206" w:history="1">
+          <w:hyperlink w:anchor="_Toc475461622" w:history="1">
             <w:r>
               <w:rPr>
                 <w:rStyle w:val="Hyperlink"/>
@@ -1383,7 +1397,7 @@
                 <w:noProof/>
                 <w:webHidden/>
               </w:rPr>
-              <w:instrText xml:space="preserve"> PAGEREF _Toc457587206 \h </w:instrText>
+              <w:instrText xml:space="preserve"> PAGEREF _Toc475461622 \h </w:instrText>
             </w:r>
             <w:r>
               <w:rPr>
@@ -1403,7 +1417,7 @@
                 <w:noProof/>
                 <w:webHidden/>
               </w:rPr>
-              <w:t>2</w:t>
+              <w:t>3</w:t>
             </w:r>
             <w:r>
               <w:rPr>
@@ -1423,10 +1437,10 @@
             <w:rPr>
               <w:rFonts w:eastAsiaTheme="minorEastAsia"/>
               <w:noProof/>
-              <w:lang w:eastAsia="en-GB"/>
+              <w:lang w:val="en-US"/>
             </w:rPr>
           </w:pPr>
-          <w:hyperlink w:anchor="_Toc457587207" w:history="1">
+          <w:hyperlink w:anchor="_Toc475461623" w:history="1">
             <w:r>
               <w:rPr>
                 <w:rStyle w:val="Hyperlink"/>
@@ -1453,7 +1467,7 @@
                 <w:noProof/>
                 <w:webHidden/>
               </w:rPr>
-              <w:instrText xml:space="preserve"> PAGEREF _Toc457587207 \h </w:instrText>
+              <w:instrText xml:space="preserve"> PAGEREF _Toc475461623 \h </w:instrText>
             </w:r>
             <w:r>
               <w:rPr>
@@ -1493,10 +1507,10 @@
             <w:rPr>
               <w:rFonts w:eastAsiaTheme="minorEastAsia"/>
               <w:noProof/>
-              <w:lang w:eastAsia="en-GB"/>
+              <w:lang w:val="en-US"/>
             </w:rPr>
           </w:pPr>
-          <w:hyperlink w:anchor="_Toc457587208" w:history="1">
+          <w:hyperlink w:anchor="_Toc475461624" w:history="1">
             <w:r>
               <w:rPr>
                 <w:rStyle w:val="Hyperlink"/>
@@ -1524,7 +1538,7 @@
                 <w:noProof/>
                 <w:webHidden/>
               </w:rPr>
-              <w:instrText xml:space="preserve"> PAGEREF _Toc457587208 \h </w:instrText>
+              <w:instrText xml:space="preserve"> PAGEREF _Toc475461624 \h </w:instrText>
             </w:r>
             <w:r>
               <w:rPr>
@@ -1564,17 +1578,87 @@
             <w:rPr>
               <w:rFonts w:eastAsiaTheme="minorEastAsia"/>
               <w:noProof/>
-              <w:lang w:eastAsia="en-GB"/>
+              <w:lang w:val="en-US"/>
             </w:rPr>
           </w:pPr>
-          <w:hyperlink w:anchor="_Toc457587209" w:history="1">
+          <w:hyperlink w:anchor="_Toc475461625" w:history="1">
             <w:r>
               <w:rPr>
                 <w:rStyle w:val="Hyperlink"/>
                 <w:noProof/>
+              </w:rPr>
+              <w:t>Mac:</w:t>
+            </w:r>
+            <w:r>
+              <w:rPr>
+                <w:noProof/>
+                <w:webHidden/>
+              </w:rPr>
+              <w:tab/>
+            </w:r>
+            <w:r>
+              <w:rPr>
+                <w:noProof/>
+                <w:webHidden/>
+              </w:rPr>
+              <w:fldChar w:fldCharType="begin"/>
+            </w:r>
+            <w:r>
+              <w:rPr>
+                <w:noProof/>
+                <w:webHidden/>
+              </w:rPr>
+              <w:instrText xml:space="preserve"> PAGEREF _Toc475461625 \h </w:instrText>
+            </w:r>
+            <w:r>
+              <w:rPr>
+                <w:noProof/>
+                <w:webHidden/>
+              </w:rPr>
+            </w:r>
+            <w:r>
+              <w:rPr>
+                <w:noProof/>
+                <w:webHidden/>
+              </w:rPr>
+              <w:fldChar w:fldCharType="separate"/>
+            </w:r>
+            <w:r>
+              <w:rPr>
+                <w:noProof/>
+                <w:webHidden/>
+              </w:rPr>
+              <w:t>5</w:t>
+            </w:r>
+            <w:r>
+              <w:rPr>
+                <w:noProof/>
+                <w:webHidden/>
+              </w:rPr>
+              <w:fldChar w:fldCharType="end"/>
+            </w:r>
+          </w:hyperlink>
+        </w:p>
+        <w:p>
+          <w:pPr>
+            <w:pStyle w:val="TOC2"/>
+            <w:tabs>
+              <w:tab w:val="right" w:leader="dot" w:pos="9016"/>
+            </w:tabs>
+            <w:rPr>
+              <w:rFonts w:eastAsiaTheme="minorEastAsia"/>
+              <w:noProof/>
+              <w:lang w:val="en-US"/>
+            </w:rPr>
+          </w:pPr>
+          <w:hyperlink w:anchor="_Toc475461626" w:history="1">
+            <w:r>
+              <w:rPr>
+                <w:rStyle w:val="Hyperlink"/>
+                <w:noProof/>
                 <w:lang w:val="en-US"/>
               </w:rPr>
-              <w:t>Step 4: Opening the app</w:t>
+              <w:t>Windows</w:t>
             </w:r>
             <w:r>
               <w:rPr>
@@ -1595,7 +1679,7 @@
                 <w:noProof/>
                 <w:webHidden/>
               </w:rPr>
-              <w:instrText xml:space="preserve"> PAGEREF _Toc457587209 \h </w:instrText>
+              <w:instrText xml:space="preserve"> PAGEREF _Toc475461626 \h </w:instrText>
             </w:r>
             <w:r>
               <w:rPr>
@@ -1615,7 +1699,7 @@
                 <w:noProof/>
                 <w:webHidden/>
               </w:rPr>
-              <w:t>4</w:t>
+              <w:t>5</w:t>
             </w:r>
             <w:r>
               <w:rPr>
@@ -1635,17 +1719,17 @@
             <w:rPr>
               <w:rFonts w:eastAsiaTheme="minorEastAsia"/>
               <w:noProof/>
-              <w:lang w:eastAsia="en-GB"/>
+              <w:lang w:val="en-US"/>
             </w:rPr>
           </w:pPr>
-          <w:hyperlink w:anchor="_Toc457587210" w:history="1">
+          <w:hyperlink w:anchor="_Toc475461627" w:history="1">
             <w:r>
               <w:rPr>
                 <w:rStyle w:val="Hyperlink"/>
                 <w:noProof/>
                 <w:lang w:val="en-US"/>
               </w:rPr>
-              <w:t>How To Use:</w:t>
+              <w:t>How to Use:</w:t>
             </w:r>
             <w:r>
               <w:rPr>
@@ -1666,7 +1750,7 @@
                 <w:noProof/>
                 <w:webHidden/>
               </w:rPr>
-              <w:instrText xml:space="preserve"> PAGEREF _Toc457587210 \h </w:instrText>
+              <w:instrText xml:space="preserve"> PAGEREF _Toc475461627 \h </w:instrText>
             </w:r>
             <w:r>
               <w:rPr>
@@ -1706,10 +1790,10 @@
             <w:rPr>
               <w:rFonts w:eastAsiaTheme="minorEastAsia"/>
               <w:noProof/>
-              <w:lang w:eastAsia="en-GB"/>
+              <w:lang w:val="en-US"/>
             </w:rPr>
           </w:pPr>
-          <w:hyperlink w:anchor="_Toc457587211" w:history="1">
+          <w:hyperlink w:anchor="_Toc475461628" w:history="1">
             <w:r>
               <w:rPr>
                 <w:rStyle w:val="Hyperlink"/>
@@ -1737,7 +1821,7 @@
                 <w:noProof/>
                 <w:webHidden/>
               </w:rPr>
-              <w:instrText xml:space="preserve"> PAGEREF _Toc457587211 \h </w:instrText>
+              <w:instrText xml:space="preserve"> PAGEREF _Toc475461628 \h </w:instrText>
             </w:r>
             <w:r>
               <w:rPr>
@@ -1777,10 +1861,10 @@
             <w:rPr>
               <w:rFonts w:eastAsiaTheme="minorEastAsia"/>
               <w:noProof/>
-              <w:lang w:eastAsia="en-GB"/>
+              <w:lang w:val="en-US"/>
             </w:rPr>
           </w:pPr>
-          <w:hyperlink w:anchor="_Toc457587212" w:history="1">
+          <w:hyperlink w:anchor="_Toc475461629" w:history="1">
             <w:r>
               <w:rPr>
                 <w:rStyle w:val="Hyperlink"/>
@@ -1808,7 +1892,7 @@
                 <w:noProof/>
                 <w:webHidden/>
               </w:rPr>
-              <w:instrText xml:space="preserve"> PAGEREF _Toc457587212 \h </w:instrText>
+              <w:instrText xml:space="preserve"> PAGEREF _Toc475461629 \h </w:instrText>
             </w:r>
             <w:r>
               <w:rPr>
@@ -1828,7 +1912,7 @@
                 <w:noProof/>
                 <w:webHidden/>
               </w:rPr>
-              <w:t>5</w:t>
+              <w:t>6</w:t>
             </w:r>
             <w:r>
               <w:rPr>
@@ -1848,16 +1932,16 @@
             <w:rPr>
               <w:rFonts w:eastAsiaTheme="minorEastAsia"/>
               <w:noProof/>
-              <w:lang w:eastAsia="en-GB"/>
+              <w:lang w:val="en-US"/>
             </w:rPr>
           </w:pPr>
-          <w:hyperlink w:anchor="_Toc457587213" w:history="1">
+          <w:hyperlink w:anchor="_Toc475461630" w:history="1">
             <w:r>
               <w:rPr>
                 <w:rStyle w:val="Hyperlink"/>
                 <w:noProof/>
               </w:rPr>
-              <w:t>Adding a Final Exam Weighting:</w:t>
+              <w:t>Finalising a unit:</w:t>
             </w:r>
             <w:r>
               <w:rPr>
@@ -1878,7 +1962,77 @@
                 <w:noProof/>
                 <w:webHidden/>
               </w:rPr>
-              <w:instrText xml:space="preserve"> PAGEREF _Toc457587213 \h </w:instrText>
+              <w:instrText xml:space="preserve"> PAGEREF _Toc475461630 \h </w:instrText>
+            </w:r>
+            <w:r>
+              <w:rPr>
+                <w:noProof/>
+                <w:webHidden/>
+              </w:rPr>
+            </w:r>
+            <w:r>
+              <w:rPr>
+                <w:noProof/>
+                <w:webHidden/>
+              </w:rPr>
+              <w:fldChar w:fldCharType="separate"/>
+            </w:r>
+            <w:r>
+              <w:rPr>
+                <w:noProof/>
+                <w:webHidden/>
+              </w:rPr>
+              <w:t>6</w:t>
+            </w:r>
+            <w:r>
+              <w:rPr>
+                <w:noProof/>
+                <w:webHidden/>
+              </w:rPr>
+              <w:fldChar w:fldCharType="end"/>
+            </w:r>
+          </w:hyperlink>
+        </w:p>
+        <w:p>
+          <w:pPr>
+            <w:pStyle w:val="TOC2"/>
+            <w:tabs>
+              <w:tab w:val="right" w:leader="dot" w:pos="9016"/>
+            </w:tabs>
+            <w:rPr>
+              <w:rFonts w:eastAsiaTheme="minorEastAsia"/>
+              <w:noProof/>
+              <w:lang w:val="en-US"/>
+            </w:rPr>
+          </w:pPr>
+          <w:hyperlink w:anchor="_Toc475461631" w:history="1">
+            <w:r>
+              <w:rPr>
+                <w:rStyle w:val="Hyperlink"/>
+                <w:noProof/>
+              </w:rPr>
+              <w:t>Adding a past result:</w:t>
+            </w:r>
+            <w:r>
+              <w:rPr>
+                <w:noProof/>
+                <w:webHidden/>
+              </w:rPr>
+              <w:tab/>
+            </w:r>
+            <w:r>
+              <w:rPr>
+                <w:noProof/>
+                <w:webHidden/>
+              </w:rPr>
+              <w:fldChar w:fldCharType="begin"/>
+            </w:r>
+            <w:r>
+              <w:rPr>
+                <w:noProof/>
+                <w:webHidden/>
+              </w:rPr>
+              <w:instrText xml:space="preserve"> PAGEREF _Toc475461631 \h </w:instrText>
             </w:r>
             <w:r>
               <w:rPr>
@@ -1918,10 +2072,10 @@
             <w:rPr>
               <w:rFonts w:eastAsiaTheme="minorEastAsia"/>
               <w:noProof/>
-              <w:lang w:eastAsia="en-GB"/>
+              <w:lang w:val="en-US"/>
             </w:rPr>
           </w:pPr>
-          <w:hyperlink w:anchor="_Toc457587214" w:history="1">
+          <w:hyperlink w:anchor="_Toc475461632" w:history="1">
             <w:r>
               <w:rPr>
                 <w:rStyle w:val="Hyperlink"/>
@@ -1948,7 +2102,7 @@
                 <w:noProof/>
                 <w:webHidden/>
               </w:rPr>
-              <w:instrText xml:space="preserve"> PAGEREF _Toc457587214 \h </w:instrText>
+              <w:instrText xml:space="preserve"> PAGEREF _Toc475461632 \h </w:instrText>
             </w:r>
             <w:r>
               <w:rPr>
@@ -2021,7 +2175,7 @@
           <w:lang w:val="en-US"/>
         </w:rPr>
       </w:pPr>
-      <w:bookmarkStart w:id="0" w:name="_Toc457587201"/>
+      <w:bookmarkStart w:id="0" w:name="_Toc475461617"/>
       <w:r>
         <w:rPr>
           <w:sz w:val="36"/>
@@ -2047,23 +2201,66 @@
           <w:lang w:val="en-US"/>
         </w:rPr>
       </w:pPr>
-      <w:r>
-        <w:rPr>
-          <w:sz w:val="26"/>
-          <w:szCs w:val="26"/>
-          <w:lang w:val="en-US"/>
-        </w:rPr>
-        <w:t>MyUniTracker is an easy to use tool, designed to give university students and overview of their units semester by semester. It gives them a general overview of how they are going in all their units, as well as giving useful statistics on their GPA (grade point average) and WAM (weighted average mark). It also has a breakdown of each individual unit, by allowing students to add assessments as they get the marks back, and to receive useful statistics such as their current percentage and grade. At the end of semester it will show students what percent they need in the final exam to achieve a selected grade.</w:t>
-      </w:r>
-    </w:p>
-    <w:p>
-      <w:pPr>
-        <w:rPr>
-          <w:sz w:val="26"/>
-          <w:szCs w:val="26"/>
-          <w:lang w:val="en-US"/>
-        </w:rPr>
-      </w:pPr>
+      <w:proofErr w:type="spellStart"/>
+      <w:r>
+        <w:rPr>
+          <w:sz w:val="26"/>
+          <w:szCs w:val="26"/>
+          <w:lang w:val="en-US"/>
+        </w:rPr>
+        <w:t>MyUni</w:t>
+      </w:r>
+      <w:r>
+        <w:rPr>
+          <w:sz w:val="26"/>
+          <w:szCs w:val="26"/>
+          <w:lang w:val="en-US"/>
+        </w:rPr>
+        <w:t>Tracker</w:t>
+      </w:r>
+      <w:proofErr w:type="spellEnd"/>
+      <w:r>
+        <w:rPr>
+          <w:sz w:val="26"/>
+          <w:szCs w:val="26"/>
+          <w:lang w:val="en-US"/>
+        </w:rPr>
+        <w:t xml:space="preserve"> is an easy to use tool </w:t>
+      </w:r>
+      <w:r>
+        <w:rPr>
+          <w:sz w:val="26"/>
+          <w:szCs w:val="26"/>
+          <w:lang w:val="en-US"/>
+        </w:rPr>
+        <w:t xml:space="preserve">that is designed to give university students an overview of their unit grades and progress semester by semester. In addition to providing students with an understanding of their performance in a unit, the application also gives useful statistics on their current GPA and WAM, as well as the GPA they can expect if they continued at that current performance. Furthermore, it also provides students with the grade they need to receive in their final exam based on what they have completed of the unit so far (this feature is most useful when all assessments have been completed and students are trying to work out their chances of receiving a pass, credit, distinction or high distinction). Once exams have finished and the final unit result has been received, that final percentage can be added into the application in order to </w:t>
+      </w:r>
+      <w:proofErr w:type="spellStart"/>
+      <w:r>
+        <w:rPr>
+          <w:sz w:val="26"/>
+          <w:szCs w:val="26"/>
+          <w:lang w:val="en-US"/>
+        </w:rPr>
+        <w:t>finalise</w:t>
+      </w:r>
+      <w:proofErr w:type="spellEnd"/>
+      <w:r>
+        <w:rPr>
+          <w:sz w:val="26"/>
+          <w:szCs w:val="26"/>
+          <w:lang w:val="en-US"/>
+        </w:rPr>
+        <w:t xml:space="preserve"> the unit and be stored as a “past unit”. GPA and WAM will change according to final unit grades completed, so a quick real time assessment of these can always be accessed.</w:t>
+      </w:r>
+      <w:r>
+        <w:rPr>
+          <w:sz w:val="26"/>
+          <w:szCs w:val="26"/>
+          <w:lang w:val="en-US"/>
+        </w:rPr>
+        <w:t xml:space="preserve"> </w:t>
+      </w:r>
     </w:p>
     <w:p>
       <w:pPr>
@@ -2087,34 +2284,25 @@
       <w:pPr>
         <w:pStyle w:val="Heading2"/>
         <w:rPr>
-          <w:sz w:val="30"/>
-          <w:szCs w:val="30"/>
-          <w:lang w:val="en-US"/>
-        </w:rPr>
-      </w:pPr>
-      <w:bookmarkStart w:id="1" w:name="_Toc457587202"/>
-      <w:r>
-        <w:rPr>
-          <w:sz w:val="30"/>
-          <w:szCs w:val="30"/>
-          <w:lang w:val="en-US"/>
-        </w:rPr>
-        <w:lastRenderedPageBreak/>
-        <w:t xml:space="preserve">Key </w:t>
-      </w:r>
-      <w:r>
-        <w:rPr>
-          <w:sz w:val="30"/>
-          <w:szCs w:val="30"/>
-          <w:lang w:val="en-US"/>
-        </w:rPr>
-        <w:t>Features:</w:t>
+          <w:sz w:val="32"/>
+          <w:szCs w:val="32"/>
+          <w:lang w:val="en-US"/>
+        </w:rPr>
+      </w:pPr>
+      <w:bookmarkStart w:id="1" w:name="_Toc475461618"/>
+      <w:r>
+        <w:rPr>
+          <w:sz w:val="32"/>
+          <w:szCs w:val="32"/>
+          <w:lang w:val="en-US"/>
+        </w:rPr>
+        <w:t>Key Features:</w:t>
       </w:r>
       <w:bookmarkEnd w:id="1"/>
       <w:r>
         <w:rPr>
-          <w:sz w:val="30"/>
-          <w:szCs w:val="30"/>
+          <w:sz w:val="32"/>
+          <w:szCs w:val="32"/>
           <w:lang w:val="en-US"/>
         </w:rPr>
         <w:t xml:space="preserve"> </w:t>
@@ -2134,7 +2322,15 @@
           <w:szCs w:val="26"/>
           <w:lang w:val="en-US"/>
         </w:rPr>
-        <w:t xml:space="preserve">The application facilitates the common requirements a university student wants to be able to see but at the press of the button, instead of tediously figuring out these measures. </w:t>
+        <w:t>The application has common functionality a university student would want, but allows this at a simple press of the button, saving students’ time they would spend tediously figuring out these measures manually.</w:t>
+      </w:r>
+      <w:r>
+        <w:rPr>
+          <w:sz w:val="26"/>
+          <w:szCs w:val="26"/>
+          <w:lang w:val="en-US"/>
+        </w:rPr>
+        <w:t xml:space="preserve"> </w:t>
       </w:r>
     </w:p>
     <w:p>
@@ -2173,15 +2369,7 @@
           <w:szCs w:val="26"/>
           <w:lang w:val="en-US"/>
         </w:rPr>
-        <w:t>Adding, editing and removing current units</w:t>
-      </w:r>
-      <w:r>
-        <w:rPr>
-          <w:sz w:val="26"/>
-          <w:szCs w:val="26"/>
-          <w:lang w:val="en-US"/>
-        </w:rPr>
-        <w:t>.</w:t>
+        <w:t>Adding, editing and removing current units.</w:t>
       </w:r>
     </w:p>
     <w:p>
@@ -2203,31 +2391,7 @@
           <w:szCs w:val="26"/>
           <w:lang w:val="en-US"/>
         </w:rPr>
-        <w:t>Adding, editing and removing assessments completed (or even future assessments</w:t>
-      </w:r>
-      <w:r>
-        <w:rPr>
-          <w:sz w:val="26"/>
-          <w:szCs w:val="26"/>
-          <w:lang w:val="en-US"/>
-        </w:rPr>
-        <w:t>, by predicting your mark and editing that assessment later</w:t>
-      </w:r>
-      <w:r>
-        <w:rPr>
-          <w:sz w:val="26"/>
-          <w:szCs w:val="26"/>
-          <w:lang w:val="en-US"/>
-        </w:rPr>
-        <w:t>)</w:t>
-      </w:r>
-      <w:r>
-        <w:rPr>
-          <w:sz w:val="26"/>
-          <w:szCs w:val="26"/>
-          <w:lang w:val="en-US"/>
-        </w:rPr>
-        <w:t>.</w:t>
+        <w:t>Adding, editing and removing assessments completed (or even future assessments, to predict your grade).</w:t>
       </w:r>
     </w:p>
     <w:p>
@@ -2271,7 +2435,7 @@
           <w:szCs w:val="26"/>
           <w:lang w:val="en-US"/>
         </w:rPr>
-        <w:t xml:space="preserve">Gives a combined overview of all your results and presents it in just </w:t>
+        <w:t xml:space="preserve">Gives an overview of all your results and presents it in just </w:t>
       </w:r>
       <w:r>
         <w:rPr>
@@ -2288,7 +2452,7 @@
           <w:szCs w:val="26"/>
           <w:lang w:val="en-US"/>
         </w:rPr>
-        <w:t xml:space="preserve"> graph, and also shows your WAM and GPA (see next point).</w:t>
+        <w:t xml:space="preserve"> graph, which also shows your WAM and GPA (see next point).</w:t>
       </w:r>
     </w:p>
     <w:p>
@@ -2310,7 +2474,25 @@
           <w:szCs w:val="26"/>
           <w:lang w:val="en-US"/>
         </w:rPr>
-        <w:t xml:space="preserve">Adding past results so the app can calculate your current GPA and WAM (following how the UWA does it), and predicts the future values for this based on your results for your units, </w:t>
+        <w:t xml:space="preserve">Adding past results so the app can calculate your current GPA and WAM (following how the </w:t>
+      </w:r>
+      <w:proofErr w:type="spellStart"/>
+      <w:r>
+        <w:rPr>
+          <w:sz w:val="26"/>
+          <w:szCs w:val="26"/>
+          <w:lang w:val="en-US"/>
+        </w:rPr>
+        <w:t>uni</w:t>
+      </w:r>
+      <w:proofErr w:type="spellEnd"/>
+      <w:r>
+        <w:rPr>
+          <w:sz w:val="26"/>
+          <w:szCs w:val="26"/>
+          <w:lang w:val="en-US"/>
+        </w:rPr>
+        <w:t xml:space="preserve"> does it), and predicts the future values for this based on your results for your units </w:t>
       </w:r>
       <w:r>
         <w:rPr>
@@ -2347,7 +2529,7 @@
           <w:lang w:val="en-US"/>
         </w:rPr>
       </w:pPr>
-      <w:bookmarkStart w:id="2" w:name="_Toc457587203"/>
+      <w:bookmarkStart w:id="2" w:name="_Toc475461619"/>
       <w:r>
         <w:rPr>
           <w:sz w:val="36"/>
@@ -2367,7 +2549,7 @@
           <w:lang w:val="en-US"/>
         </w:rPr>
       </w:pPr>
-      <w:bookmarkStart w:id="3" w:name="_Toc457587204"/>
+      <w:bookmarkStart w:id="3" w:name="_Toc475461620"/>
       <w:r>
         <w:rPr>
           <w:sz w:val="30"/>
@@ -2392,31 +2574,7 @@
           <w:szCs w:val="26"/>
           <w:lang w:val="en-US"/>
         </w:rPr>
-        <w:t>You will need the most recent v</w:t>
-      </w:r>
-      <w:r>
-        <w:rPr>
-          <w:sz w:val="26"/>
-          <w:szCs w:val="26"/>
-          <w:lang w:val="en-US"/>
-        </w:rPr>
-        <w:t>ersion of this application,</w:t>
-      </w:r>
-      <w:r>
-        <w:rPr>
-          <w:sz w:val="26"/>
-          <w:szCs w:val="26"/>
-          <w:lang w:val="en-US"/>
-        </w:rPr>
-        <w:t xml:space="preserve"> which</w:t>
-      </w:r>
-      <w:r>
-        <w:rPr>
-          <w:sz w:val="26"/>
-          <w:szCs w:val="26"/>
-          <w:lang w:val="en-US"/>
-        </w:rPr>
-        <w:t xml:space="preserve"> can be found on my </w:t>
+        <w:t xml:space="preserve">You will need the most recent version of this application, which can be found on my </w:t>
       </w:r>
       <w:hyperlink r:id="rId9" w:history="1">
         <w:r>
@@ -2459,7 +2617,24 @@
           <w:szCs w:val="26"/>
           <w:lang w:val="en-US"/>
         </w:rPr>
-        <w:t xml:space="preserve"> You will also need at an absolute </w:t>
+        <w:t xml:space="preserve"> </w:t>
+      </w:r>
+    </w:p>
+    <w:p>
+      <w:pPr>
+        <w:rPr>
+          <w:sz w:val="26"/>
+          <w:szCs w:val="26"/>
+          <w:lang w:val="en-US"/>
+        </w:rPr>
+      </w:pPr>
+      <w:r>
+        <w:rPr>
+          <w:sz w:val="26"/>
+          <w:szCs w:val="26"/>
+          <w:lang w:val="en-US"/>
+        </w:rPr>
+        <w:t xml:space="preserve">You will also need at an absolute </w:t>
       </w:r>
       <w:r>
         <w:rPr>
@@ -2487,128 +2662,32 @@
           <w:szCs w:val="26"/>
           <w:lang w:val="en-US"/>
         </w:rPr>
-        <w:t>Java Runtime Environment 6</w:t>
-      </w:r>
-      <w:r>
-        <w:rPr>
-          <w:sz w:val="26"/>
-          <w:szCs w:val="26"/>
-          <w:lang w:val="en-US"/>
-        </w:rPr>
-        <w:t xml:space="preserve"> or up (It should work fingers crossed). If you use a Mac, they are stupid and will need you t</w:t>
-      </w:r>
-      <w:r>
-        <w:rPr>
-          <w:sz w:val="26"/>
-          <w:szCs w:val="26"/>
-          <w:lang w:val="en-US"/>
-        </w:rPr>
-        <w:t>o use the Java Development Kit 6</w:t>
-      </w:r>
-      <w:r>
-        <w:rPr>
-          <w:sz w:val="26"/>
-          <w:szCs w:val="26"/>
-          <w:lang w:val="en-US"/>
-        </w:rPr>
-        <w:t xml:space="preserve"> or up</w:t>
-      </w:r>
-      <w:r>
-        <w:rPr>
-          <w:sz w:val="26"/>
-          <w:szCs w:val="26"/>
-          <w:lang w:val="en-US"/>
-        </w:rPr>
-        <w:t xml:space="preserve"> (8 is preferable)</w:t>
-      </w:r>
-      <w:r>
-        <w:rPr>
-          <w:sz w:val="26"/>
-          <w:szCs w:val="26"/>
-          <w:lang w:val="en-US"/>
-        </w:rPr>
-        <w:t>.</w:t>
-      </w:r>
-      <w:r>
-        <w:rPr>
-          <w:sz w:val="26"/>
-          <w:szCs w:val="26"/>
-          <w:lang w:val="en-US"/>
-        </w:rPr>
-        <w:t xml:space="preserve"> Apple made it stupidly difficult to</w:t>
-      </w:r>
-      <w:r>
-        <w:rPr>
-          <w:sz w:val="26"/>
-          <w:szCs w:val="26"/>
-          <w:lang w:val="en-US"/>
-        </w:rPr>
-        <w:t xml:space="preserve"> change the Runtime Environment and so</w:t>
-      </w:r>
-      <w:r>
-        <w:rPr>
-          <w:sz w:val="26"/>
-          <w:szCs w:val="26"/>
-          <w:lang w:val="en-US"/>
-        </w:rPr>
-        <w:t xml:space="preserve"> I strongly recommend </w:t>
-      </w:r>
-      <w:r>
-        <w:rPr>
-          <w:sz w:val="26"/>
-          <w:szCs w:val="26"/>
-          <w:lang w:val="en-US"/>
-        </w:rPr>
-        <w:t xml:space="preserve">that </w:t>
-      </w:r>
-      <w:r>
-        <w:rPr>
-          <w:sz w:val="26"/>
-          <w:szCs w:val="26"/>
-          <w:lang w:val="en-US"/>
-        </w:rPr>
-        <w:t>you use the JDK</w:t>
-      </w:r>
-      <w:r>
-        <w:rPr>
-          <w:sz w:val="26"/>
-          <w:szCs w:val="26"/>
-          <w:lang w:val="en-US"/>
-        </w:rPr>
-        <w:t>,</w:t>
-      </w:r>
-      <w:r>
-        <w:rPr>
-          <w:sz w:val="26"/>
-          <w:szCs w:val="26"/>
-          <w:lang w:val="en-US"/>
-        </w:rPr>
-        <w:t xml:space="preserve"> </w:t>
-      </w:r>
-      <w:r>
-        <w:rPr>
-          <w:sz w:val="26"/>
-          <w:szCs w:val="26"/>
-          <w:lang w:val="en-US"/>
-        </w:rPr>
-        <w:t>as it is guaranteed to work.</w:t>
-      </w:r>
-    </w:p>
-    <w:p>
-      <w:pPr>
-        <w:rPr>
-          <w:sz w:val="26"/>
-          <w:szCs w:val="26"/>
-          <w:lang w:val="en-US"/>
-        </w:rPr>
-      </w:pPr>
-      <w:r>
-        <w:rPr>
-          <w:sz w:val="26"/>
-          <w:szCs w:val="26"/>
-          <w:lang w:val="en-US"/>
-        </w:rPr>
-        <w:t>That’s it, that’s all you need.</w:t>
+        <w:t xml:space="preserve">Java Runtime Environment 6 or up (It should work fingers crossed). If you use a Mac, they are stupid and will need you to use the Java Development Kit 6 or up (8 is preferable). </w:t>
+      </w:r>
+      <w:r>
+        <w:rPr>
+          <w:sz w:val="26"/>
+          <w:szCs w:val="26"/>
+          <w:lang w:val="en-US"/>
+        </w:rPr>
+        <w:t>Unfortunately, Apple has made it difficult to change the Runtime Environment and so I strongly recommend that you use the Java Development Kit, as it is guaranteed to work.</w:t>
+      </w:r>
+    </w:p>
+    <w:p>
+      <w:pPr>
+        <w:rPr>
+          <w:sz w:val="26"/>
+          <w:szCs w:val="26"/>
+          <w:lang w:val="en-US"/>
+        </w:rPr>
+      </w:pPr>
+      <w:r>
+        <w:rPr>
+          <w:sz w:val="26"/>
+          <w:szCs w:val="26"/>
+          <w:lang w:val="en-US"/>
+        </w:rPr>
+        <w:t>That’s it! That’s all you need.</w:t>
       </w:r>
     </w:p>
     <w:p>
@@ -2620,7 +2699,7 @@
           <w:lang w:val="en-US"/>
         </w:rPr>
       </w:pPr>
-      <w:bookmarkStart w:id="4" w:name="_Toc457587205"/>
+      <w:bookmarkStart w:id="4" w:name="_Toc475461621"/>
       <w:r>
         <w:rPr>
           <w:sz w:val="30"/>
@@ -2649,43 +2728,20 @@
       </w:pPr>
       <w:r>
         <w:rPr>
-          <w:sz w:val="26"/>
-          <w:szCs w:val="26"/>
-          <w:lang w:val="en-US"/>
-        </w:rPr>
-        <w:t>To get the Java Development Kit you can simple search Google for it, or if you</w:t>
-      </w:r>
-      <w:r>
-        <w:rPr>
-          <w:sz w:val="26"/>
-          <w:szCs w:val="26"/>
-          <w:lang w:val="en-US"/>
-        </w:rPr>
-        <w:t>’</w:t>
-      </w:r>
-      <w:r>
-        <w:rPr>
-          <w:sz w:val="26"/>
-          <w:szCs w:val="26"/>
-          <w:lang w:val="en-US"/>
-        </w:rPr>
-        <w:t>r</w:t>
-      </w:r>
-      <w:r>
-        <w:rPr>
-          <w:sz w:val="26"/>
-          <w:szCs w:val="26"/>
-          <w:lang w:val="en-US"/>
-        </w:rPr>
-        <w:t>e</w:t>
-      </w:r>
-      <w:r>
-        <w:rPr>
-          <w:sz w:val="26"/>
-          <w:szCs w:val="26"/>
-          <w:lang w:val="en-US"/>
-        </w:rPr>
-        <w:t xml:space="preserve"> lazy here is a link to the most </w:t>
+          <w:i/>
+          <w:sz w:val="26"/>
+          <w:szCs w:val="26"/>
+          <w:lang w:val="en-US"/>
+        </w:rPr>
+        <w:t>Mac users:</w:t>
+      </w:r>
+      <w:r>
+        <w:rPr>
+          <w:sz w:val="26"/>
+          <w:szCs w:val="26"/>
+          <w:lang w:val="en-US"/>
+        </w:rPr>
+        <w:t xml:space="preserve"> To get the Java Development Kit you can do a simple Google search for it, otherwise here is a link to the most </w:t>
       </w:r>
       <w:hyperlink r:id="rId10" w:history="1">
         <w:r>
@@ -2704,58 +2760,61 @@
           <w:szCs w:val="26"/>
           <w:lang w:val="en-US"/>
         </w:rPr>
-        <w:t xml:space="preserve"> (at the m</w:t>
-      </w:r>
-      <w:r>
-        <w:rPr>
-          <w:sz w:val="26"/>
-          <w:szCs w:val="26"/>
-          <w:lang w:val="en-US"/>
-        </w:rPr>
-        <w:t xml:space="preserve">oment). </w:t>
-      </w:r>
-    </w:p>
-    <w:p>
-      <w:pPr>
-        <w:rPr>
-          <w:sz w:val="26"/>
-          <w:szCs w:val="26"/>
-          <w:lang w:val="en-US"/>
-        </w:rPr>
-      </w:pPr>
-      <w:r>
-        <w:rPr>
-          <w:sz w:val="26"/>
-          <w:szCs w:val="26"/>
-          <w:lang w:val="en-US"/>
-        </w:rPr>
-        <w:t>You can also get the correct Java Runtime Environment, by searching Go</w:t>
-      </w:r>
-      <w:r>
-        <w:rPr>
-          <w:sz w:val="26"/>
-          <w:szCs w:val="26"/>
-          <w:lang w:val="en-US"/>
-        </w:rPr>
-        <w:t>ogle for the version you want (6</w:t>
-      </w:r>
-      <w:r>
-        <w:rPr>
-          <w:sz w:val="26"/>
-          <w:szCs w:val="26"/>
-          <w:lang w:val="en-US"/>
-        </w:rPr>
-        <w:t xml:space="preserve"> and up) and follow the same process.</w:t>
-      </w:r>
-    </w:p>
-    <w:p>
-      <w:pPr>
-        <w:rPr>
-          <w:sz w:val="26"/>
-          <w:szCs w:val="26"/>
-          <w:lang w:val="en-US"/>
-        </w:rPr>
-      </w:pPr>
+        <w:t xml:space="preserve"> (as of 21/2/17).</w:t>
+      </w:r>
+      <w:r>
+        <w:rPr>
+          <w:sz w:val="26"/>
+          <w:szCs w:val="26"/>
+          <w:lang w:val="en-US"/>
+        </w:rPr>
+        <w:t xml:space="preserve"> </w:t>
+      </w:r>
+    </w:p>
+    <w:p>
+      <w:pPr>
+        <w:rPr>
+          <w:sz w:val="26"/>
+          <w:szCs w:val="26"/>
+          <w:lang w:val="en-US"/>
+        </w:rPr>
+      </w:pPr>
+      <w:r>
+        <w:rPr>
+          <w:i/>
+          <w:sz w:val="26"/>
+          <w:szCs w:val="26"/>
+          <w:lang w:val="en-US"/>
+        </w:rPr>
+        <w:t>Windows users:</w:t>
+      </w:r>
+      <w:r>
+        <w:rPr>
+          <w:sz w:val="26"/>
+          <w:szCs w:val="26"/>
+          <w:lang w:val="en-US"/>
+        </w:rPr>
+        <w:t xml:space="preserve"> You can also get the correct Java Runtime Environment through a Google search for the version you want (6 and up), here is a link to the most </w:t>
+      </w:r>
+      <w:hyperlink r:id="rId11" w:history="1">
+        <w:r>
+          <w:rPr>
+            <w:rStyle w:val="Hyperlink"/>
+            <w:sz w:val="26"/>
+            <w:szCs w:val="26"/>
+            <w:lang w:val="en-US"/>
+          </w:rPr>
+          <w:t>recent</w:t>
+        </w:r>
+      </w:hyperlink>
+      <w:r>
+        <w:rPr>
+          <w:sz w:val="26"/>
+          <w:szCs w:val="26"/>
+          <w:lang w:val="en-US"/>
+        </w:rPr>
+        <w:t>.</w:t>
+      </w:r>
     </w:p>
     <w:p>
       <w:pPr>
@@ -2766,13 +2825,14 @@
           <w:lang w:val="en-US"/>
         </w:rPr>
       </w:pPr>
-      <w:bookmarkStart w:id="5" w:name="_Toc457587206"/>
+      <w:bookmarkStart w:id="5" w:name="_Toc475461622"/>
       <w:r>
         <w:rPr>
           <w:sz w:val="30"/>
           <w:szCs w:val="30"/>
           <w:lang w:val="en-US"/>
         </w:rPr>
+        <w:lastRenderedPageBreak/>
         <w:t>Step 1: Accepting the user agreement</w:t>
       </w:r>
       <w:bookmarkEnd w:id="5"/>
@@ -2791,81 +2851,24 @@
           <w:szCs w:val="26"/>
           <w:lang w:val="en-US"/>
         </w:rPr>
-        <w:t>You</w:t>
-      </w:r>
-      <w:r>
-        <w:rPr>
-          <w:sz w:val="26"/>
-          <w:szCs w:val="26"/>
-          <w:lang w:val="en-US"/>
-        </w:rPr>
-        <w:t xml:space="preserve"> will have the option to choose a number of different sub versions of the JDK or JRE, it doesn’t matter what you choose, but latest is usually the way to go.</w:t>
-      </w:r>
-    </w:p>
-    <w:p>
-      <w:pPr>
-        <w:rPr>
-          <w:sz w:val="26"/>
-          <w:szCs w:val="26"/>
-          <w:lang w:val="en-US"/>
-        </w:rPr>
-      </w:pPr>
-      <w:r>
-        <w:rPr>
-          <w:sz w:val="26"/>
-          <w:szCs w:val="26"/>
-          <w:lang w:val="en-US"/>
-        </w:rPr>
-        <w:lastRenderedPageBreak/>
-        <w:t>Once you’ve decided which version</w:t>
-      </w:r>
-      <w:r>
-        <w:rPr>
-          <w:sz w:val="26"/>
-          <w:szCs w:val="26"/>
-          <w:lang w:val="en-US"/>
-        </w:rPr>
-        <w:t xml:space="preserve"> of Java</w:t>
-      </w:r>
-      <w:r>
-        <w:rPr>
-          <w:sz w:val="26"/>
-          <w:szCs w:val="26"/>
-          <w:lang w:val="en-US"/>
-        </w:rPr>
-        <w:t xml:space="preserve"> you want</w:t>
-      </w:r>
-      <w:r>
-        <w:rPr>
-          <w:sz w:val="26"/>
-          <w:szCs w:val="26"/>
-          <w:lang w:val="en-US"/>
-        </w:rPr>
-        <w:t>,</w:t>
-      </w:r>
-      <w:r>
-        <w:rPr>
-          <w:sz w:val="26"/>
-          <w:szCs w:val="26"/>
-          <w:lang w:val="en-US"/>
-        </w:rPr>
-        <w:t xml:space="preserve"> accept the user agreement</w:t>
-      </w:r>
-      <w:r>
-        <w:rPr>
-          <w:sz w:val="26"/>
-          <w:szCs w:val="26"/>
-          <w:lang w:val="en-US"/>
-        </w:rPr>
-        <w:t xml:space="preserve"> (seen in red) for that version</w:t>
-      </w:r>
-      <w:r>
-        <w:rPr>
-          <w:sz w:val="26"/>
-          <w:szCs w:val="26"/>
-          <w:lang w:val="en-US"/>
-        </w:rPr>
-        <w:t xml:space="preserve"> and continue to the next step.</w:t>
+        <w:t>You will have the option to choose a number of different sub versions of the JDK or JRE, it doesn’t matter what you choose, but latest is usually the way to go.</w:t>
+      </w:r>
+    </w:p>
+    <w:p>
+      <w:pPr>
+        <w:rPr>
+          <w:sz w:val="26"/>
+          <w:szCs w:val="26"/>
+          <w:lang w:val="en-US"/>
+        </w:rPr>
+      </w:pPr>
+      <w:r>
+        <w:rPr>
+          <w:sz w:val="26"/>
+          <w:szCs w:val="26"/>
+          <w:lang w:val="en-US"/>
+        </w:rPr>
+        <w:t>Once you’ve decided which version of Java you want, accept the user agreement (seen in red) for that version and continue to the next step.</w:t>
       </w:r>
     </w:p>
     <w:p>
@@ -2874,34 +2877,59 @@
       </w:pPr>
       <w:r>
         <w:rPr>
-          <w:sz w:val="26"/>
-          <w:szCs w:val="26"/>
-          <w:lang w:val="en-US"/>
-        </w:rPr>
-        <w:pict>
-          <v:shapetype id="_x0000_t75" coordsize="21600,21600" o:spt="75" o:preferrelative="t" path="m@4@5l@4@11@9@11@9@5xe" filled="f" stroked="f">
-            <v:stroke joinstyle="miter"/>
-            <v:formulas>
-              <v:f eqn="if lineDrawn pixelLineWidth 0"/>
-              <v:f eqn="sum @0 1 0"/>
-              <v:f eqn="sum 0 0 @1"/>
-              <v:f eqn="prod @2 1 2"/>
-              <v:f eqn="prod @3 21600 pixelWidth"/>
-              <v:f eqn="prod @3 21600 pixelHeight"/>
-              <v:f eqn="sum @0 0 1"/>
-              <v:f eqn="prod @6 1 2"/>
-              <v:f eqn="prod @7 21600 pixelWidth"/>
-              <v:f eqn="sum @8 21600 0"/>
-              <v:f eqn="prod @7 21600 pixelHeight"/>
-              <v:f eqn="sum @10 21600 0"/>
-            </v:formulas>
-            <v:path o:extrusionok="f" gradientshapeok="t" o:connecttype="rect"/>
-            <o:lock v:ext="edit" aspectratio="t"/>
-          </v:shapetype>
-          <v:shape id="_x0000_i1025" type="#_x0000_t75" style="width:450.75pt;height:424.5pt">
-            <v:imagedata r:id="rId11" o:title="UserAgreement"/>
-          </v:shape>
-        </w:pict>
+          <w:noProof/>
+          <w:sz w:val="26"/>
+          <w:szCs w:val="26"/>
+          <w:lang w:val="en-US"/>
+        </w:rPr>
+        <w:drawing>
+          <wp:inline distT="0" distB="0" distL="0" distR="0">
+            <wp:extent cx="5724525" cy="5381625"/>
+            <wp:effectExtent l="0" t="0" r="9525" b="9525"/>
+            <wp:docPr id="2" name="Picture 2" descr="UserAgreement"/>
+            <wp:cNvGraphicFramePr>
+              <a:graphicFrameLocks xmlns:a="http://schemas.openxmlformats.org/drawingml/2006/main" noChangeAspect="1"/>
+            </wp:cNvGraphicFramePr>
+            <a:graphic xmlns:a="http://schemas.openxmlformats.org/drawingml/2006/main">
+              <a:graphicData uri="http://schemas.openxmlformats.org/drawingml/2006/picture">
+                <pic:pic xmlns:pic="http://schemas.openxmlformats.org/drawingml/2006/picture">
+                  <pic:nvPicPr>
+                    <pic:cNvPr id="0" name="Picture 9" descr="UserAgreement"/>
+                    <pic:cNvPicPr>
+                      <a:picLocks noChangeAspect="1" noChangeArrowheads="1"/>
+                    </pic:cNvPicPr>
+                  </pic:nvPicPr>
+                  <pic:blipFill>
+                    <a:blip r:embed="rId12">
+                      <a:extLst>
+                        <a:ext uri="{28A0092B-C50C-407E-A947-70E740481C1C}">
+                          <a14:useLocalDpi xmlns:a14="http://schemas.microsoft.com/office/drawing/2010/main" val="0"/>
+                        </a:ext>
+                      </a:extLst>
+                    </a:blip>
+                    <a:srcRect/>
+                    <a:stretch>
+                      <a:fillRect/>
+                    </a:stretch>
+                  </pic:blipFill>
+                  <pic:spPr bwMode="auto">
+                    <a:xfrm>
+                      <a:off x="0" y="0"/>
+                      <a:ext cx="5724525" cy="5381625"/>
+                    </a:xfrm>
+                    <a:prstGeom prst="rect">
+                      <a:avLst/>
+                    </a:prstGeom>
+                    <a:noFill/>
+                    <a:ln>
+                      <a:noFill/>
+                    </a:ln>
+                  </pic:spPr>
+                </pic:pic>
+              </a:graphicData>
+            </a:graphic>
+          </wp:inline>
+        </w:drawing>
       </w:r>
     </w:p>
     <w:p>
@@ -2911,14 +2939,27 @@
       <w:r>
         <w:t xml:space="preserve">Step </w:t>
       </w:r>
-      <w:fldSimple w:instr=" SEQ Figure \* ARABIC ">
-        <w:r>
-          <w:rPr>
-            <w:noProof/>
-          </w:rPr>
-          <w:t>1</w:t>
-        </w:r>
-      </w:fldSimple>
+      <w:r>
+        <w:fldChar w:fldCharType="begin"/>
+      </w:r>
+      <w:r>
+        <w:instrText xml:space="preserve"> SEQ Figure \* ARABIC </w:instrText>
+      </w:r>
+      <w:r>
+        <w:fldChar w:fldCharType="separate"/>
+      </w:r>
+      <w:r>
+        <w:rPr>
+          <w:noProof/>
+        </w:rPr>
+        <w:t>1</w:t>
+      </w:r>
+      <w:r>
+        <w:rPr>
+          <w:noProof/>
+        </w:rPr>
+        <w:fldChar w:fldCharType="end"/>
+      </w:r>
       <w:r>
         <w:t>: Accept the user agreement.</w:t>
       </w:r>
@@ -2932,7 +2973,7 @@
           <w:szCs w:val="30"/>
         </w:rPr>
       </w:pPr>
-      <w:bookmarkStart w:id="6" w:name="_Toc457587207"/>
+      <w:bookmarkStart w:id="6" w:name="_Toc475461623"/>
       <w:r>
         <w:rPr>
           <w:sz w:val="30"/>
@@ -2944,45 +2985,23 @@
     </w:p>
     <w:p>
       <w:r>
-        <w:t>Once the agreement is selected you need to choose the version that will work on your mach</w:t>
-      </w:r>
-      <w:r>
-        <w:t>ine. There are a lot of options but</w:t>
-      </w:r>
-      <w:r>
-        <w:t xml:space="preserve"> for Mac this step is pretty simple </w:t>
-      </w:r>
-      <w:r>
-        <w:t xml:space="preserve">(finally!) </w:t>
-      </w:r>
-      <w:r>
-        <w:t xml:space="preserve">because there is only one </w:t>
-      </w:r>
-      <w:r>
-        <w:t>option, however</w:t>
-      </w:r>
-      <w:r>
-        <w:t xml:space="preserve"> for other </w:t>
-      </w:r>
-      <w:r>
-        <w:t xml:space="preserve">machines you may need to check the </w:t>
-      </w:r>
-      <w:r>
-        <w:t>informat</w:t>
-      </w:r>
-      <w:r>
-        <w:t xml:space="preserve">ion </w:t>
-      </w:r>
-      <w:r>
-        <w:t xml:space="preserve">on your system </w:t>
-      </w:r>
-      <w:r>
-        <w:t>to find the correct version for you.</w:t>
-      </w:r>
-    </w:p>
-    <w:p>
-      <w:r>
-        <w:t>Once you do that it’s probably easier to just get the non-compressed versions as it adds an extra step.</w:t>
+        <w:t xml:space="preserve">Once the agreement is selected you need to choose the version that will work on your machine (mostly for Windows/Other users). For Mac this step is pretty simple, (finally!) as there is only one option. </w:t>
+      </w:r>
+      <w:proofErr w:type="gramStart"/>
+      <w:r>
+        <w:t>However</w:t>
+      </w:r>
+      <w:proofErr w:type="gramEnd"/>
+      <w:r>
+        <w:t xml:space="preserve"> for other machines check your System Information, if you have a 64 bit computer download the version with a x64, if you have a 32 bit computer use the version with a x86.</w:t>
+      </w:r>
+    </w:p>
+    <w:p>
+      <w:r>
+        <w:t xml:space="preserve">Once you do that it’s probably easier to just get the non-compressed versions </w:t>
+      </w:r>
+      <w:r>
+        <w:t>to avoid an extra step.</w:t>
       </w:r>
     </w:p>
     <w:p/>
@@ -2992,14 +3011,57 @@
       </w:pPr>
       <w:r>
         <w:rPr>
-          <w:lang w:val="en-US"/>
-        </w:rPr>
-        <w:lastRenderedPageBreak/>
-        <w:pict>
-          <v:shape id="_x0000_i1026" type="#_x0000_t75" style="width:450.75pt;height:421.5pt">
-            <v:imagedata r:id="rId12" o:title="Downloads"/>
-          </v:shape>
-        </w:pict>
+          <w:noProof/>
+          <w:lang w:val="en-US"/>
+        </w:rPr>
+        <w:drawing>
+          <wp:inline distT="0" distB="0" distL="0" distR="0">
+            <wp:extent cx="5724525" cy="5362575"/>
+            <wp:effectExtent l="0" t="0" r="9525" b="9525"/>
+            <wp:docPr id="1" name="Picture 1" descr="Downloads"/>
+            <wp:cNvGraphicFramePr>
+              <a:graphicFrameLocks xmlns:a="http://schemas.openxmlformats.org/drawingml/2006/main" noChangeAspect="1"/>
+            </wp:cNvGraphicFramePr>
+            <a:graphic xmlns:a="http://schemas.openxmlformats.org/drawingml/2006/main">
+              <a:graphicData uri="http://schemas.openxmlformats.org/drawingml/2006/picture">
+                <pic:pic xmlns:pic="http://schemas.openxmlformats.org/drawingml/2006/picture">
+                  <pic:nvPicPr>
+                    <pic:cNvPr id="0" name="Picture 10" descr="Downloads"/>
+                    <pic:cNvPicPr>
+                      <a:picLocks noChangeAspect="1" noChangeArrowheads="1"/>
+                    </pic:cNvPicPr>
+                  </pic:nvPicPr>
+                  <pic:blipFill>
+                    <a:blip r:embed="rId13">
+                      <a:extLst>
+                        <a:ext uri="{28A0092B-C50C-407E-A947-70E740481C1C}">
+                          <a14:useLocalDpi xmlns:a14="http://schemas.microsoft.com/office/drawing/2010/main" val="0"/>
+                        </a:ext>
+                      </a:extLst>
+                    </a:blip>
+                    <a:srcRect/>
+                    <a:stretch>
+                      <a:fillRect/>
+                    </a:stretch>
+                  </pic:blipFill>
+                  <pic:spPr bwMode="auto">
+                    <a:xfrm>
+                      <a:off x="0" y="0"/>
+                      <a:ext cx="5724525" cy="5362575"/>
+                    </a:xfrm>
+                    <a:prstGeom prst="rect">
+                      <a:avLst/>
+                    </a:prstGeom>
+                    <a:noFill/>
+                    <a:ln>
+                      <a:noFill/>
+                    </a:ln>
+                  </pic:spPr>
+                </pic:pic>
+              </a:graphicData>
+            </a:graphic>
+          </wp:inline>
+        </w:drawing>
       </w:r>
     </w:p>
     <w:p>
@@ -3009,14 +3071,27 @@
       <w:r>
         <w:t xml:space="preserve">Step </w:t>
       </w:r>
-      <w:fldSimple w:instr=" SEQ Figure \* ARABIC ">
-        <w:r>
-          <w:rPr>
-            <w:noProof/>
-          </w:rPr>
-          <w:t>2</w:t>
-        </w:r>
-      </w:fldSimple>
+      <w:r>
+        <w:fldChar w:fldCharType="begin"/>
+      </w:r>
+      <w:r>
+        <w:instrText xml:space="preserve"> SEQ Figure \* ARABIC </w:instrText>
+      </w:r>
+      <w:r>
+        <w:fldChar w:fldCharType="separate"/>
+      </w:r>
+      <w:r>
+        <w:rPr>
+          <w:noProof/>
+        </w:rPr>
+        <w:t>2</w:t>
+      </w:r>
+      <w:r>
+        <w:rPr>
+          <w:noProof/>
+        </w:rPr>
+        <w:fldChar w:fldCharType="end"/>
+      </w:r>
       <w:r>
         <w:t>: Choose the download that suits your machine.</w:t>
       </w:r>
@@ -3037,7 +3112,7 @@
           <w:lang w:val="en-US"/>
         </w:rPr>
       </w:pPr>
-      <w:bookmarkStart w:id="7" w:name="_Toc457587208"/>
+      <w:bookmarkStart w:id="7" w:name="_Toc475461624"/>
       <w:r>
         <w:rPr>
           <w:sz w:val="30"/>
@@ -3062,87 +3137,7 @@
           <w:szCs w:val="26"/>
           <w:lang w:val="en-US"/>
         </w:rPr>
-        <w:t>Your downloaded version will have a</w:t>
-      </w:r>
-      <w:r>
-        <w:rPr>
-          <w:sz w:val="26"/>
-          <w:szCs w:val="26"/>
-          <w:lang w:val="en-US"/>
-        </w:rPr>
-        <w:t xml:space="preserve"> simple installation process, and</w:t>
-      </w:r>
-      <w:r>
-        <w:rPr>
-          <w:sz w:val="26"/>
-          <w:szCs w:val="26"/>
-          <w:lang w:val="en-US"/>
-        </w:rPr>
-        <w:t xml:space="preserve"> if you install it in the same locatio</w:t>
-      </w:r>
-      <w:r>
-        <w:rPr>
-          <w:sz w:val="26"/>
-          <w:szCs w:val="26"/>
-          <w:lang w:val="en-US"/>
-        </w:rPr>
-        <w:t>n as your previous Java version</w:t>
-      </w:r>
-      <w:r>
-        <w:rPr>
-          <w:sz w:val="26"/>
-          <w:szCs w:val="26"/>
-          <w:lang w:val="en-US"/>
-        </w:rPr>
-        <w:t xml:space="preserve"> it should automatically update it fo</w:t>
-      </w:r>
-      <w:r>
-        <w:rPr>
-          <w:sz w:val="26"/>
-          <w:szCs w:val="26"/>
-          <w:lang w:val="en-US"/>
-        </w:rPr>
-        <w:t>r you (The JDK most definitely will, hence why I recommend that). To check it has installed correctly</w:t>
-      </w:r>
-      <w:r>
-        <w:rPr>
-          <w:sz w:val="26"/>
-          <w:szCs w:val="26"/>
-          <w:lang w:val="en-US"/>
-        </w:rPr>
-        <w:t xml:space="preserve"> open up Terminal (Mac) or Command Prompt (Windows)</w:t>
-      </w:r>
-      <w:r>
-        <w:rPr>
-          <w:sz w:val="26"/>
-          <w:szCs w:val="26"/>
-          <w:lang w:val="en-US"/>
-        </w:rPr>
-        <w:t>,</w:t>
-      </w:r>
-      <w:r>
-        <w:rPr>
-          <w:sz w:val="26"/>
-          <w:szCs w:val="26"/>
-          <w:lang w:val="en-US"/>
-        </w:rPr>
-        <w:t xml:space="preserve"> or </w:t>
-      </w:r>
-      <w:r>
-        <w:rPr>
-          <w:sz w:val="26"/>
-          <w:szCs w:val="26"/>
-          <w:lang w:val="en-US"/>
-        </w:rPr>
-        <w:t xml:space="preserve">the equivalent on other machines. Then </w:t>
-      </w:r>
-      <w:r>
-        <w:rPr>
-          <w:sz w:val="26"/>
-          <w:szCs w:val="26"/>
-          <w:lang w:val="en-US"/>
-        </w:rPr>
-        <w:t xml:space="preserve">type in </w:t>
+        <w:t xml:space="preserve">Your downloaded version will have a simple installation process, and if you install it in the same location as your previous Java version it should automatically update it for you (The JDK most definitely will, hence why I recommend that). To check it has installed correctly open up Terminal (Mac) or Command Prompt (Windows), or the equivalent on other machines. Then type in </w:t>
       </w:r>
       <w:r>
         <w:rPr>
@@ -3159,48 +3154,443 @@
           <w:szCs w:val="26"/>
           <w:lang w:val="en-US"/>
         </w:rPr>
-        <w:t xml:space="preserve"> and press enter and it should tell you the current version 1.*… where the * should be the new ve</w:t>
-      </w:r>
-      <w:r>
-        <w:rPr>
-          <w:sz w:val="26"/>
-          <w:szCs w:val="26"/>
-          <w:lang w:val="en-US"/>
-        </w:rPr>
-        <w:t>rsion you just installed e.g 1.6…, 1.7…,</w:t>
-      </w:r>
-      <w:r>
-        <w:rPr>
-          <w:sz w:val="26"/>
-          <w:szCs w:val="26"/>
-          <w:lang w:val="en-US"/>
-        </w:rPr>
-        <w:t xml:space="preserve"> 1.8…</w:t>
-      </w:r>
-    </w:p>
-    <w:p>
-      <w:pPr>
-        <w:pStyle w:val="Heading2"/>
+        <w:t xml:space="preserve"> and press enter and it should tell you the current version </w:t>
+      </w:r>
+    </w:p>
+    <w:p>
+      <w:pPr>
+        <w:rPr>
+          <w:sz w:val="26"/>
+          <w:szCs w:val="26"/>
+          <w:lang w:val="en-US"/>
+        </w:rPr>
+      </w:pPr>
+      <w:r>
+        <w:rPr>
+          <w:sz w:val="26"/>
+          <w:szCs w:val="26"/>
+          <w:lang w:val="en-US"/>
+        </w:rPr>
+        <w:t xml:space="preserve">1.*…- </w:t>
+      </w:r>
+      <w:r>
+        <w:rPr>
+          <w:sz w:val="26"/>
+          <w:szCs w:val="26"/>
+          <w:highlight w:val="yellow"/>
+          <w:lang w:val="en-US"/>
+        </w:rPr>
+        <w:t>in place of the * should</w:t>
+      </w:r>
+      <w:r>
+        <w:rPr>
+          <w:sz w:val="26"/>
+          <w:szCs w:val="26"/>
+          <w:lang w:val="en-US"/>
+        </w:rPr>
+        <w:t xml:space="preserve"> be the new version you just installed </w:t>
+      </w:r>
+      <w:proofErr w:type="spellStart"/>
+      <w:r>
+        <w:rPr>
+          <w:sz w:val="26"/>
+          <w:szCs w:val="26"/>
+          <w:lang w:val="en-US"/>
+        </w:rPr>
+        <w:t>e.g</w:t>
+      </w:r>
+      <w:proofErr w:type="spellEnd"/>
+      <w:r>
+        <w:rPr>
+          <w:sz w:val="26"/>
+          <w:szCs w:val="26"/>
+          <w:lang w:val="en-US"/>
+        </w:rPr>
+        <w:t xml:space="preserve"> 1.6…, 1.7…, 1.8…</w:t>
+      </w:r>
+    </w:p>
+    <w:p>
+      <w:pPr>
+        <w:rPr>
+          <w:sz w:val="26"/>
+          <w:szCs w:val="26"/>
+          <w:lang w:val="en-US"/>
+        </w:rPr>
+      </w:pPr>
+    </w:p>
+    <w:p>
+      <w:pPr>
+        <w:rPr>
+          <w:sz w:val="26"/>
+          <w:szCs w:val="26"/>
+          <w:lang w:val="en-US"/>
+        </w:rPr>
+      </w:pPr>
+    </w:p>
+    <w:p>
+      <w:pPr>
+        <w:rPr>
+          <w:sz w:val="26"/>
+          <w:szCs w:val="26"/>
+          <w:lang w:val="en-US"/>
+        </w:rPr>
+      </w:pPr>
+      <w:r>
         <w:rPr>
           <w:sz w:val="30"/>
           <w:szCs w:val="30"/>
           <w:lang w:val="en-US"/>
         </w:rPr>
-      </w:pPr>
-      <w:bookmarkStart w:id="8" w:name="_Toc457587209"/>
-      <w:r>
+        <w:t>Step 4: Opening the app</w:t>
+      </w:r>
+    </w:p>
+    <w:p>
+      <w:pPr>
+        <w:rPr>
+          <w:lang w:val="en-US"/>
+        </w:rPr>
+      </w:pPr>
+    </w:p>
+    <w:p>
+      <w:pPr>
+        <w:pStyle w:val="Heading2"/>
+      </w:pPr>
+      <w:bookmarkStart w:id="8" w:name="_Toc475461625"/>
+      <w:r>
+        <w:t>Mac</w:t>
+      </w:r>
+      <w:r>
+        <w:t>:</w:t>
+      </w:r>
+      <w:bookmarkEnd w:id="8"/>
+    </w:p>
+    <w:p>
+      <w:pPr>
+        <w:rPr>
+          <w:sz w:val="26"/>
+          <w:szCs w:val="26"/>
+          <w:lang w:val="en-US"/>
+        </w:rPr>
+      </w:pPr>
+      <w:r>
+        <w:rPr>
+          <w:sz w:val="26"/>
+          <w:szCs w:val="26"/>
+          <w:lang w:val="en-US"/>
+        </w:rPr>
+        <w:t xml:space="preserve">For the Mac users, this step is also simple. You will have downloaded the MyUniTracker.app.zip. So first thing first, double click the .zip and it should decompress it, resulting in what looks like a normal application. Then drag and drop the application into your </w:t>
+      </w:r>
+      <w:r>
+        <w:rPr>
+          <w:i/>
+          <w:sz w:val="26"/>
+          <w:szCs w:val="26"/>
+          <w:lang w:val="en-US"/>
+        </w:rPr>
+        <w:t>Applications</w:t>
+      </w:r>
+      <w:r>
+        <w:rPr>
+          <w:i/>
+          <w:sz w:val="26"/>
+          <w:szCs w:val="26"/>
+          <w:lang w:val="en-US"/>
+        </w:rPr>
+        <w:t xml:space="preserve"> </w:t>
+      </w:r>
+      <w:r>
+        <w:rPr>
+          <w:sz w:val="26"/>
+          <w:szCs w:val="26"/>
+          <w:lang w:val="en-US"/>
+        </w:rPr>
+        <w:t xml:space="preserve">folder, where all of your other applications normally go. Then simply double click and it </w:t>
+      </w:r>
+      <w:r>
+        <w:rPr>
+          <w:b/>
+          <w:sz w:val="26"/>
+          <w:szCs w:val="26"/>
+          <w:lang w:val="en-US"/>
+        </w:rPr>
+        <w:t>should</w:t>
+      </w:r>
+      <w:r>
+        <w:rPr>
+          <w:sz w:val="26"/>
+          <w:szCs w:val="26"/>
+          <w:lang w:val="en-US"/>
+        </w:rPr>
+        <w:t xml:space="preserve"> run. If you want, save it to the Dock, so you don’t need to go searching through all your Applications for it.</w:t>
+      </w:r>
+    </w:p>
+    <w:p>
+      <w:pPr>
+        <w:rPr>
+          <w:sz w:val="26"/>
+          <w:szCs w:val="26"/>
+          <w:lang w:val="en-US"/>
+        </w:rPr>
+      </w:pPr>
+    </w:p>
+    <w:p>
+      <w:pPr>
+        <w:pStyle w:val="Heading2"/>
+        <w:rPr>
+          <w:lang w:val="en-US"/>
+        </w:rPr>
+      </w:pPr>
+      <w:bookmarkStart w:id="9" w:name="_Toc475461626"/>
+      <w:r>
+        <w:rPr>
+          <w:lang w:val="en-US"/>
+        </w:rPr>
+        <w:t>Windows</w:t>
+      </w:r>
+      <w:bookmarkEnd w:id="9"/>
+    </w:p>
+    <w:p>
+      <w:pPr>
+        <w:rPr>
+          <w:sz w:val="26"/>
+          <w:szCs w:val="26"/>
+          <w:lang w:val="en-US"/>
+        </w:rPr>
+      </w:pPr>
+      <w:r>
+        <w:rPr>
+          <w:sz w:val="26"/>
+          <w:szCs w:val="26"/>
+          <w:lang w:val="en-US"/>
+        </w:rPr>
+        <w:t xml:space="preserve">Open the installer and follow the instructions. </w:t>
+      </w:r>
+      <w:r>
+        <w:rPr>
+          <w:b/>
+          <w:sz w:val="26"/>
+          <w:szCs w:val="26"/>
+          <w:lang w:val="en-US"/>
+        </w:rPr>
+        <w:t>MAKE SURE you install to the C drive or to documents.</w:t>
+      </w:r>
+      <w:r>
+        <w:rPr>
+          <w:sz w:val="26"/>
+          <w:szCs w:val="26"/>
+          <w:lang w:val="en-US"/>
+        </w:rPr>
+        <w:t xml:space="preserve"> If you select run afterwards the application will load once the installer finishes.</w:t>
+      </w:r>
+    </w:p>
+    <w:p>
+      <w:pPr>
+        <w:rPr>
+          <w:sz w:val="26"/>
+          <w:szCs w:val="26"/>
+          <w:lang w:val="en-US"/>
+        </w:rPr>
+      </w:pPr>
+    </w:p>
+    <w:p>
+      <w:pPr>
+        <w:rPr>
+          <w:sz w:val="26"/>
+          <w:szCs w:val="26"/>
+          <w:lang w:val="en-US"/>
+        </w:rPr>
+      </w:pPr>
+      <w:r>
+        <w:rPr>
+          <w:sz w:val="26"/>
+          <w:szCs w:val="26"/>
+          <w:lang w:val="en-US"/>
+        </w:rPr>
+        <w:t xml:space="preserve">For all other platforms a MyUniTracker.jar binary will be available for download from the project page. To open, simply double click the MyUniTracker.jar file and it will create a file called </w:t>
+      </w:r>
+      <w:r>
+        <w:rPr>
+          <w:i/>
+          <w:sz w:val="26"/>
+          <w:szCs w:val="26"/>
+          <w:lang w:val="en-US"/>
+        </w:rPr>
+        <w:t>units</w:t>
+      </w:r>
+      <w:r>
+        <w:rPr>
+          <w:sz w:val="26"/>
+          <w:szCs w:val="26"/>
+          <w:lang w:val="en-US"/>
+        </w:rPr>
+        <w:t xml:space="preserve"> (a text file) where it stores data. If you have data already in a file called </w:t>
+      </w:r>
+      <w:r>
+        <w:rPr>
+          <w:i/>
+          <w:sz w:val="26"/>
+          <w:szCs w:val="26"/>
+          <w:lang w:val="en-US"/>
+        </w:rPr>
+        <w:t>units</w:t>
+      </w:r>
+      <w:r>
+        <w:rPr>
+          <w:i/>
+          <w:sz w:val="26"/>
+          <w:szCs w:val="26"/>
+          <w:lang w:val="en-US"/>
+        </w:rPr>
+        <w:t xml:space="preserve"> </w:t>
+      </w:r>
+      <w:r>
+        <w:rPr>
+          <w:sz w:val="26"/>
+          <w:szCs w:val="26"/>
+          <w:lang w:val="en-US"/>
+        </w:rPr>
+        <w:t>make sure it is in the</w:t>
+      </w:r>
+      <w:r>
+        <w:rPr>
+          <w:b/>
+          <w:sz w:val="26"/>
+          <w:szCs w:val="26"/>
+          <w:lang w:val="en-US"/>
+        </w:rPr>
+        <w:t xml:space="preserve"> same</w:t>
+      </w:r>
+      <w:r>
+        <w:rPr>
+          <w:sz w:val="26"/>
+          <w:szCs w:val="26"/>
+          <w:lang w:val="en-US"/>
+        </w:rPr>
+        <w:t xml:space="preserve"> directory as the jar file.</w:t>
+      </w:r>
+    </w:p>
+    <w:p>
+      <w:pPr>
+        <w:rPr>
+          <w:sz w:val="26"/>
+          <w:szCs w:val="26"/>
+          <w:lang w:val="en-US"/>
+        </w:rPr>
+      </w:pPr>
+    </w:p>
+    <w:p>
+      <w:pPr>
+        <w:pStyle w:val="Heading1"/>
+        <w:rPr>
+          <w:sz w:val="36"/>
+          <w:szCs w:val="36"/>
+          <w:lang w:val="en-US"/>
+        </w:rPr>
+      </w:pPr>
+      <w:bookmarkStart w:id="10" w:name="_Toc475461627"/>
+      <w:r>
+        <w:rPr>
+          <w:sz w:val="36"/>
+          <w:szCs w:val="36"/>
+          <w:lang w:val="en-US"/>
+        </w:rPr>
+        <w:t>How t</w:t>
+      </w:r>
+      <w:r>
+        <w:rPr>
+          <w:sz w:val="36"/>
+          <w:szCs w:val="36"/>
+          <w:lang w:val="en-US"/>
+        </w:rPr>
+        <w:t>o Use:</w:t>
+      </w:r>
+      <w:bookmarkEnd w:id="10"/>
+    </w:p>
+    <w:p>
+      <w:pPr>
+        <w:rPr>
+          <w:sz w:val="26"/>
+          <w:szCs w:val="26"/>
+          <w:lang w:val="en-US"/>
+        </w:rPr>
+      </w:pPr>
+      <w:r>
+        <w:rPr>
+          <w:sz w:val="26"/>
+          <w:szCs w:val="26"/>
+          <w:lang w:val="en-US"/>
+        </w:rPr>
+        <w:t>If it is your first time using the app, you will see a summary page with nothing on it, this will later be filled with all your unit results and give you your current and expected GPA and WAM.</w:t>
+      </w:r>
+    </w:p>
+    <w:p>
+      <w:pPr>
+        <w:rPr>
+          <w:sz w:val="26"/>
+          <w:szCs w:val="26"/>
+          <w:lang w:val="en-US"/>
+        </w:rPr>
+      </w:pPr>
+    </w:p>
+    <w:p>
+      <w:pPr>
+        <w:pStyle w:val="Heading2"/>
         <w:rPr>
           <w:sz w:val="30"/>
           <w:szCs w:val="30"/>
           <w:lang w:val="en-US"/>
         </w:rPr>
-        <w:t>Step 4: Opening the app</w:t>
-      </w:r>
-      <w:bookmarkEnd w:id="8"/>
-    </w:p>
-    <w:p>
-      <w:pPr>
-        <w:rPr>
+      </w:pPr>
+      <w:bookmarkStart w:id="11" w:name="_Toc475461628"/>
+      <w:r>
+        <w:rPr>
+          <w:sz w:val="30"/>
+          <w:szCs w:val="30"/>
+          <w:lang w:val="en-US"/>
+        </w:rPr>
+        <w:t>Adding units and assessments:</w:t>
+      </w:r>
+      <w:bookmarkEnd w:id="11"/>
+    </w:p>
+    <w:p>
+      <w:pPr>
+        <w:rPr>
+          <w:sz w:val="26"/>
+          <w:szCs w:val="26"/>
+          <w:lang w:val="en-US"/>
+        </w:rPr>
+      </w:pPr>
+      <w:r>
+        <w:rPr>
+          <w:sz w:val="26"/>
+          <w:szCs w:val="26"/>
+          <w:lang w:val="en-US"/>
+        </w:rPr>
+        <w:t>To get started (assuming you are on the Overview tab) enter the unit code of a unit you are undertaking this semester, or coming semester (found in the Units subpanel). Then click the add unit button. This will create a new tab where you will be taken to the unit interface.</w:t>
+      </w:r>
+    </w:p>
+    <w:p>
+      <w:pPr>
+        <w:rPr>
+          <w:sz w:val="26"/>
+          <w:szCs w:val="26"/>
+          <w:lang w:val="en-US"/>
+        </w:rPr>
+      </w:pPr>
+      <w:r>
+        <w:rPr>
+          <w:sz w:val="26"/>
+          <w:szCs w:val="26"/>
+          <w:lang w:val="en-US"/>
+        </w:rPr>
+        <w:t>Once you have added your first unit you can start adding assessments, by using the appropriate buttons to the left of the graph.</w:t>
+      </w:r>
+    </w:p>
+    <w:p>
+      <w:pPr>
+        <w:rPr>
+          <w:sz w:val="26"/>
+          <w:szCs w:val="26"/>
           <w:lang w:val="en-US"/>
         </w:rPr>
       </w:pPr>
@@ -3208,81 +3598,55 @@
     <w:p>
       <w:pPr>
         <w:pStyle w:val="Heading2"/>
-      </w:pPr>
-      <w:r>
-        <w:lastRenderedPageBreak/>
-        <w:t>Mac</w:t>
-      </w:r>
-      <w:r>
-        <w:t>:</w:t>
-      </w:r>
-    </w:p>
-    <w:p>
-      <w:pPr>
-        <w:rPr>
-          <w:sz w:val="26"/>
-          <w:szCs w:val="26"/>
-          <w:lang w:val="en-US"/>
-        </w:rPr>
-      </w:pPr>
-      <w:r>
-        <w:rPr>
-          <w:sz w:val="26"/>
-          <w:szCs w:val="26"/>
-          <w:lang w:val="en-US"/>
-        </w:rPr>
-        <w:t xml:space="preserve">For the Mac users, this step is also pretty simple. You will have downloaded the MyUniTracker.app.zip. So first thing first, double click the .zip and it should decompress it, resulting in what looks like a normal application. </w:t>
-      </w:r>
-      <w:r>
-        <w:rPr>
-          <w:sz w:val="26"/>
-          <w:szCs w:val="26"/>
-          <w:lang w:val="en-US"/>
-        </w:rPr>
-        <w:t xml:space="preserve">Then drag and drop the application into your </w:t>
-      </w:r>
-      <w:r>
-        <w:rPr>
-          <w:i/>
-          <w:sz w:val="26"/>
-          <w:szCs w:val="26"/>
-          <w:lang w:val="en-US"/>
-        </w:rPr>
-        <w:t>Applications</w:t>
-      </w:r>
-      <w:r>
-        <w:rPr>
-          <w:i/>
-          <w:sz w:val="26"/>
-          <w:szCs w:val="26"/>
-          <w:lang w:val="en-US"/>
-        </w:rPr>
-        <w:t xml:space="preserve"> </w:t>
-      </w:r>
-      <w:r>
-        <w:rPr>
-          <w:sz w:val="26"/>
-          <w:szCs w:val="26"/>
-          <w:lang w:val="en-US"/>
-        </w:rPr>
-        <w:t xml:space="preserve">folder, where all of your other applications normally go. Then simply double click and it </w:t>
-      </w:r>
-      <w:r>
-        <w:rPr>
-          <w:b/>
-          <w:sz w:val="26"/>
-          <w:szCs w:val="26"/>
-          <w:lang w:val="en-US"/>
-        </w:rPr>
-        <w:t>should</w:t>
-      </w:r>
-      <w:r>
-        <w:rPr>
-          <w:sz w:val="26"/>
-          <w:szCs w:val="26"/>
-          <w:lang w:val="en-US"/>
-        </w:rPr>
-        <w:t xml:space="preserve"> run. If you want, save it to the Dock, so you don’t need to go searching through all your Applications for it.</w:t>
+        <w:rPr>
+          <w:sz w:val="30"/>
+          <w:szCs w:val="30"/>
+          <w:lang w:val="en-US"/>
+        </w:rPr>
+      </w:pPr>
+      <w:bookmarkStart w:id="12" w:name="_Toc475461629"/>
+      <w:r>
+        <w:rPr>
+          <w:sz w:val="30"/>
+          <w:szCs w:val="30"/>
+          <w:lang w:val="en-US"/>
+        </w:rPr>
+        <w:t>Editing and removing units and assessments:</w:t>
+      </w:r>
+      <w:bookmarkEnd w:id="12"/>
+    </w:p>
+    <w:p>
+      <w:pPr>
+        <w:rPr>
+          <w:sz w:val="26"/>
+          <w:szCs w:val="26"/>
+          <w:lang w:val="en-US"/>
+        </w:rPr>
+      </w:pPr>
+      <w:r>
+        <w:rPr>
+          <w:sz w:val="26"/>
+          <w:szCs w:val="26"/>
+          <w:lang w:val="en-US"/>
+        </w:rPr>
+        <w:t>To edit or remove a unit, make sure you have selected the unit you wish to modify (when adding a unit, it doesn’t matter).</w:t>
+      </w:r>
+    </w:p>
+    <w:p>
+      <w:pPr>
+        <w:rPr>
+          <w:sz w:val="26"/>
+          <w:szCs w:val="26"/>
+          <w:lang w:val="en-US"/>
+        </w:rPr>
+      </w:pPr>
+      <w:r>
+        <w:rPr>
+          <w:sz w:val="26"/>
+          <w:szCs w:val="26"/>
+          <w:lang w:val="en-US"/>
+        </w:rPr>
+        <w:t>When editing or removing the assessments of a unit, use the selection box to choose the assessment you need to modify, and then press the respective buttons nearby to edit or remove it. Editing will open the same option pane as when adding assessments, so make the changes you need to and press save changes.</w:t>
       </w:r>
     </w:p>
     <w:p>
@@ -3298,116 +3662,193 @@
       <w:pPr>
         <w:pStyle w:val="Heading2"/>
         <w:rPr>
-          <w:lang w:val="en-US"/>
-        </w:rPr>
-      </w:pPr>
-      <w:r>
-        <w:rPr>
-          <w:lang w:val="en-US"/>
-        </w:rPr>
-        <w:t>Windows</w:t>
-      </w:r>
-    </w:p>
-    <w:p>
-      <w:pPr>
-        <w:rPr>
-          <w:sz w:val="26"/>
-          <w:szCs w:val="26"/>
-          <w:lang w:val="en-US"/>
-        </w:rPr>
-      </w:pPr>
-      <w:r>
-        <w:rPr>
-          <w:sz w:val="26"/>
-          <w:szCs w:val="26"/>
-          <w:lang w:val="en-US"/>
-        </w:rPr>
-        <w:t>Open the installer follow the instructions, and if you select run afterwards it should.</w:t>
-      </w:r>
-    </w:p>
-    <w:p>
-      <w:pPr>
-        <w:rPr>
-          <w:sz w:val="26"/>
-          <w:szCs w:val="26"/>
-          <w:lang w:val="en-US"/>
-        </w:rPr>
-      </w:pPr>
-      <w:r>
-        <w:rPr>
-          <w:sz w:val="26"/>
-          <w:szCs w:val="26"/>
-          <w:lang w:val="en-US"/>
-        </w:rPr>
-        <w:t xml:space="preserve">For all other platforms a MyUniTracker.jar binary will be available for download from the project page. </w:t>
-      </w:r>
-      <w:r>
-        <w:rPr>
-          <w:sz w:val="26"/>
-          <w:szCs w:val="26"/>
-          <w:lang w:val="en-US"/>
-        </w:rPr>
-        <w:t xml:space="preserve">To open, simply double click the MyUniTracker.jar file and it will create a file called </w:t>
-      </w:r>
-      <w:r>
-        <w:rPr>
-          <w:i/>
-          <w:sz w:val="26"/>
-          <w:szCs w:val="26"/>
-          <w:lang w:val="en-US"/>
-        </w:rPr>
-        <w:t>units</w:t>
-      </w:r>
-      <w:r>
-        <w:rPr>
-          <w:sz w:val="26"/>
-          <w:szCs w:val="26"/>
-          <w:lang w:val="en-US"/>
-        </w:rPr>
-        <w:t xml:space="preserve"> (a text file) where it stores data. If you have data already in a file called </w:t>
-      </w:r>
-      <w:r>
-        <w:rPr>
-          <w:i/>
-          <w:sz w:val="26"/>
-          <w:szCs w:val="26"/>
-          <w:lang w:val="en-US"/>
-        </w:rPr>
-        <w:t>units</w:t>
-      </w:r>
-      <w:r>
-        <w:rPr>
-          <w:i/>
-          <w:sz w:val="26"/>
-          <w:szCs w:val="26"/>
-          <w:lang w:val="en-US"/>
-        </w:rPr>
-        <w:t xml:space="preserve"> </w:t>
-      </w:r>
-      <w:r>
-        <w:rPr>
-          <w:sz w:val="26"/>
-          <w:szCs w:val="26"/>
-          <w:lang w:val="en-US"/>
-        </w:rPr>
-        <w:t>make sure it is in the</w:t>
-      </w:r>
-      <w:r>
-        <w:rPr>
-          <w:b/>
-          <w:sz w:val="26"/>
-          <w:szCs w:val="26"/>
-          <w:lang w:val="en-US"/>
-        </w:rPr>
-        <w:t xml:space="preserve"> same</w:t>
-      </w:r>
-      <w:r>
-        <w:rPr>
-          <w:sz w:val="26"/>
-          <w:szCs w:val="26"/>
-          <w:lang w:val="en-US"/>
-        </w:rPr>
-        <w:t xml:space="preserve"> directory as the jar file.</w:t>
+          <w:sz w:val="32"/>
+          <w:szCs w:val="32"/>
+        </w:rPr>
+      </w:pPr>
+      <w:bookmarkStart w:id="13" w:name="_Toc475461630"/>
+      <w:r>
+        <w:rPr>
+          <w:sz w:val="32"/>
+          <w:szCs w:val="32"/>
+        </w:rPr>
+        <w:t>Finalising a unit:</w:t>
+      </w:r>
+      <w:bookmarkEnd w:id="13"/>
+    </w:p>
+    <w:p>
+      <w:pPr>
+        <w:rPr>
+          <w:sz w:val="26"/>
+          <w:szCs w:val="26"/>
+        </w:rPr>
+      </w:pPr>
+      <w:r>
+        <w:rPr>
+          <w:sz w:val="26"/>
+          <w:szCs w:val="26"/>
+        </w:rPr>
+        <w:t xml:space="preserve">Once </w:t>
+      </w:r>
+      <w:proofErr w:type="spellStart"/>
+      <w:r>
+        <w:rPr>
+          <w:sz w:val="26"/>
+          <w:szCs w:val="26"/>
+        </w:rPr>
+        <w:t>uni</w:t>
+      </w:r>
+      <w:proofErr w:type="spellEnd"/>
+      <w:r>
+        <w:rPr>
+          <w:sz w:val="26"/>
+          <w:szCs w:val="26"/>
+        </w:rPr>
+        <w:t xml:space="preserve"> has sent you, your results with the percentage you received for each unit, you can then final</w:t>
+      </w:r>
+      <w:r>
+        <w:rPr>
+          <w:sz w:val="26"/>
+          <w:szCs w:val="26"/>
+        </w:rPr>
+        <w:t>ise the unit. To do it this way</w:t>
+      </w:r>
+      <w:r>
+        <w:rPr>
+          <w:sz w:val="26"/>
+          <w:szCs w:val="26"/>
+        </w:rPr>
+        <w:t xml:space="preserve"> you need to have the unit in a tab then simply enter into the “Final Unit %” textbox, the mark the </w:t>
+      </w:r>
+      <w:proofErr w:type="spellStart"/>
+      <w:r>
+        <w:rPr>
+          <w:sz w:val="26"/>
+          <w:szCs w:val="26"/>
+        </w:rPr>
+        <w:t>uni</w:t>
+      </w:r>
+      <w:proofErr w:type="spellEnd"/>
+      <w:r>
+        <w:rPr>
+          <w:sz w:val="26"/>
+          <w:szCs w:val="26"/>
+        </w:rPr>
+        <w:t xml:space="preserve"> sent you for that unit and press “Final</w:t>
+      </w:r>
+      <w:r>
+        <w:rPr>
+          <w:sz w:val="26"/>
+          <w:szCs w:val="26"/>
+        </w:rPr>
+        <w:t>ise”. This will remove that tab</w:t>
+      </w:r>
+      <w:bookmarkStart w:id="14" w:name="_GoBack"/>
+      <w:bookmarkEnd w:id="14"/>
+      <w:r>
+        <w:rPr>
+          <w:sz w:val="26"/>
+          <w:szCs w:val="26"/>
+        </w:rPr>
+        <w:t xml:space="preserve"> but add the result to your past results which can be viewed from the “Overview” tab. It will also update your current GPA and WAM to whatever value they now have.</w:t>
+      </w:r>
+    </w:p>
+    <w:p>
+      <w:pPr>
+        <w:rPr>
+          <w:sz w:val="26"/>
+          <w:szCs w:val="26"/>
+        </w:rPr>
+      </w:pPr>
+    </w:p>
+    <w:p>
+      <w:pPr>
+        <w:pStyle w:val="Heading2"/>
+        <w:rPr>
+          <w:sz w:val="32"/>
+          <w:szCs w:val="32"/>
+        </w:rPr>
+      </w:pPr>
+      <w:bookmarkStart w:id="15" w:name="_Toc475461631"/>
+      <w:r>
+        <w:rPr>
+          <w:sz w:val="32"/>
+          <w:szCs w:val="32"/>
+        </w:rPr>
+        <w:t>Adding a past result:</w:t>
+      </w:r>
+      <w:bookmarkEnd w:id="15"/>
+    </w:p>
+    <w:p>
+      <w:pPr>
+        <w:rPr>
+          <w:sz w:val="26"/>
+          <w:szCs w:val="26"/>
+        </w:rPr>
+      </w:pPr>
+      <w:r>
+        <w:rPr>
+          <w:sz w:val="26"/>
+          <w:szCs w:val="26"/>
+        </w:rPr>
+        <w:t>If you aren’t starting your degree and h</w:t>
+      </w:r>
+      <w:r>
+        <w:rPr>
+          <w:sz w:val="26"/>
+          <w:szCs w:val="26"/>
+        </w:rPr>
+        <w:t>ave completed a number of units,</w:t>
+      </w:r>
+      <w:r>
+        <w:rPr>
+          <w:sz w:val="26"/>
+          <w:szCs w:val="26"/>
+        </w:rPr>
+        <w:t xml:space="preserve"> you can add these o</w:t>
+      </w:r>
+      <w:r>
+        <w:rPr>
+          <w:sz w:val="26"/>
+          <w:szCs w:val="26"/>
+        </w:rPr>
+        <w:t>ld units via the “Overview” tab</w:t>
+      </w:r>
+      <w:r>
+        <w:rPr>
+          <w:sz w:val="26"/>
+          <w:szCs w:val="26"/>
+        </w:rPr>
+        <w:t xml:space="preserve"> under the “Past Results” section.</w:t>
+      </w:r>
+    </w:p>
+    <w:p>
+      <w:pPr>
+        <w:rPr>
+          <w:sz w:val="26"/>
+          <w:szCs w:val="26"/>
+        </w:rPr>
+      </w:pPr>
+      <w:r>
+        <w:rPr>
+          <w:sz w:val="26"/>
+          <w:szCs w:val="26"/>
+        </w:rPr>
+        <w:t>This section is al</w:t>
+      </w:r>
+      <w:r>
+        <w:rPr>
+          <w:sz w:val="26"/>
+          <w:szCs w:val="26"/>
+        </w:rPr>
+        <w:t>so how you can ‘finalise’ a unit</w:t>
+      </w:r>
+      <w:r>
+        <w:rPr>
+          <w:sz w:val="26"/>
+          <w:szCs w:val="26"/>
+        </w:rPr>
+        <w:t xml:space="preserve"> if you forget to track it during semester.</w:t>
       </w:r>
     </w:p>
     <w:p>
@@ -3425,365 +3866,41 @@
         <w:rPr>
           <w:sz w:val="36"/>
           <w:szCs w:val="36"/>
-          <w:lang w:val="en-US"/>
-        </w:rPr>
-      </w:pPr>
-      <w:bookmarkStart w:id="9" w:name="_Toc457587210"/>
+        </w:rPr>
+      </w:pPr>
+      <w:bookmarkStart w:id="16" w:name="_Toc475461632"/>
       <w:r>
         <w:rPr>
           <w:sz w:val="36"/>
           <w:szCs w:val="36"/>
-          <w:lang w:val="en-US"/>
-        </w:rPr>
-        <w:t>How t</w:t>
-      </w:r>
-      <w:r>
-        <w:rPr>
-          <w:sz w:val="36"/>
-          <w:szCs w:val="36"/>
-          <w:lang w:val="en-US"/>
-        </w:rPr>
-        <w:t>o Use:</w:t>
-      </w:r>
-      <w:bookmarkEnd w:id="9"/>
-    </w:p>
-    <w:p>
-      <w:pPr>
-        <w:rPr>
-          <w:sz w:val="26"/>
-          <w:szCs w:val="26"/>
-          <w:lang w:val="en-US"/>
-        </w:rPr>
-      </w:pPr>
-      <w:r>
-        <w:rPr>
-          <w:sz w:val="26"/>
-          <w:szCs w:val="26"/>
-          <w:lang w:val="en-US"/>
-        </w:rPr>
-        <w:t>If it is your first time using the app, you will see a summary page with nothing on it, this will later be filled with all your unit results and also give you your current and expected GPA and WAM.</w:t>
-      </w:r>
-    </w:p>
-    <w:p>
-      <w:pPr>
-        <w:rPr>
-          <w:sz w:val="26"/>
-          <w:szCs w:val="26"/>
-          <w:lang w:val="en-US"/>
-        </w:rPr>
-      </w:pPr>
-    </w:p>
-    <w:p>
-      <w:pPr>
-        <w:pStyle w:val="Heading2"/>
-        <w:rPr>
-          <w:sz w:val="30"/>
-          <w:szCs w:val="30"/>
-          <w:lang w:val="en-US"/>
-        </w:rPr>
-      </w:pPr>
-      <w:bookmarkStart w:id="10" w:name="_Toc457587211"/>
-      <w:r>
-        <w:rPr>
-          <w:sz w:val="30"/>
-          <w:szCs w:val="30"/>
-          <w:lang w:val="en-US"/>
-        </w:rPr>
-        <w:t>Adding units and assessments:</w:t>
-      </w:r>
-      <w:bookmarkEnd w:id="10"/>
-    </w:p>
-    <w:p>
-      <w:pPr>
-        <w:rPr>
-          <w:sz w:val="26"/>
-          <w:szCs w:val="26"/>
-          <w:lang w:val="en-US"/>
-        </w:rPr>
-      </w:pPr>
-      <w:r>
-        <w:rPr>
-          <w:sz w:val="26"/>
-          <w:szCs w:val="26"/>
-          <w:lang w:val="en-US"/>
-        </w:rPr>
-        <w:t>To get started</w:t>
-      </w:r>
-      <w:r>
-        <w:rPr>
-          <w:sz w:val="26"/>
-          <w:szCs w:val="26"/>
-          <w:lang w:val="en-US"/>
-        </w:rPr>
-        <w:t xml:space="preserve"> (assuming you are on the Overview tab) enter the unit code of a unit you are undertaking this semester, or coming semester (found in the Units subpanel). Then</w:t>
-      </w:r>
-      <w:r>
-        <w:rPr>
-          <w:sz w:val="26"/>
-          <w:szCs w:val="26"/>
-          <w:lang w:val="en-US"/>
+        </w:rPr>
+        <w:t>Conclusion:</w:t>
+      </w:r>
+      <w:bookmarkEnd w:id="16"/>
+    </w:p>
+    <w:p>
+      <w:pPr>
+        <w:rPr>
+          <w:sz w:val="26"/>
+          <w:szCs w:val="26"/>
+        </w:rPr>
+      </w:pPr>
+      <w:r>
+        <w:rPr>
+          <w:sz w:val="26"/>
+          <w:szCs w:val="26"/>
+        </w:rPr>
+        <w:t>This application is just a very close</w:t>
+      </w:r>
+      <w:r>
+        <w:rPr>
+          <w:sz w:val="26"/>
+          <w:szCs w:val="26"/>
         </w:rPr>
         <w:t xml:space="preserve"> </w:t>
       </w:r>
       <w:r>
         <w:rPr>
-          <w:sz w:val="26"/>
-          <w:szCs w:val="26"/>
-          <w:lang w:val="en-US"/>
-        </w:rPr>
-        <w:t>click the add unit but</w:t>
-      </w:r>
-      <w:r>
-        <w:rPr>
-          <w:sz w:val="26"/>
-          <w:szCs w:val="26"/>
-          <w:lang w:val="en-US"/>
-        </w:rPr>
-        <w:t>ton. This will create a new tab where you will be taken to the unit interface.</w:t>
-      </w:r>
-    </w:p>
-    <w:p>
-      <w:pPr>
-        <w:rPr>
-          <w:sz w:val="26"/>
-          <w:szCs w:val="26"/>
-          <w:lang w:val="en-US"/>
-        </w:rPr>
-      </w:pPr>
-      <w:r>
-        <w:rPr>
-          <w:sz w:val="26"/>
-          <w:szCs w:val="26"/>
-          <w:lang w:val="en-US"/>
-        </w:rPr>
-        <w:t xml:space="preserve">Once you have added your first unit you can start adding assessments, by using the appropriate buttons </w:t>
-      </w:r>
-      <w:r>
-        <w:rPr>
-          <w:sz w:val="26"/>
-          <w:szCs w:val="26"/>
-          <w:lang w:val="en-US"/>
-        </w:rPr>
-        <w:t>to the left of the graph.</w:t>
-      </w:r>
-    </w:p>
-    <w:p>
-      <w:pPr>
-        <w:rPr>
-          <w:sz w:val="26"/>
-          <w:szCs w:val="26"/>
-          <w:lang w:val="en-US"/>
-        </w:rPr>
-      </w:pPr>
-    </w:p>
-    <w:p>
-      <w:pPr>
-        <w:pStyle w:val="Heading2"/>
-        <w:rPr>
-          <w:sz w:val="30"/>
-          <w:szCs w:val="30"/>
-          <w:lang w:val="en-US"/>
-        </w:rPr>
-      </w:pPr>
-      <w:bookmarkStart w:id="11" w:name="_Toc457587212"/>
-      <w:r>
-        <w:rPr>
-          <w:sz w:val="30"/>
-          <w:szCs w:val="30"/>
-          <w:lang w:val="en-US"/>
-        </w:rPr>
-        <w:t>Editing and removing units and assessments:</w:t>
-      </w:r>
-      <w:bookmarkEnd w:id="11"/>
-    </w:p>
-    <w:p>
-      <w:pPr>
-        <w:rPr>
-          <w:sz w:val="26"/>
-          <w:szCs w:val="26"/>
-          <w:lang w:val="en-US"/>
-        </w:rPr>
-      </w:pPr>
-      <w:r>
-        <w:rPr>
-          <w:sz w:val="26"/>
-          <w:szCs w:val="26"/>
-          <w:lang w:val="en-US"/>
-        </w:rPr>
-        <w:t>To edit or remove a unit, mak</w:t>
-      </w:r>
-      <w:r>
-        <w:rPr>
-          <w:sz w:val="26"/>
-          <w:szCs w:val="26"/>
-          <w:lang w:val="en-US"/>
-        </w:rPr>
-        <w:t>e sure you have selected</w:t>
-      </w:r>
-      <w:r>
-        <w:rPr>
-          <w:sz w:val="26"/>
-          <w:szCs w:val="26"/>
-          <w:lang w:val="en-US"/>
-        </w:rPr>
-        <w:t xml:space="preserve"> the</w:t>
-      </w:r>
-      <w:r>
-        <w:rPr>
-          <w:sz w:val="26"/>
-          <w:szCs w:val="26"/>
-          <w:lang w:val="en-US"/>
-        </w:rPr>
-        <w:t xml:space="preserve"> unit you wish to modify (w</w:t>
-      </w:r>
-      <w:r>
-        <w:rPr>
-          <w:sz w:val="26"/>
-          <w:szCs w:val="26"/>
-          <w:lang w:val="en-US"/>
-        </w:rPr>
-        <w:t>hen a</w:t>
-      </w:r>
-      <w:r>
-        <w:rPr>
-          <w:sz w:val="26"/>
-          <w:szCs w:val="26"/>
-          <w:lang w:val="en-US"/>
-        </w:rPr>
-        <w:t>dding a unit it doesn’t matter).</w:t>
-      </w:r>
-    </w:p>
-    <w:p>
-      <w:pPr>
-        <w:rPr>
-          <w:sz w:val="26"/>
-          <w:szCs w:val="26"/>
-          <w:lang w:val="en-US"/>
-        </w:rPr>
-      </w:pPr>
-      <w:r>
-        <w:rPr>
-          <w:sz w:val="26"/>
-          <w:szCs w:val="26"/>
-          <w:lang w:val="en-US"/>
-        </w:rPr>
-        <w:t>When editing or removing the assessments of a unit, use the selection box to choose the a</w:t>
-      </w:r>
-      <w:r>
-        <w:rPr>
-          <w:sz w:val="26"/>
-          <w:szCs w:val="26"/>
-          <w:lang w:val="en-US"/>
-        </w:rPr>
-        <w:t>ssessment you need to modify, and</w:t>
-      </w:r>
-      <w:r>
-        <w:rPr>
-          <w:sz w:val="26"/>
-          <w:szCs w:val="26"/>
-          <w:lang w:val="en-US"/>
-        </w:rPr>
-        <w:t xml:space="preserve"> then press </w:t>
-      </w:r>
-      <w:r>
-        <w:rPr>
-          <w:sz w:val="26"/>
-          <w:szCs w:val="26"/>
-          <w:lang w:val="en-US"/>
-        </w:rPr>
-        <w:t>the respective buttons nearby</w:t>
-      </w:r>
-      <w:r>
-        <w:rPr>
-          <w:sz w:val="26"/>
-          <w:szCs w:val="26"/>
-          <w:lang w:val="en-US"/>
-        </w:rPr>
-        <w:t xml:space="preserve"> to </w:t>
-      </w:r>
-      <w:r>
-        <w:rPr>
-          <w:sz w:val="26"/>
-          <w:szCs w:val="26"/>
-          <w:lang w:val="en-US"/>
-        </w:rPr>
-        <w:lastRenderedPageBreak/>
-        <w:t>edit or remove it. Editing wi</w:t>
-      </w:r>
-      <w:r>
-        <w:rPr>
-          <w:sz w:val="26"/>
-          <w:szCs w:val="26"/>
-          <w:lang w:val="en-US"/>
-        </w:rPr>
-        <w:t>ll open the same option pane as when</w:t>
-      </w:r>
-      <w:r>
-        <w:rPr>
-          <w:sz w:val="26"/>
-          <w:szCs w:val="26"/>
-          <w:lang w:val="en-US"/>
-        </w:rPr>
-        <w:t xml:space="preserve"> adding assessments, so make the changes you need to and press save changes.</w:t>
-      </w:r>
-    </w:p>
-    <w:p>
-      <w:pPr>
-        <w:rPr>
-          <w:sz w:val="26"/>
-          <w:szCs w:val="26"/>
-          <w:lang w:val="en-US"/>
-        </w:rPr>
-      </w:pPr>
-    </w:p>
-    <w:p>
-      <w:pPr>
-        <w:pStyle w:val="Heading1"/>
-        <w:rPr>
-          <w:sz w:val="36"/>
-          <w:szCs w:val="36"/>
-        </w:rPr>
-      </w:pPr>
-      <w:bookmarkStart w:id="12" w:name="_Toc457587214"/>
-      <w:r>
-        <w:rPr>
-          <w:sz w:val="36"/>
-          <w:szCs w:val="36"/>
-        </w:rPr>
-        <w:t>Conclusion:</w:t>
-      </w:r>
-      <w:bookmarkEnd w:id="12"/>
-    </w:p>
-    <w:p>
-      <w:pPr>
-        <w:rPr>
-          <w:sz w:val="26"/>
-          <w:szCs w:val="26"/>
-        </w:rPr>
-      </w:pPr>
-      <w:r>
-        <w:rPr>
-          <w:sz w:val="26"/>
-          <w:szCs w:val="26"/>
-        </w:rPr>
-        <w:t xml:space="preserve">This application is just used </w:t>
-      </w:r>
-      <w:r>
-        <w:rPr>
-          <w:sz w:val="26"/>
-          <w:szCs w:val="26"/>
-        </w:rPr>
-        <w:t>as a close</w:t>
-      </w:r>
-      <w:r>
-        <w:rPr>
-          <w:sz w:val="26"/>
-          <w:szCs w:val="26"/>
-        </w:rPr>
-        <w:t xml:space="preserve"> </w:t>
-      </w:r>
-      <w:r>
-        <w:rPr>
           <w:b/>
           <w:sz w:val="26"/>
           <w:szCs w:val="26"/>
@@ -3802,7 +3919,7 @@
           <w:sz w:val="26"/>
           <w:szCs w:val="26"/>
         </w:rPr>
-        <w:t xml:space="preserve"> university works this stuff out</w:t>
+        <w:t xml:space="preserve"> university works this stuff out, it may not be perfect for everyone and there may be some cases I haven’t thought of, such as if you repeat a unit</w:t>
       </w:r>
       <w:r>
         <w:rPr>
@@ -3816,7 +3933,21 @@
           <w:sz w:val="26"/>
           <w:szCs w:val="26"/>
         </w:rPr>
-        <w:t xml:space="preserve"> an expert so I hope it helps you</w:t>
+        <w:t xml:space="preserve"> an expert on this stuff </w:t>
+      </w:r>
+      <w:r>
+        <w:rPr>
+          <w:sz w:val="26"/>
+          <w:szCs w:val="26"/>
+        </w:rPr>
+        <w:t>but</w:t>
+      </w:r>
+      <w:r>
+        <w:rPr>
+          <w:sz w:val="26"/>
+          <w:szCs w:val="26"/>
+        </w:rPr>
+        <w:t xml:space="preserve"> I hope this software helps you</w:t>
       </w:r>
       <w:r>
         <w:rPr>
@@ -3838,35 +3969,13 @@
           <w:sz w:val="26"/>
           <w:szCs w:val="26"/>
         </w:rPr>
-        <w:t xml:space="preserve">If you get stuck remember the data is in a text file </w:t>
-      </w:r>
-      <w:r>
-        <w:rPr>
-          <w:sz w:val="26"/>
-          <w:szCs w:val="26"/>
-        </w:rPr>
-        <w:t>for a reason. You can edit it if you figure out the pattern</w:t>
-      </w:r>
-      <w:r>
-        <w:rPr>
-          <w:sz w:val="26"/>
-          <w:szCs w:val="26"/>
-        </w:rPr>
-        <w:t>.</w:t>
-      </w:r>
-      <w:r>
-        <w:rPr>
-          <w:sz w:val="26"/>
-          <w:szCs w:val="26"/>
-        </w:rPr>
-        <w:t xml:space="preserve"> (To edit on Mac use “Show Contents”)</w:t>
-      </w:r>
-      <w:bookmarkStart w:id="13" w:name="_GoBack"/>
-      <w:bookmarkEnd w:id="13"/>
-    </w:p>
+        <w:t>If you get stuck remember the data is in a text file for a reason. You can edit it if you figure out the pattern; otherwise you might break the application. (To edit on Mac use “Show Contents”, Windows open the directory where it is installed and you will see the units.txt file.)</w:t>
+      </w:r>
+    </w:p>
+    <w:p/>
     <w:sectPr>
-      <w:footerReference w:type="default" r:id="rId13"/>
-      <w:footerReference w:type="first" r:id="rId14"/>
+      <w:footerReference w:type="default" r:id="rId14"/>
+      <w:footerReference w:type="first" r:id="rId15"/>
       <w:pgSz w:w="11906" w:h="16838"/>
       <w:pgMar w:top="1440" w:right="1440" w:bottom="1440" w:left="1440" w:header="708" w:footer="708" w:gutter="0"/>
       <w:pgNumType w:start="0"/>
@@ -3937,7 +4046,7 @@
           <w:rPr>
             <w:noProof/>
           </w:rPr>
-          <w:t>6</w:t>
+          <w:t>5</w:t>
         </w:r>
         <w:r>
           <w:rPr>
@@ -4278,6 +4387,7 @@
     <w:lsdException w:name="HTML Sample" w:semiHidden="1" w:unhideWhenUsed="1"/>
     <w:lsdException w:name="HTML Typewriter" w:semiHidden="1" w:unhideWhenUsed="1"/>
     <w:lsdException w:name="HTML Variable" w:semiHidden="1" w:unhideWhenUsed="1"/>
+    <w:lsdException w:name="Normal Table" w:semiHidden="1" w:unhideWhenUsed="1"/>
     <w:lsdException w:name="annotation subject" w:semiHidden="1" w:unhideWhenUsed="1"/>
     <w:lsdException w:name="No List" w:semiHidden="1" w:unhideWhenUsed="1"/>
     <w:lsdException w:name="Outline List 1" w:semiHidden="1" w:unhideWhenUsed="1"/>
@@ -4324,8 +4434,10 @@
     <w:lsdException w:name="Table Subtle 2" w:semiHidden="1" w:unhideWhenUsed="1"/>
     <w:lsdException w:name="Table Web 1" w:semiHidden="1" w:unhideWhenUsed="1"/>
     <w:lsdException w:name="Table Web 2" w:semiHidden="1" w:unhideWhenUsed="1"/>
+    <w:lsdException w:name="Table Web 3" w:semiHidden="1" w:unhideWhenUsed="1"/>
     <w:lsdException w:name="Balloon Text" w:semiHidden="1" w:unhideWhenUsed="1"/>
     <w:lsdException w:name="Table Grid" w:uiPriority="39"/>
+    <w:lsdException w:name="Table Theme" w:semiHidden="1" w:unhideWhenUsed="1"/>
     <w:lsdException w:name="Placeholder Text" w:semiHidden="1"/>
     <w:lsdException w:name="No Spacing" w:uiPriority="1" w:qFormat="1"/>
     <w:lsdException w:name="Light Shading" w:uiPriority="60"/>
@@ -4546,6 +4658,7 @@
   <w:style w:type="paragraph" w:default="1" w:styleId="Normal">
     <w:name w:val="Normal"/>
     <w:qFormat/>
+    <w:rsid w:val="00A8481F"/>
   </w:style>
   <w:style w:type="paragraph" w:styleId="Heading1">
     <w:name w:val="heading 1"/>
@@ -5093,7 +5206,7 @@
 </file>
 
 <file path=customXml/itemProps2.xml><?xml version="1.0" encoding="utf-8"?>
-<ds:datastoreItem xmlns:ds="http://schemas.openxmlformats.org/officeDocument/2006/customXml" ds:itemID="{B20106E5-4197-4290-846B-D2B7989CE73E}">
+<ds:datastoreItem xmlns:ds="http://schemas.openxmlformats.org/officeDocument/2006/customXml" ds:itemID="{5B23EC5C-5407-4390-9ED6-F5F10EFE21FF}">
   <ds:schemaRefs>
     <ds:schemaRef ds:uri="http://schemas.openxmlformats.org/officeDocument/2006/bibliography"/>
   </ds:schemaRefs>

</xml_diff>